<commit_message>
Lab5 ТПвИ + Vue project and more
</commit_message>
<xml_diff>
--- a/4сем/ДПИ/Lab2/Lab2.docx
+++ b/4сем/ДПИ/Lab2/Lab2.docx
@@ -43,7 +43,6 @@
           <w:rFonts w:ascii="Times New Roman" w:hAnsi="Times New Roman" w:cs="Times New Roman"/>
           <w:b/>
           <w:sz w:val="28"/>
-          <w:lang w:val="en-US"/>
         </w:rPr>
         <w:t xml:space="preserve">: </w:t>
       </w:r>
@@ -52,7 +51,28 @@
           <w:rFonts w:ascii="Times New Roman" w:hAnsi="Times New Roman" w:cs="Times New Roman"/>
           <w:sz w:val="28"/>
         </w:rPr>
+        <w:t>Приложение «</w:t>
+      </w:r>
+      <w:r>
+        <w:rPr>
+          <w:rFonts w:ascii="Times New Roman" w:hAnsi="Times New Roman" w:cs="Times New Roman"/>
+          <w:sz w:val="28"/>
+        </w:rPr>
         <w:t>Симуляция Солнечной системы</w:t>
+      </w:r>
+      <w:r>
+        <w:rPr>
+          <w:rFonts w:ascii="Times New Roman" w:hAnsi="Times New Roman" w:cs="Times New Roman"/>
+          <w:sz w:val="28"/>
+        </w:rPr>
+        <w:t>»</w:t>
+      </w:r>
+      <w:r>
+        <w:rPr>
+          <w:rFonts w:ascii="Times New Roman" w:hAnsi="Times New Roman" w:cs="Times New Roman"/>
+          <w:sz w:val="28"/>
+        </w:rPr>
+        <w:t xml:space="preserve"> </w:t>
       </w:r>
     </w:p>
     <w:p>
@@ -88,7 +108,6 @@
           <w:rFonts w:ascii="Times New Roman" w:hAnsi="Times New Roman" w:cs="Times New Roman"/>
           <w:b/>
           <w:sz w:val="28"/>
-          <w:lang w:val="en-US"/>
         </w:rPr>
         <w:t>:</w:t>
       </w:r>
@@ -588,27 +607,6 @@
     </w:p>
     <w:p>
       <w:pPr>
-        <w:numPr>
-          <w:ilvl w:val="0"/>
-          <w:numId w:val="22"/>
-        </w:numPr>
-        <w:spacing w:after="0" w:line="240" w:lineRule="auto"/>
-        <w:jc w:val="both"/>
-        <w:rPr>
-          <w:rFonts w:ascii="Times New Roman" w:hAnsi="Times New Roman" w:cs="Times New Roman"/>
-          <w:sz w:val="28"/>
-        </w:rPr>
-      </w:pPr>
-      <w:r>
-        <w:rPr>
-          <w:rFonts w:ascii="Times New Roman" w:hAnsi="Times New Roman" w:cs="Times New Roman"/>
-          <w:sz w:val="28"/>
-        </w:rPr>
-        <w:t>Создание собственных миссий и экспедиций</w:t>
-      </w:r>
-    </w:p>
-    <w:p>
-      <w:pPr>
         <w:spacing w:after="0" w:line="240" w:lineRule="auto"/>
         <w:jc w:val="both"/>
         <w:rPr>
@@ -1058,6 +1056,7 @@
         <w:jc w:val="both"/>
         <w:rPr>
           <w:rFonts w:ascii="Times New Roman" w:hAnsi="Times New Roman" w:cs="Times New Roman"/>
+          <w:b/>
           <w:sz w:val="28"/>
           <w:lang w:val="en-US"/>
         </w:rPr>
@@ -1065,6 +1064,7 @@
       <w:r>
         <w:rPr>
           <w:rFonts w:ascii="Times New Roman" w:hAnsi="Times New Roman" w:cs="Times New Roman"/>
+          <w:b/>
           <w:sz w:val="28"/>
         </w:rPr>
         <w:t>Задачи бизнеса</w:t>
@@ -1072,6 +1072,7 @@
       <w:r>
         <w:rPr>
           <w:rFonts w:ascii="Times New Roman" w:hAnsi="Times New Roman" w:cs="Times New Roman"/>
+          <w:b/>
           <w:sz w:val="28"/>
           <w:lang w:val="en-US"/>
         </w:rPr>
@@ -1462,7 +1463,6 @@
         <w:rPr>
           <w:rFonts w:ascii="Times New Roman" w:hAnsi="Times New Roman" w:cs="Times New Roman"/>
           <w:sz w:val="28"/>
-          <w:lang w:val="en-US"/>
         </w:rPr>
       </w:pPr>
       <w:r>
@@ -1490,7 +1490,6 @@
         <w:rPr>
           <w:rFonts w:ascii="Times New Roman" w:hAnsi="Times New Roman" w:cs="Times New Roman"/>
           <w:sz w:val="28"/>
-          <w:lang w:val="en-US"/>
         </w:rPr>
         <w:t>:</w:t>
       </w:r>
@@ -1735,220 +1734,260 @@
           <w:rFonts w:ascii="Times New Roman" w:hAnsi="Times New Roman" w:cs="Times New Roman"/>
           <w:b/>
           <w:sz w:val="28"/>
+        </w:rPr>
+        <w:t>/</w:t>
+      </w:r>
+      <w:r>
+        <w:rPr>
+          <w:rFonts w:ascii="Times New Roman" w:hAnsi="Times New Roman" w:cs="Times New Roman"/>
+          <w:b/>
+          <w:sz w:val="28"/>
+        </w:rPr>
+        <w:t>приложения</w:t>
+      </w:r>
+      <w:r>
+        <w:rPr>
+          <w:rFonts w:ascii="Times New Roman" w:hAnsi="Times New Roman" w:cs="Times New Roman"/>
+          <w:b/>
+          <w:sz w:val="28"/>
+        </w:rPr>
+        <w:t xml:space="preserve"> (</w:t>
+      </w:r>
+      <w:r>
+        <w:rPr>
+          <w:rFonts w:ascii="Times New Roman" w:hAnsi="Times New Roman" w:cs="Times New Roman"/>
+          <w:b/>
+          <w:sz w:val="28"/>
+        </w:rPr>
+        <w:t>3 прямых аналога + 1 вторичный + 1 непрямой)</w:t>
+      </w:r>
+    </w:p>
+    <w:p>
+      <w:pPr>
+        <w:spacing w:after="0" w:line="240" w:lineRule="auto"/>
+        <w:jc w:val="center"/>
+        <w:rPr>
+          <w:rFonts w:ascii="Times New Roman" w:hAnsi="Times New Roman" w:cs="Times New Roman"/>
+          <w:b/>
+          <w:sz w:val="28"/>
+        </w:rPr>
+      </w:pPr>
+    </w:p>
+    <w:p>
+      <w:pPr>
+        <w:spacing w:after="0" w:line="240" w:lineRule="auto"/>
+        <w:jc w:val="center"/>
+        <w:rPr>
+          <w:rFonts w:ascii="Times New Roman" w:hAnsi="Times New Roman" w:cs="Times New Roman"/>
+          <w:b/>
+          <w:sz w:val="28"/>
+        </w:rPr>
+      </w:pPr>
+      <w:r>
+        <w:rPr>
+          <w:rFonts w:ascii="Times New Roman" w:hAnsi="Times New Roman" w:cs="Times New Roman"/>
+          <w:b/>
+          <w:sz w:val="28"/>
+        </w:rPr>
+        <w:t>Прямые аналоги</w:t>
+      </w:r>
+    </w:p>
+    <w:p>
+      <w:pPr>
+        <w:spacing w:after="0" w:line="240" w:lineRule="auto"/>
+        <w:rPr>
+          <w:rFonts w:ascii="Times New Roman" w:hAnsi="Times New Roman" w:cs="Times New Roman"/>
+          <w:sz w:val="28"/>
+        </w:rPr>
+      </w:pPr>
+      <w:r>
+        <w:rPr>
+          <w:rFonts w:ascii="Times New Roman" w:hAnsi="Times New Roman" w:cs="Times New Roman"/>
+          <w:sz w:val="28"/>
           <w:lang w:val="en-US"/>
         </w:rPr>
-        <w:t>/</w:t>
-      </w:r>
-      <w:r>
+        <w:t>Universe</w:t>
+      </w:r>
+      <w:r>
+        <w:rPr>
+          <w:rFonts w:ascii="Times New Roman" w:hAnsi="Times New Roman" w:cs="Times New Roman"/>
+          <w:sz w:val="28"/>
+        </w:rPr>
+        <w:t xml:space="preserve"> </w:t>
+      </w:r>
+      <w:r>
+        <w:rPr>
+          <w:rFonts w:ascii="Times New Roman" w:hAnsi="Times New Roman" w:cs="Times New Roman"/>
+          <w:sz w:val="28"/>
+          <w:lang w:val="en-US"/>
+        </w:rPr>
+        <w:t>Sandbox</w:t>
+      </w:r>
+      <w:r>
+        <w:rPr>
+          <w:rFonts w:ascii="Times New Roman" w:hAnsi="Times New Roman" w:cs="Times New Roman"/>
+          <w:sz w:val="28"/>
+        </w:rPr>
+        <w:t xml:space="preserve"> 2</w:t>
+      </w:r>
+    </w:p>
+    <w:p>
+      <w:pPr>
+        <w:spacing w:after="0" w:line="240" w:lineRule="auto"/>
         <w:rPr>
           <w:rFonts w:ascii="Times New Roman" w:hAnsi="Times New Roman" w:cs="Times New Roman"/>
           <w:b/>
           <w:sz w:val="28"/>
-        </w:rPr>
-        <w:t>приложения</w:t>
-      </w:r>
-    </w:p>
-    <w:p>
-      <w:pPr>
-        <w:spacing w:after="0" w:line="240" w:lineRule="auto"/>
+          <w:u w:val="single"/>
+        </w:rPr>
+      </w:pPr>
+      <w:r>
+        <w:rPr>
+          <w:rFonts w:ascii="Times New Roman" w:hAnsi="Times New Roman" w:cs="Times New Roman"/>
+          <w:b/>
+          <w:sz w:val="28"/>
+          <w:u w:val="single"/>
+        </w:rPr>
+        <w:t>Функциональность</w:t>
+      </w:r>
+      <w:r>
+        <w:rPr>
+          <w:rFonts w:ascii="Times New Roman" w:hAnsi="Times New Roman" w:cs="Times New Roman"/>
+          <w:b/>
+          <w:sz w:val="28"/>
+          <w:u w:val="single"/>
+        </w:rPr>
+        <w:t>:</w:t>
+      </w:r>
+    </w:p>
+    <w:p>
+      <w:pPr>
+        <w:spacing w:after="0" w:line="240" w:lineRule="auto"/>
+        <w:ind w:firstLine="708"/>
+        <w:jc w:val="both"/>
+        <w:rPr>
+          <w:rFonts w:ascii="Times New Roman" w:hAnsi="Times New Roman" w:cs="Times New Roman"/>
+          <w:sz w:val="28"/>
+        </w:rPr>
+      </w:pPr>
+      <w:r>
+        <w:rPr>
+          <w:rFonts w:ascii="Times New Roman" w:hAnsi="Times New Roman" w:cs="Times New Roman"/>
+          <w:sz w:val="28"/>
+        </w:rPr>
+        <w:t>Приложение</w:t>
+      </w:r>
+      <w:r>
+        <w:rPr>
+          <w:rFonts w:ascii="Times New Roman" w:hAnsi="Times New Roman" w:cs="Times New Roman"/>
+          <w:sz w:val="28"/>
+        </w:rPr>
+        <w:t xml:space="preserve"> включает в себя </w:t>
+      </w:r>
+      <w:r>
+        <w:rPr>
+          <w:rFonts w:ascii="Times New Roman" w:hAnsi="Times New Roman" w:cs="Times New Roman"/>
+          <w:sz w:val="28"/>
+        </w:rPr>
+        <w:t>такие функции</w:t>
+      </w:r>
+      <w:r>
+        <w:rPr>
+          <w:rFonts w:ascii="Times New Roman" w:hAnsi="Times New Roman" w:cs="Times New Roman"/>
+          <w:sz w:val="28"/>
+        </w:rPr>
+        <w:t xml:space="preserve"> как создание, уничтожение и манипулирование космическими объектами, визуализацию данных, управление временем, поддержку виртуальной реальности, многопользовательский режим и поддержку модификаций. </w:t>
+      </w:r>
+      <w:r>
+        <w:rPr>
+          <w:rFonts w:ascii="Times New Roman" w:hAnsi="Times New Roman" w:cs="Times New Roman"/>
+          <w:sz w:val="28"/>
+        </w:rPr>
+        <w:t>Функционал данного приложения позволяет моделировать</w:t>
+      </w:r>
+      <w:r>
+        <w:rPr>
+          <w:rFonts w:ascii="Times New Roman" w:hAnsi="Times New Roman" w:cs="Times New Roman"/>
+          <w:sz w:val="28"/>
+        </w:rPr>
+        <w:t xml:space="preserve"> явления с высокой степенью точности и реализма.</w:t>
+      </w:r>
+    </w:p>
+    <w:p>
+      <w:pPr>
+        <w:spacing w:after="0" w:line="240" w:lineRule="auto"/>
+        <w:rPr>
+          <w:rFonts w:ascii="Times New Roman" w:hAnsi="Times New Roman" w:cs="Times New Roman"/>
+          <w:b/>
+          <w:sz w:val="28"/>
+          <w:u w:val="single"/>
+        </w:rPr>
+      </w:pPr>
+      <w:r>
+        <w:rPr>
+          <w:rFonts w:ascii="Times New Roman" w:hAnsi="Times New Roman" w:cs="Times New Roman"/>
+          <w:b/>
+          <w:sz w:val="28"/>
+          <w:u w:val="single"/>
+        </w:rPr>
+        <w:t>Внешний вид</w:t>
+      </w:r>
+      <w:r>
+        <w:rPr>
+          <w:rFonts w:ascii="Times New Roman" w:hAnsi="Times New Roman" w:cs="Times New Roman"/>
+          <w:b/>
+          <w:sz w:val="28"/>
+          <w:u w:val="single"/>
+        </w:rPr>
+        <w:t>:</w:t>
+      </w:r>
+    </w:p>
+    <w:p>
+      <w:pPr>
+        <w:spacing w:after="0" w:line="240" w:lineRule="auto"/>
+        <w:ind w:firstLine="708"/>
+        <w:jc w:val="both"/>
+        <w:rPr>
+          <w:rFonts w:ascii="Times New Roman" w:hAnsi="Times New Roman" w:cs="Times New Roman"/>
+          <w:sz w:val="28"/>
+        </w:rPr>
+      </w:pPr>
+      <w:r>
         <w:rPr>
           <w:rFonts w:ascii="Times New Roman" w:hAnsi="Times New Roman" w:cs="Times New Roman"/>
           <w:sz w:val="28"/>
           <w:lang w:val="en-US"/>
         </w:rPr>
-      </w:pPr>
+        <w:t>Universe</w:t>
+      </w:r>
+      <w:r>
+        <w:rPr>
+          <w:rFonts w:ascii="Times New Roman" w:hAnsi="Times New Roman" w:cs="Times New Roman"/>
+          <w:sz w:val="28"/>
+        </w:rPr>
+        <w:t xml:space="preserve"> </w:t>
+      </w:r>
       <w:r>
         <w:rPr>
           <w:rFonts w:ascii="Times New Roman" w:hAnsi="Times New Roman" w:cs="Times New Roman"/>
           <w:sz w:val="28"/>
           <w:lang w:val="en-US"/>
         </w:rPr>
-        <w:t>Universe Sandbox 2</w:t>
-      </w:r>
-    </w:p>
-    <w:p>
-      <w:pPr>
-        <w:spacing w:after="0" w:line="240" w:lineRule="auto"/>
-        <w:rPr>
-          <w:rFonts w:ascii="Times New Roman" w:hAnsi="Times New Roman" w:cs="Times New Roman"/>
-          <w:b/>
-          <w:sz w:val="28"/>
-          <w:u w:val="single"/>
+        <w:t>Sandbox</w:t>
+      </w:r>
+      <w:r>
+        <w:rPr>
+          <w:rFonts w:ascii="Times New Roman" w:hAnsi="Times New Roman" w:cs="Times New Roman"/>
+          <w:sz w:val="28"/>
+        </w:rPr>
+        <w:t xml:space="preserve"> 2 имеет реалистичную 3</w:t>
+      </w:r>
+      <w:r>
+        <w:rPr>
+          <w:rFonts w:ascii="Times New Roman" w:hAnsi="Times New Roman" w:cs="Times New Roman"/>
+          <w:sz w:val="28"/>
           <w:lang w:val="en-US"/>
         </w:rPr>
-      </w:pPr>
-      <w:r>
-        <w:rPr>
-          <w:rFonts w:ascii="Times New Roman" w:hAnsi="Times New Roman" w:cs="Times New Roman"/>
-          <w:b/>
-          <w:sz w:val="28"/>
-          <w:u w:val="single"/>
-        </w:rPr>
-        <w:t>Функциональность</w:t>
-      </w:r>
-      <w:r>
-        <w:rPr>
-          <w:rFonts w:ascii="Times New Roman" w:hAnsi="Times New Roman" w:cs="Times New Roman"/>
-          <w:b/>
-          <w:sz w:val="28"/>
-          <w:u w:val="single"/>
-          <w:lang w:val="en-US"/>
-        </w:rPr>
-        <w:t>:</w:t>
-      </w:r>
-    </w:p>
-    <w:p>
-      <w:pPr>
-        <w:spacing w:after="0" w:line="240" w:lineRule="auto"/>
-        <w:ind w:firstLine="708"/>
-        <w:jc w:val="both"/>
-        <w:rPr>
-          <w:rFonts w:ascii="Times New Roman" w:hAnsi="Times New Roman" w:cs="Times New Roman"/>
-          <w:sz w:val="28"/>
-        </w:rPr>
-      </w:pPr>
-      <w:proofErr w:type="spellStart"/>
-      <w:r>
-        <w:rPr>
-          <w:rFonts w:ascii="Times New Roman" w:hAnsi="Times New Roman" w:cs="Times New Roman"/>
-          <w:sz w:val="28"/>
-        </w:rPr>
-        <w:t>Universe</w:t>
-      </w:r>
-      <w:proofErr w:type="spellEnd"/>
-      <w:r>
-        <w:rPr>
-          <w:rFonts w:ascii="Times New Roman" w:hAnsi="Times New Roman" w:cs="Times New Roman"/>
-          <w:sz w:val="28"/>
-        </w:rPr>
-        <w:t xml:space="preserve"> </w:t>
-      </w:r>
-      <w:proofErr w:type="spellStart"/>
-      <w:r>
-        <w:rPr>
-          <w:rFonts w:ascii="Times New Roman" w:hAnsi="Times New Roman" w:cs="Times New Roman"/>
-          <w:sz w:val="28"/>
-        </w:rPr>
-        <w:t>Sandbox</w:t>
-      </w:r>
-      <w:proofErr w:type="spellEnd"/>
-      <w:r>
-        <w:rPr>
-          <w:rFonts w:ascii="Times New Roman" w:hAnsi="Times New Roman" w:cs="Times New Roman"/>
-          <w:sz w:val="28"/>
-        </w:rPr>
-        <w:t xml:space="preserve"> 2 - это приложение для моделирования космоса, которое позволяет пользователям исследовать космические объекты и события. Оно включает в себя функции, такие как создание, уничтожение и манипулирование космическими объектами, визуализацию данных, управление временем, поддержку виртуальной реальности, многопользовательский режим и поддержку модификаций. </w:t>
-      </w:r>
-      <w:proofErr w:type="spellStart"/>
-      <w:r>
-        <w:rPr>
-          <w:rFonts w:ascii="Times New Roman" w:hAnsi="Times New Roman" w:cs="Times New Roman"/>
-          <w:sz w:val="28"/>
-        </w:rPr>
-        <w:t>Universe</w:t>
-      </w:r>
-      <w:proofErr w:type="spellEnd"/>
-      <w:r>
-        <w:rPr>
-          <w:rFonts w:ascii="Times New Roman" w:hAnsi="Times New Roman" w:cs="Times New Roman"/>
-          <w:sz w:val="28"/>
-        </w:rPr>
-        <w:t xml:space="preserve"> </w:t>
-      </w:r>
-      <w:proofErr w:type="spellStart"/>
-      <w:r>
-        <w:rPr>
-          <w:rFonts w:ascii="Times New Roman" w:hAnsi="Times New Roman" w:cs="Times New Roman"/>
-          <w:sz w:val="28"/>
-        </w:rPr>
-        <w:t>Sandbox</w:t>
-      </w:r>
-      <w:proofErr w:type="spellEnd"/>
-      <w:r>
-        <w:rPr>
-          <w:rFonts w:ascii="Times New Roman" w:hAnsi="Times New Roman" w:cs="Times New Roman"/>
-          <w:sz w:val="28"/>
-        </w:rPr>
-        <w:t xml:space="preserve"> 2 позволяет пользователям создавать уникальные космические сценарии и моделировать различные космические явления с высокой степенью точности и реализма.</w:t>
-      </w:r>
-    </w:p>
-    <w:p>
-      <w:pPr>
-        <w:spacing w:after="0" w:line="240" w:lineRule="auto"/>
-        <w:rPr>
-          <w:rFonts w:ascii="Times New Roman" w:hAnsi="Times New Roman" w:cs="Times New Roman"/>
-          <w:b/>
-          <w:sz w:val="28"/>
-          <w:u w:val="single"/>
-          <w:lang w:val="en-US"/>
-        </w:rPr>
-      </w:pPr>
-      <w:r>
-        <w:rPr>
-          <w:rFonts w:ascii="Times New Roman" w:hAnsi="Times New Roman" w:cs="Times New Roman"/>
-          <w:b/>
-          <w:sz w:val="28"/>
-          <w:u w:val="single"/>
-        </w:rPr>
-        <w:t>Внешний вид</w:t>
-      </w:r>
-      <w:r>
-        <w:rPr>
-          <w:rFonts w:ascii="Times New Roman" w:hAnsi="Times New Roman" w:cs="Times New Roman"/>
-          <w:b/>
-          <w:sz w:val="28"/>
-          <w:u w:val="single"/>
-          <w:lang w:val="en-US"/>
-        </w:rPr>
-        <w:t>:</w:t>
-      </w:r>
-    </w:p>
-    <w:p>
-      <w:pPr>
-        <w:spacing w:after="0" w:line="240" w:lineRule="auto"/>
-        <w:ind w:firstLine="708"/>
-        <w:jc w:val="both"/>
-        <w:rPr>
-          <w:rFonts w:ascii="Times New Roman" w:hAnsi="Times New Roman" w:cs="Times New Roman"/>
-          <w:sz w:val="28"/>
-        </w:rPr>
-      </w:pPr>
-      <w:r>
-        <w:rPr>
-          <w:rFonts w:ascii="Times New Roman" w:hAnsi="Times New Roman" w:cs="Times New Roman"/>
-          <w:sz w:val="28"/>
-          <w:lang w:val="en-US"/>
-        </w:rPr>
-        <w:t>Universe</w:t>
-      </w:r>
-      <w:r>
-        <w:rPr>
-          <w:rFonts w:ascii="Times New Roman" w:hAnsi="Times New Roman" w:cs="Times New Roman"/>
-          <w:sz w:val="28"/>
-        </w:rPr>
-        <w:t xml:space="preserve"> </w:t>
-      </w:r>
-      <w:r>
-        <w:rPr>
-          <w:rFonts w:ascii="Times New Roman" w:hAnsi="Times New Roman" w:cs="Times New Roman"/>
-          <w:sz w:val="28"/>
-          <w:lang w:val="en-US"/>
-        </w:rPr>
-        <w:t>Sandbox</w:t>
-      </w:r>
-      <w:r>
-        <w:rPr>
-          <w:rFonts w:ascii="Times New Roman" w:hAnsi="Times New Roman" w:cs="Times New Roman"/>
-          <w:sz w:val="28"/>
-        </w:rPr>
-        <w:t xml:space="preserve"> 2 имеет реалистичную 3</w:t>
-      </w:r>
-      <w:r>
-        <w:rPr>
-          <w:rFonts w:ascii="Times New Roman" w:hAnsi="Times New Roman" w:cs="Times New Roman"/>
-          <w:sz w:val="28"/>
-          <w:lang w:val="en-US"/>
-        </w:rPr>
         <w:t>D</w:t>
       </w:r>
       <w:r>
@@ -1956,44 +1995,14 @@
           <w:rFonts w:ascii="Times New Roman" w:hAnsi="Times New Roman" w:cs="Times New Roman"/>
           <w:sz w:val="28"/>
         </w:rPr>
-        <w:t xml:space="preserve"> графику, которая отображает космические объекты, такие как планеты, звезды, галактики, черные дыры и другие космические тела. Интерфейс приложения интуитивно понятен и легко понимаем для пользователей. Контролируемые объекты и данные отображаются в окне управления, которое можно легко настроить в соответствии с потребностями пользователя. Окно просмотра может быть настроено для отображения определенных космических объектов или явлений, и пользователь может перемещать камеру для просмотра сценария со всех углов. В целом, </w:t>
-      </w:r>
-      <w:r>
-        <w:rPr>
-          <w:rFonts w:ascii="Times New Roman" w:hAnsi="Times New Roman" w:cs="Times New Roman"/>
-          <w:sz w:val="28"/>
-          <w:lang w:val="en-US"/>
-        </w:rPr>
-        <w:t>Universe</w:t>
-      </w:r>
-      <w:r>
-        <w:rPr>
-          <w:rFonts w:ascii="Times New Roman" w:hAnsi="Times New Roman" w:cs="Times New Roman"/>
-          <w:sz w:val="28"/>
-        </w:rPr>
-        <w:t xml:space="preserve"> </w:t>
-      </w:r>
-      <w:r>
-        <w:rPr>
-          <w:rFonts w:ascii="Times New Roman" w:hAnsi="Times New Roman" w:cs="Times New Roman"/>
-          <w:sz w:val="28"/>
-          <w:lang w:val="en-US"/>
-        </w:rPr>
-        <w:t>Sandbox</w:t>
-      </w:r>
-      <w:r>
-        <w:rPr>
-          <w:rFonts w:ascii="Times New Roman" w:hAnsi="Times New Roman" w:cs="Times New Roman"/>
-          <w:sz w:val="28"/>
-        </w:rPr>
-        <w:t xml:space="preserve"> 2 имеет современный и привлекательный внешний вид, который сочетает в себе высокую функциональность и простоту использования.</w:t>
-      </w:r>
-      <w:r>
-        <w:rPr>
-          <w:rFonts w:ascii="Times New Roman" w:hAnsi="Times New Roman" w:cs="Times New Roman"/>
-          <w:sz w:val="28"/>
-        </w:rPr>
-        <w:t xml:space="preserve"> Дизайн приложения показан на рисунке 1.</w:t>
+        <w:t xml:space="preserve"> графику, которая отображает космические объекты, такие как планеты, звезды, галактики, черные дыры и другие космические тела. Интерфейс приложения интуитивно понятен и легко понимаем для пользователей. Окно просмотра может быть настроено для отображения определенных космических объектов или явлений, и пользователь может перемещать камеру для просмотра сценария со всех углов. </w:t>
+      </w:r>
+      <w:r>
+        <w:rPr>
+          <w:rFonts w:ascii="Times New Roman" w:hAnsi="Times New Roman" w:cs="Times New Roman"/>
+          <w:sz w:val="28"/>
+        </w:rPr>
+        <w:t>Дизайн приложения показан на рисунке 1.</w:t>
       </w:r>
     </w:p>
     <w:p>
@@ -2010,7 +2019,6 @@
           <w:noProof/>
           <w:lang w:eastAsia="ru-RU"/>
         </w:rPr>
-        <w:lastRenderedPageBreak/>
         <w:drawing>
           <wp:inline distT="0" distB="0" distL="0" distR="0">
             <wp:extent cx="5940425" cy="3342479"/>
@@ -2068,15 +2076,50 @@
         <w:rPr>
           <w:rFonts w:ascii="Times New Roman" w:hAnsi="Times New Roman" w:cs="Times New Roman"/>
           <w:sz w:val="28"/>
+        </w:rPr>
+      </w:pPr>
+      <w:r>
+        <w:rPr>
+          <w:rFonts w:ascii="Times New Roman" w:hAnsi="Times New Roman" w:cs="Times New Roman"/>
+          <w:sz w:val="28"/>
+        </w:rPr>
+        <w:t>Рисунок</w:t>
+      </w:r>
+      <w:r>
+        <w:rPr>
+          <w:rFonts w:ascii="Times New Roman" w:hAnsi="Times New Roman" w:cs="Times New Roman"/>
+          <w:sz w:val="28"/>
+        </w:rPr>
+        <w:t xml:space="preserve"> 1 — </w:t>
+      </w:r>
+      <w:r>
+        <w:rPr>
+          <w:rFonts w:ascii="Times New Roman" w:hAnsi="Times New Roman" w:cs="Times New Roman"/>
+          <w:sz w:val="28"/>
+        </w:rPr>
+        <w:t>Дизайн</w:t>
+      </w:r>
+      <w:r>
+        <w:rPr>
+          <w:rFonts w:ascii="Times New Roman" w:hAnsi="Times New Roman" w:cs="Times New Roman"/>
+          <w:sz w:val="28"/>
+        </w:rPr>
+        <w:t xml:space="preserve"> </w:t>
+      </w:r>
+      <w:r>
+        <w:rPr>
+          <w:rFonts w:ascii="Times New Roman" w:hAnsi="Times New Roman" w:cs="Times New Roman"/>
+          <w:sz w:val="28"/>
           <w:lang w:val="en-US"/>
         </w:rPr>
-      </w:pPr>
-      <w:r>
-        <w:rPr>
-          <w:rFonts w:ascii="Times New Roman" w:hAnsi="Times New Roman" w:cs="Times New Roman"/>
-          <w:sz w:val="28"/>
-        </w:rPr>
-        <w:t>Рисунок</w:t>
+        <w:t>Universe</w:t>
+      </w:r>
+      <w:r>
+        <w:rPr>
+          <w:rFonts w:ascii="Times New Roman" w:hAnsi="Times New Roman" w:cs="Times New Roman"/>
+          <w:sz w:val="28"/>
+        </w:rPr>
+        <w:t xml:space="preserve"> </w:t>
       </w:r>
       <w:r>
         <w:rPr>
@@ -2084,31 +2127,88 @@
           <w:sz w:val="28"/>
           <w:lang w:val="en-US"/>
         </w:rPr>
-        <w:t xml:space="preserve"> 1 — </w:t>
-      </w:r>
-      <w:r>
-        <w:rPr>
-          <w:rFonts w:ascii="Times New Roman" w:hAnsi="Times New Roman" w:cs="Times New Roman"/>
-          <w:sz w:val="28"/>
-        </w:rPr>
-        <w:t>Дизайн</w:t>
-      </w:r>
+        <w:t>Sandbox</w:t>
+      </w:r>
+      <w:r>
+        <w:rPr>
+          <w:rFonts w:ascii="Times New Roman" w:hAnsi="Times New Roman" w:cs="Times New Roman"/>
+          <w:sz w:val="28"/>
+        </w:rPr>
+        <w:t xml:space="preserve"> 2</w:t>
+      </w:r>
+    </w:p>
+    <w:p>
+      <w:pPr>
+        <w:rPr>
+          <w:rFonts w:ascii="Times New Roman" w:hAnsi="Times New Roman" w:cs="Times New Roman"/>
+          <w:sz w:val="28"/>
+        </w:rPr>
+      </w:pPr>
+      <w:r>
+        <w:rPr>
+          <w:rFonts w:ascii="Times New Roman" w:hAnsi="Times New Roman" w:cs="Times New Roman"/>
+          <w:sz w:val="28"/>
+        </w:rPr>
+        <w:br w:type="page"/>
+      </w:r>
+    </w:p>
+    <w:p>
+      <w:pPr>
+        <w:spacing w:after="0" w:line="240" w:lineRule="auto"/>
+        <w:rPr>
+          <w:rFonts w:ascii="Times New Roman" w:hAnsi="Times New Roman" w:cs="Times New Roman"/>
+          <w:sz w:val="28"/>
+        </w:rPr>
+      </w:pPr>
+      <w:proofErr w:type="spellStart"/>
       <w:r>
         <w:rPr>
           <w:rFonts w:ascii="Times New Roman" w:hAnsi="Times New Roman" w:cs="Times New Roman"/>
           <w:sz w:val="28"/>
           <w:lang w:val="en-US"/>
         </w:rPr>
-        <w:t xml:space="preserve"> Universe Sandbox 2</w:t>
-      </w:r>
-    </w:p>
-    <w:p>
-      <w:pPr>
-        <w:spacing w:after="0" w:line="240" w:lineRule="auto"/>
-        <w:rPr>
-          <w:rFonts w:ascii="Times New Roman" w:hAnsi="Times New Roman" w:cs="Times New Roman"/>
-          <w:sz w:val="28"/>
-          <w:lang w:val="en-US"/>
+        <w:lastRenderedPageBreak/>
+        <w:t>SpaceEngine</w:t>
+      </w:r>
+      <w:proofErr w:type="spellEnd"/>
+    </w:p>
+    <w:p>
+      <w:pPr>
+        <w:spacing w:after="0" w:line="240" w:lineRule="auto"/>
+        <w:rPr>
+          <w:rFonts w:ascii="Times New Roman" w:hAnsi="Times New Roman" w:cs="Times New Roman"/>
+          <w:b/>
+          <w:sz w:val="28"/>
+          <w:u w:val="single"/>
+        </w:rPr>
+      </w:pPr>
+      <w:r>
+        <w:rPr>
+          <w:rFonts w:ascii="Times New Roman" w:hAnsi="Times New Roman" w:cs="Times New Roman"/>
+          <w:b/>
+          <w:sz w:val="28"/>
+          <w:u w:val="single"/>
+        </w:rPr>
+        <w:t>Функциональность</w:t>
+      </w:r>
+      <w:r>
+        <w:rPr>
+          <w:rFonts w:ascii="Times New Roman" w:hAnsi="Times New Roman" w:cs="Times New Roman"/>
+          <w:b/>
+          <w:sz w:val="28"/>
+          <w:u w:val="single"/>
+        </w:rPr>
+        <w:t>:</w:t>
+      </w:r>
+    </w:p>
+    <w:p>
+      <w:pPr>
+        <w:spacing w:after="0" w:line="240" w:lineRule="auto"/>
+        <w:ind w:firstLine="708"/>
+        <w:jc w:val="both"/>
+        <w:rPr>
+          <w:rFonts w:ascii="Times New Roman" w:hAnsi="Times New Roman" w:cs="Times New Roman"/>
+          <w:sz w:val="28"/>
         </w:rPr>
       </w:pPr>
       <w:proofErr w:type="spellStart"/>
@@ -2116,11 +2216,56 @@
         <w:rPr>
           <w:rFonts w:ascii="Times New Roman" w:hAnsi="Times New Roman" w:cs="Times New Roman"/>
           <w:sz w:val="28"/>
-          <w:lang w:val="en-US"/>
         </w:rPr>
         <w:t>SpaceEngine</w:t>
       </w:r>
       <w:proofErr w:type="spellEnd"/>
+      <w:r>
+        <w:rPr>
+          <w:rFonts w:ascii="Times New Roman" w:hAnsi="Times New Roman" w:cs="Times New Roman"/>
+          <w:sz w:val="28"/>
+        </w:rPr>
+        <w:t xml:space="preserve"> - это приложение для исследования космоса, которое позволяет пользователям создавать свои собственные галактики, звездные системы и планеты. Оно включает в себя функции, такие как импорт и экспорт данных, создание </w:t>
+      </w:r>
+      <w:proofErr w:type="spellStart"/>
+      <w:r>
+        <w:rPr>
+          <w:rFonts w:ascii="Times New Roman" w:hAnsi="Times New Roman" w:cs="Times New Roman"/>
+          <w:sz w:val="28"/>
+        </w:rPr>
+        <w:t>анимаций</w:t>
+      </w:r>
+      <w:proofErr w:type="spellEnd"/>
+      <w:r>
+        <w:rPr>
+          <w:rFonts w:ascii="Times New Roman" w:hAnsi="Times New Roman" w:cs="Times New Roman"/>
+          <w:sz w:val="28"/>
+        </w:rPr>
+        <w:t xml:space="preserve"> и путешествий в космосе, режим отображения реалистичных звездных карт и симуляцию космических объектов. </w:t>
+      </w:r>
+      <w:proofErr w:type="spellStart"/>
+      <w:r>
+        <w:rPr>
+          <w:rFonts w:ascii="Times New Roman" w:hAnsi="Times New Roman" w:cs="Times New Roman"/>
+          <w:sz w:val="28"/>
+        </w:rPr>
+        <w:t>SpaceEngine</w:t>
+      </w:r>
+      <w:proofErr w:type="spellEnd"/>
+      <w:r>
+        <w:rPr>
+          <w:rFonts w:ascii="Times New Roman" w:hAnsi="Times New Roman" w:cs="Times New Roman"/>
+          <w:sz w:val="28"/>
+        </w:rPr>
+        <w:t xml:space="preserve"> также поддерживает виртуальную реальность</w:t>
+      </w:r>
+      <w:r>
+        <w:rPr>
+          <w:rFonts w:ascii="Times New Roman" w:hAnsi="Times New Roman" w:cs="Times New Roman"/>
+          <w:sz w:val="28"/>
+        </w:rPr>
+        <w:t xml:space="preserve"> и многопользовательский режим.</w:t>
+      </w:r>
     </w:p>
     <w:p>
       <w:pPr>
@@ -2139,7 +2284,7 @@
           <w:sz w:val="28"/>
           <w:u w:val="single"/>
         </w:rPr>
-        <w:t>Функциональность</w:t>
+        <w:t>Внешний вид</w:t>
       </w:r>
       <w:r>
         <w:rPr>
@@ -2175,127 +2320,7 @@
           <w:rFonts w:ascii="Times New Roman" w:hAnsi="Times New Roman" w:cs="Times New Roman"/>
           <w:sz w:val="28"/>
         </w:rPr>
-        <w:t xml:space="preserve"> - это приложение для исследования космоса, которое позволяет пользователям создавать свои собственные галактики, звездные системы и планеты. Оно включает в себя функции, такие как импорт и экспорт данных, создание </w:t>
-      </w:r>
-      <w:proofErr w:type="spellStart"/>
-      <w:r>
-        <w:rPr>
-          <w:rFonts w:ascii="Times New Roman" w:hAnsi="Times New Roman" w:cs="Times New Roman"/>
-          <w:sz w:val="28"/>
-        </w:rPr>
-        <w:t>анимаций</w:t>
-      </w:r>
-      <w:proofErr w:type="spellEnd"/>
-      <w:r>
-        <w:rPr>
-          <w:rFonts w:ascii="Times New Roman" w:hAnsi="Times New Roman" w:cs="Times New Roman"/>
-          <w:sz w:val="28"/>
-        </w:rPr>
-        <w:t xml:space="preserve"> и путешествий в космосе, режим отображения реалистичных звездных карт и симуляцию космических объектов. </w:t>
-      </w:r>
-      <w:proofErr w:type="spellStart"/>
-      <w:r>
-        <w:rPr>
-          <w:rFonts w:ascii="Times New Roman" w:hAnsi="Times New Roman" w:cs="Times New Roman"/>
-          <w:sz w:val="28"/>
-        </w:rPr>
-        <w:t>SpaceEngine</w:t>
-      </w:r>
-      <w:proofErr w:type="spellEnd"/>
-      <w:r>
-        <w:rPr>
-          <w:rFonts w:ascii="Times New Roman" w:hAnsi="Times New Roman" w:cs="Times New Roman"/>
-          <w:sz w:val="28"/>
-        </w:rPr>
-        <w:t xml:space="preserve"> также поддерживает виртуальную реальность и многопользовательский режим. В целом, </w:t>
-      </w:r>
-      <w:proofErr w:type="spellStart"/>
-      <w:r>
-        <w:rPr>
-          <w:rFonts w:ascii="Times New Roman" w:hAnsi="Times New Roman" w:cs="Times New Roman"/>
-          <w:sz w:val="28"/>
-        </w:rPr>
-        <w:t>SpaceEngine</w:t>
-      </w:r>
-      <w:proofErr w:type="spellEnd"/>
-      <w:r>
-        <w:rPr>
-          <w:rFonts w:ascii="Times New Roman" w:hAnsi="Times New Roman" w:cs="Times New Roman"/>
-          <w:sz w:val="28"/>
-        </w:rPr>
-        <w:t xml:space="preserve"> предоставляет пользователям мощный инструмент для исследования и визуализации космических объектов, который сочетает в себе высокую степень точности и реализма с удобством использования.</w:t>
-      </w:r>
-    </w:p>
-    <w:p>
-      <w:pPr>
-        <w:spacing w:after="0" w:line="240" w:lineRule="auto"/>
-        <w:rPr>
-          <w:rFonts w:ascii="Times New Roman" w:hAnsi="Times New Roman" w:cs="Times New Roman"/>
-          <w:b/>
-          <w:sz w:val="28"/>
-          <w:u w:val="single"/>
-        </w:rPr>
-      </w:pPr>
-      <w:r>
-        <w:rPr>
-          <w:rFonts w:ascii="Times New Roman" w:hAnsi="Times New Roman" w:cs="Times New Roman"/>
-          <w:b/>
-          <w:sz w:val="28"/>
-          <w:u w:val="single"/>
-        </w:rPr>
-        <w:t>Внешний вид</w:t>
-      </w:r>
-      <w:r>
-        <w:rPr>
-          <w:rFonts w:ascii="Times New Roman" w:hAnsi="Times New Roman" w:cs="Times New Roman"/>
-          <w:b/>
-          <w:sz w:val="28"/>
-          <w:u w:val="single"/>
-        </w:rPr>
-        <w:t>:</w:t>
-      </w:r>
-    </w:p>
-    <w:p>
-      <w:pPr>
-        <w:spacing w:after="0" w:line="240" w:lineRule="auto"/>
-        <w:ind w:firstLine="708"/>
-        <w:jc w:val="both"/>
-        <w:rPr>
-          <w:rFonts w:ascii="Times New Roman" w:hAnsi="Times New Roman" w:cs="Times New Roman"/>
-          <w:sz w:val="28"/>
-        </w:rPr>
-      </w:pPr>
-      <w:proofErr w:type="spellStart"/>
-      <w:r>
-        <w:rPr>
-          <w:rFonts w:ascii="Times New Roman" w:hAnsi="Times New Roman" w:cs="Times New Roman"/>
-          <w:sz w:val="28"/>
-        </w:rPr>
-        <w:t>SpaceEngine</w:t>
-      </w:r>
-      <w:proofErr w:type="spellEnd"/>
-      <w:r>
-        <w:rPr>
-          <w:rFonts w:ascii="Times New Roman" w:hAnsi="Times New Roman" w:cs="Times New Roman"/>
-          <w:sz w:val="28"/>
-        </w:rPr>
-        <w:t xml:space="preserve"> имеет реалистичную 3D графику, которая отображает космические объекты, такие как планеты, звезды, галактики и другие космические тела. Интерфейс приложения интуитивно понятен и прост в использовании. </w:t>
-      </w:r>
-      <w:proofErr w:type="spellStart"/>
-      <w:r>
-        <w:rPr>
-          <w:rFonts w:ascii="Times New Roman" w:hAnsi="Times New Roman" w:cs="Times New Roman"/>
-          <w:sz w:val="28"/>
-        </w:rPr>
-        <w:t>SpaceEngine</w:t>
-      </w:r>
-      <w:proofErr w:type="spellEnd"/>
-      <w:r>
-        <w:rPr>
-          <w:rFonts w:ascii="Times New Roman" w:hAnsi="Times New Roman" w:cs="Times New Roman"/>
-          <w:sz w:val="28"/>
-        </w:rPr>
-        <w:t xml:space="preserve"> позволяет пользователям настроить свои собственные космические сценарии и путешествовать по вселенной в режиме реального времени. Окно просмотра может быть настроено для отображения определенных космических объектов или явлений, и пользователь может перемещать камеру для просмотра сценария со всех углов. Кроме того, </w:t>
+        <w:t xml:space="preserve"> имеет реалистичную 3D графику, которая отображает космические объекты, такие как планеты, звезды, галактики и другие космические тела. Интерфейс приложения интуитивно понятен и прост в использовании. Кроме того, </w:t>
       </w:r>
       <w:proofErr w:type="spellStart"/>
       <w:r>
@@ -2352,7 +2377,6 @@
           <w:noProof/>
           <w:lang w:eastAsia="ru-RU"/>
         </w:rPr>
-        <w:lastRenderedPageBreak/>
         <w:drawing>
           <wp:inline distT="0" distB="0" distL="0" distR="0">
             <wp:extent cx="5940425" cy="3150900"/>
@@ -2456,13 +2480,30 @@
     </w:p>
     <w:p>
       <w:pPr>
-        <w:spacing w:after="0" w:line="240" w:lineRule="auto"/>
         <w:rPr>
           <w:rFonts w:ascii="Times New Roman" w:hAnsi="Times New Roman" w:cs="Times New Roman"/>
           <w:sz w:val="28"/>
           <w:lang w:val="en-US"/>
         </w:rPr>
       </w:pPr>
+      <w:r>
+        <w:rPr>
+          <w:rFonts w:ascii="Times New Roman" w:hAnsi="Times New Roman" w:cs="Times New Roman"/>
+          <w:sz w:val="28"/>
+          <w:lang w:val="en-US"/>
+        </w:rPr>
+        <w:br w:type="page"/>
+      </w:r>
+    </w:p>
+    <w:p>
+      <w:pPr>
+        <w:spacing w:after="0" w:line="240" w:lineRule="auto"/>
+        <w:rPr>
+          <w:rFonts w:ascii="Times New Roman" w:hAnsi="Times New Roman" w:cs="Times New Roman"/>
+          <w:sz w:val="28"/>
+          <w:lang w:val="en-US"/>
+        </w:rPr>
+      </w:pPr>
       <w:proofErr w:type="spellStart"/>
       <w:r>
         <w:rPr>
@@ -2470,6 +2511,7 @@
           <w:sz w:val="28"/>
           <w:lang w:val="en-US"/>
         </w:rPr>
+        <w:lastRenderedPageBreak/>
         <w:t>Celestia</w:t>
       </w:r>
       <w:proofErr w:type="spellEnd"/>
@@ -2492,18 +2534,7 @@
           <w:sz w:val="28"/>
           <w:u w:val="single"/>
         </w:rPr>
-        <w:t>Функциональност</w:t>
-      </w:r>
-      <w:bookmarkStart w:id="0" w:name="_GoBack"/>
-      <w:bookmarkEnd w:id="0"/>
-      <w:r>
-        <w:rPr>
-          <w:rFonts w:ascii="Times New Roman" w:hAnsi="Times New Roman" w:cs="Times New Roman"/>
-          <w:b/>
-          <w:sz w:val="28"/>
-          <w:u w:val="single"/>
-        </w:rPr>
-        <w:t>ь</w:t>
+        <w:t>Функциональность</w:t>
       </w:r>
       <w:r>
         <w:rPr>
@@ -2526,6 +2557,13 @@
           <w:sz w:val="28"/>
         </w:rPr>
       </w:pPr>
+      <w:r>
+        <w:rPr>
+          <w:rFonts w:ascii="Times New Roman" w:hAnsi="Times New Roman" w:cs="Times New Roman"/>
+          <w:sz w:val="28"/>
+        </w:rPr>
+        <w:t xml:space="preserve">Приложение позволяет пользователю перемещаться по космической сцене, наблюдая за звездами, планетами, галактиками и другими космическими объектами. </w:t>
+      </w:r>
       <w:proofErr w:type="spellStart"/>
       <w:r>
         <w:rPr>
@@ -2540,7 +2578,7 @@
           <w:rFonts w:ascii="Times New Roman" w:hAnsi="Times New Roman" w:cs="Times New Roman"/>
           <w:sz w:val="28"/>
         </w:rPr>
-        <w:t xml:space="preserve"> - это бесплатное космическое приложение, которое позволяет пользователям исследовать вселенную в трехмерной графике в реальном времени. Приложение позволяет пользователю перемещаться по космической сцене, наблюдая за звездами, планетами, галактиками и другими космическими объектами. </w:t>
+        <w:t xml:space="preserve"> также предоставляет подробную информацию о каждом объекте и позволяет пользователю управлять скоростью перемещения во времени. В приложении есть большое количество настроек и опций, которые позволяют пользователю настроить приложение в соответствии с его потребностями. </w:t>
       </w:r>
       <w:proofErr w:type="spellStart"/>
       <w:r>
@@ -2556,39 +2594,7 @@
           <w:rFonts w:ascii="Times New Roman" w:hAnsi="Times New Roman" w:cs="Times New Roman"/>
           <w:sz w:val="28"/>
         </w:rPr>
-        <w:t xml:space="preserve"> также предоставляет подробную информацию о каждом объекте и позволяет пользователю управлять скоростью перемещения во времени. В приложении есть большое количество настроек и опций, которые позволяют пользователю настроить приложение в соответствии с его потребностями. </w:t>
-      </w:r>
-      <w:proofErr w:type="spellStart"/>
-      <w:r>
-        <w:rPr>
-          <w:rFonts w:ascii="Times New Roman" w:hAnsi="Times New Roman" w:cs="Times New Roman"/>
-          <w:sz w:val="28"/>
-        </w:rPr>
-        <w:t>Celestia</w:t>
-      </w:r>
-      <w:proofErr w:type="spellEnd"/>
-      <w:r>
-        <w:rPr>
-          <w:rFonts w:ascii="Times New Roman" w:hAnsi="Times New Roman" w:cs="Times New Roman"/>
-          <w:sz w:val="28"/>
-        </w:rPr>
-        <w:t xml:space="preserve"> также поддерживает модификации, позволяющие добавлять новые космические объекты и улучшать графику. В целом, </w:t>
-      </w:r>
-      <w:proofErr w:type="spellStart"/>
-      <w:r>
-        <w:rPr>
-          <w:rFonts w:ascii="Times New Roman" w:hAnsi="Times New Roman" w:cs="Times New Roman"/>
-          <w:sz w:val="28"/>
-        </w:rPr>
-        <w:t>Celestia</w:t>
-      </w:r>
-      <w:proofErr w:type="spellEnd"/>
-      <w:r>
-        <w:rPr>
-          <w:rFonts w:ascii="Times New Roman" w:hAnsi="Times New Roman" w:cs="Times New Roman"/>
-          <w:sz w:val="28"/>
-        </w:rPr>
-        <w:t xml:space="preserve"> является полезным инструментом для исследования космических объектов и позволяет пользователям получать образовательный опыт обо вселенной.</w:t>
+        <w:t xml:space="preserve"> также поддерживает модификации, позволяющие добавлять новые космические объекты и улучшать графику.</w:t>
       </w:r>
     </w:p>
     <w:p>
@@ -2637,21 +2643,12 @@
         </w:rPr>
         <w:t xml:space="preserve">Внешний вид </w:t>
       </w:r>
-      <w:proofErr w:type="spellStart"/>
-      <w:r>
-        <w:rPr>
-          <w:rFonts w:ascii="Times New Roman" w:hAnsi="Times New Roman" w:cs="Times New Roman"/>
-          <w:sz w:val="28"/>
-        </w:rPr>
-        <w:t>Celestia</w:t>
-      </w:r>
-      <w:proofErr w:type="spellEnd"/>
-      <w:r>
-        <w:rPr>
-          <w:rFonts w:ascii="Times New Roman" w:hAnsi="Times New Roman" w:cs="Times New Roman"/>
-          <w:sz w:val="28"/>
-        </w:rPr>
-        <w:t xml:space="preserve"> представлен в виде графического интерфейса с трехмерными моделями планет, звезд, галактик и других космических объектов. Графический интерфейс позволяет пользователю перемещаться по вселенной, приближать и отдалять изображение, вращать объекты и просматривать информацию об объектах. </w:t>
+      <w:r>
+        <w:rPr>
+          <w:rFonts w:ascii="Times New Roman" w:hAnsi="Times New Roman" w:cs="Times New Roman"/>
+          <w:sz w:val="28"/>
+        </w:rPr>
+        <w:t xml:space="preserve">представлен в виде графического интерфейса с трехмерными моделями планет, звезд, галактик и других космических объектов. Графический интерфейс позволяет пользователю перемещаться по вселенной, приближать и отдалять изображение, вращать объекты и просматривать информацию об объектах. </w:t>
       </w:r>
       <w:proofErr w:type="spellStart"/>
       <w:r>
@@ -2691,7 +2688,6 @@
           <w:noProof/>
           <w:lang w:eastAsia="ru-RU"/>
         </w:rPr>
-        <w:lastRenderedPageBreak/>
         <w:drawing>
           <wp:inline distT="0" distB="0" distL="0" distR="0" wp14:anchorId="371127DE" wp14:editId="4E0B25B2">
             <wp:extent cx="5940425" cy="3331210"/>
@@ -2736,26 +2732,1353 @@
         <w:rPr>
           <w:rFonts w:ascii="Times New Roman" w:hAnsi="Times New Roman" w:cs="Times New Roman"/>
           <w:sz w:val="28"/>
+        </w:rPr>
+      </w:pPr>
+      <w:r>
+        <w:rPr>
+          <w:rFonts w:ascii="Times New Roman" w:hAnsi="Times New Roman" w:cs="Times New Roman"/>
+          <w:sz w:val="28"/>
+        </w:rPr>
+        <w:t>Рисунок 3 — Д</w:t>
+      </w:r>
+      <w:r>
+        <w:rPr>
+          <w:rFonts w:ascii="Times New Roman" w:hAnsi="Times New Roman" w:cs="Times New Roman"/>
+          <w:sz w:val="28"/>
+        </w:rPr>
+        <w:t xml:space="preserve">изайн </w:t>
+      </w:r>
+      <w:proofErr w:type="spellStart"/>
+      <w:r>
+        <w:rPr>
+          <w:rFonts w:ascii="Times New Roman" w:hAnsi="Times New Roman" w:cs="Times New Roman"/>
+          <w:sz w:val="28"/>
           <w:lang w:val="en-US"/>
         </w:rPr>
-      </w:pPr>
-      <w:r>
-        <w:rPr>
-          <w:rFonts w:ascii="Times New Roman" w:hAnsi="Times New Roman" w:cs="Times New Roman"/>
-          <w:sz w:val="28"/>
-        </w:rPr>
-        <w:t xml:space="preserve">Рисунок 3 — дизайн </w:t>
+        <w:t>Celestia</w:t>
+      </w:r>
+      <w:proofErr w:type="spellEnd"/>
+    </w:p>
+    <w:p>
+      <w:pPr>
+        <w:rPr>
+          <w:rFonts w:ascii="Times New Roman" w:hAnsi="Times New Roman" w:cs="Times New Roman"/>
+          <w:sz w:val="28"/>
+        </w:rPr>
+      </w:pPr>
+      <w:r>
+        <w:rPr>
+          <w:rFonts w:ascii="Times New Roman" w:hAnsi="Times New Roman" w:cs="Times New Roman"/>
+          <w:sz w:val="28"/>
+        </w:rPr>
+        <w:br w:type="page"/>
+      </w:r>
+    </w:p>
+    <w:p>
+      <w:pPr>
+        <w:spacing w:after="0" w:line="240" w:lineRule="auto"/>
+        <w:jc w:val="center"/>
+        <w:rPr>
+          <w:rFonts w:ascii="Times New Roman" w:hAnsi="Times New Roman" w:cs="Times New Roman"/>
+          <w:b/>
+          <w:sz w:val="28"/>
+        </w:rPr>
+      </w:pPr>
+      <w:r>
+        <w:rPr>
+          <w:rFonts w:ascii="Times New Roman" w:hAnsi="Times New Roman" w:cs="Times New Roman"/>
+          <w:b/>
+          <w:sz w:val="28"/>
+        </w:rPr>
+        <w:lastRenderedPageBreak/>
+        <w:t>Вторичный аналог</w:t>
+      </w:r>
+    </w:p>
+    <w:p>
+      <w:pPr>
+        <w:spacing w:after="0" w:line="240" w:lineRule="auto"/>
+        <w:jc w:val="both"/>
+        <w:rPr>
+          <w:rFonts w:ascii="Times New Roman" w:hAnsi="Times New Roman" w:cs="Times New Roman"/>
+          <w:sz w:val="28"/>
+        </w:rPr>
+      </w:pPr>
+      <w:r>
+        <w:rPr>
+          <w:rFonts w:ascii="Times New Roman" w:hAnsi="Times New Roman" w:cs="Times New Roman"/>
+          <w:sz w:val="28"/>
+        </w:rPr>
+        <w:tab/>
+      </w:r>
+      <w:r>
+        <w:rPr>
+          <w:rFonts w:ascii="Times New Roman" w:hAnsi="Times New Roman" w:cs="Times New Roman"/>
+          <w:sz w:val="28"/>
+        </w:rPr>
+        <w:t xml:space="preserve">Отличие вторичного конкурента от прямого конкурента заключается в том, что прямые конкуренты предлагают альтернативные продукты, которые </w:t>
+      </w:r>
+      <w:r>
+        <w:rPr>
+          <w:rFonts w:ascii="Times New Roman" w:hAnsi="Times New Roman" w:cs="Times New Roman"/>
+          <w:sz w:val="28"/>
+        </w:rPr>
+        <w:t>непосредственно конкурируют с вашим продуктом или бизнесом, в то время как вторичные конкуренты могут предлагать схожие или альтернативные продукты, но не являются вашими непосредственными конкурентами.</w:t>
+      </w:r>
+    </w:p>
+    <w:p>
+      <w:pPr>
+        <w:spacing w:after="0" w:line="240" w:lineRule="auto"/>
+        <w:jc w:val="both"/>
+        <w:rPr>
+          <w:rFonts w:ascii="Times New Roman" w:hAnsi="Times New Roman" w:cs="Times New Roman"/>
+          <w:sz w:val="28"/>
+        </w:rPr>
+      </w:pPr>
+      <w:r>
+        <w:rPr>
+          <w:rFonts w:ascii="Times New Roman" w:hAnsi="Times New Roman" w:cs="Times New Roman"/>
+          <w:sz w:val="28"/>
+        </w:rPr>
+        <w:tab/>
+        <w:t xml:space="preserve">Например, вторичным аналогом для симулятора Солнечной системы может послужить астрономический </w:t>
+      </w:r>
+      <w:bookmarkStart w:id="0" w:name="_GoBack"/>
+      <w:r>
+        <w:rPr>
+          <w:rFonts w:ascii="Times New Roman" w:hAnsi="Times New Roman" w:cs="Times New Roman"/>
+          <w:sz w:val="28"/>
+        </w:rPr>
+        <w:t>календарь.</w:t>
+      </w:r>
+      <w:r>
+        <w:rPr>
+          <w:rFonts w:ascii="Times New Roman" w:eastAsia="Times New Roman" w:hAnsi="Times New Roman" w:cs="Times New Roman"/>
+          <w:color w:val="D1D5DB"/>
+          <w:sz w:val="24"/>
+          <w:szCs w:val="24"/>
+          <w:lang w:eastAsia="ru-RU"/>
+        </w:rPr>
+        <w:t xml:space="preserve"> </w:t>
+      </w:r>
+      <w:bookmarkEnd w:id="0"/>
+      <w:r>
+        <w:rPr>
+          <w:rFonts w:ascii="Times New Roman" w:hAnsi="Times New Roman" w:cs="Times New Roman"/>
+          <w:sz w:val="28"/>
+        </w:rPr>
+        <w:t>Астрономический календарь показывает фазы Луны, положение планет и звезд на небосводе в определенные даты и время. Планисфера же представляет собой круговую карту небосвода, которая используется для определения видимых звезд и планет в конкретное время и место наблюдения.</w:t>
+      </w:r>
+    </w:p>
+    <w:p>
+      <w:pPr>
+        <w:spacing w:after="0" w:line="240" w:lineRule="auto"/>
+        <w:ind w:firstLine="708"/>
+        <w:jc w:val="both"/>
+        <w:rPr>
+          <w:rFonts w:ascii="Times New Roman" w:hAnsi="Times New Roman" w:cs="Times New Roman"/>
+          <w:sz w:val="28"/>
+        </w:rPr>
+      </w:pPr>
+      <w:r>
+        <w:rPr>
+          <w:rFonts w:ascii="Times New Roman" w:hAnsi="Times New Roman" w:cs="Times New Roman"/>
+          <w:sz w:val="28"/>
+        </w:rPr>
+        <w:t>В отличие от симулятора</w:t>
+      </w:r>
+      <w:r>
+        <w:rPr>
+          <w:rFonts w:ascii="Times New Roman" w:hAnsi="Times New Roman" w:cs="Times New Roman"/>
+          <w:sz w:val="28"/>
+        </w:rPr>
+        <w:t>, астрономический календарь и планисфера позволяют наблюдать за реальным движением небесных тел на небосводе, а не только за их сим</w:t>
+      </w:r>
+      <w:r>
+        <w:rPr>
+          <w:rFonts w:ascii="Times New Roman" w:hAnsi="Times New Roman" w:cs="Times New Roman"/>
+          <w:sz w:val="28"/>
+        </w:rPr>
+        <w:t>уляцией на компьютерном экране.</w:t>
+      </w:r>
+    </w:p>
+    <w:p>
+      <w:pPr>
+        <w:spacing w:after="0" w:line="240" w:lineRule="auto"/>
+        <w:rPr>
+          <w:rFonts w:ascii="Times New Roman" w:hAnsi="Times New Roman" w:cs="Times New Roman"/>
+          <w:b/>
+          <w:sz w:val="28"/>
+          <w:u w:val="single"/>
+          <w:lang w:val="en-US"/>
+        </w:rPr>
+      </w:pPr>
+      <w:r>
+        <w:rPr>
+          <w:rFonts w:ascii="Times New Roman" w:hAnsi="Times New Roman" w:cs="Times New Roman"/>
+          <w:b/>
+          <w:sz w:val="28"/>
+          <w:u w:val="single"/>
+        </w:rPr>
+        <w:t>Функциональность</w:t>
+      </w:r>
+      <w:r>
+        <w:rPr>
+          <w:rFonts w:ascii="Times New Roman" w:hAnsi="Times New Roman" w:cs="Times New Roman"/>
+          <w:b/>
+          <w:sz w:val="28"/>
+          <w:u w:val="single"/>
+          <w:lang w:val="en-US"/>
+        </w:rPr>
+        <w:t>:</w:t>
+      </w:r>
+    </w:p>
+    <w:p>
+      <w:pPr>
+        <w:numPr>
+          <w:ilvl w:val="0"/>
+          <w:numId w:val="34"/>
+        </w:numPr>
+        <w:spacing w:after="0" w:line="240" w:lineRule="auto"/>
+        <w:rPr>
+          <w:rFonts w:ascii="Times New Roman" w:hAnsi="Times New Roman" w:cs="Times New Roman"/>
+          <w:sz w:val="28"/>
+        </w:rPr>
+      </w:pPr>
+      <w:r>
+        <w:rPr>
+          <w:rFonts w:ascii="Times New Roman" w:hAnsi="Times New Roman" w:cs="Times New Roman"/>
+          <w:sz w:val="28"/>
+        </w:rPr>
+        <w:t>Отображение звездного неба в реальном времени</w:t>
+      </w:r>
+      <w:r>
+        <w:rPr>
+          <w:rFonts w:ascii="Times New Roman" w:hAnsi="Times New Roman" w:cs="Times New Roman"/>
+          <w:sz w:val="28"/>
+        </w:rPr>
+        <w:t>.</w:t>
+      </w:r>
+    </w:p>
+    <w:p>
+      <w:pPr>
+        <w:numPr>
+          <w:ilvl w:val="0"/>
+          <w:numId w:val="34"/>
+        </w:numPr>
+        <w:spacing w:after="0" w:line="240" w:lineRule="auto"/>
+        <w:rPr>
+          <w:rFonts w:ascii="Times New Roman" w:hAnsi="Times New Roman" w:cs="Times New Roman"/>
+          <w:sz w:val="28"/>
+        </w:rPr>
+      </w:pPr>
+      <w:r>
+        <w:rPr>
+          <w:rFonts w:ascii="Times New Roman" w:hAnsi="Times New Roman" w:cs="Times New Roman"/>
+          <w:sz w:val="28"/>
+        </w:rPr>
+        <w:t>Регулировка скорости времени</w:t>
+      </w:r>
+      <w:r>
+        <w:rPr>
+          <w:rFonts w:ascii="Times New Roman" w:hAnsi="Times New Roman" w:cs="Times New Roman"/>
+          <w:sz w:val="28"/>
+        </w:rPr>
+        <w:t>.</w:t>
+      </w:r>
+    </w:p>
+    <w:p>
+      <w:pPr>
+        <w:numPr>
+          <w:ilvl w:val="0"/>
+          <w:numId w:val="34"/>
+        </w:numPr>
+        <w:spacing w:after="0" w:line="240" w:lineRule="auto"/>
+        <w:rPr>
+          <w:rFonts w:ascii="Times New Roman" w:hAnsi="Times New Roman" w:cs="Times New Roman"/>
+          <w:sz w:val="28"/>
+        </w:rPr>
+      </w:pPr>
+      <w:r>
+        <w:rPr>
+          <w:rFonts w:ascii="Times New Roman" w:hAnsi="Times New Roman" w:cs="Times New Roman"/>
+          <w:sz w:val="28"/>
+        </w:rPr>
+        <w:t>Отображение планет и спутников</w:t>
+      </w:r>
+      <w:r>
+        <w:rPr>
+          <w:rFonts w:ascii="Times New Roman" w:hAnsi="Times New Roman" w:cs="Times New Roman"/>
+          <w:sz w:val="28"/>
+        </w:rPr>
+        <w:t>.</w:t>
+      </w:r>
+    </w:p>
+    <w:p>
+      <w:pPr>
+        <w:numPr>
+          <w:ilvl w:val="0"/>
+          <w:numId w:val="34"/>
+        </w:numPr>
+        <w:spacing w:after="0" w:line="240" w:lineRule="auto"/>
+        <w:rPr>
+          <w:rFonts w:ascii="Times New Roman" w:hAnsi="Times New Roman" w:cs="Times New Roman"/>
+          <w:sz w:val="28"/>
+        </w:rPr>
+      </w:pPr>
+      <w:r>
+        <w:rPr>
+          <w:rFonts w:ascii="Times New Roman" w:hAnsi="Times New Roman" w:cs="Times New Roman"/>
+          <w:sz w:val="28"/>
+        </w:rPr>
+        <w:t>Симуляция затмений</w:t>
+      </w:r>
+      <w:r>
+        <w:rPr>
+          <w:rFonts w:ascii="Times New Roman" w:hAnsi="Times New Roman" w:cs="Times New Roman"/>
+          <w:sz w:val="28"/>
+        </w:rPr>
+        <w:t>.</w:t>
+      </w:r>
+    </w:p>
+    <w:p>
+      <w:pPr>
+        <w:numPr>
+          <w:ilvl w:val="0"/>
+          <w:numId w:val="34"/>
+        </w:numPr>
+        <w:spacing w:after="0" w:line="240" w:lineRule="auto"/>
+        <w:rPr>
+          <w:rFonts w:ascii="Times New Roman" w:hAnsi="Times New Roman" w:cs="Times New Roman"/>
+          <w:sz w:val="28"/>
+        </w:rPr>
+      </w:pPr>
+      <w:r>
+        <w:rPr>
+          <w:rFonts w:ascii="Times New Roman" w:hAnsi="Times New Roman" w:cs="Times New Roman"/>
+          <w:sz w:val="28"/>
+        </w:rPr>
+        <w:t>Изображения и названия звезд</w:t>
+      </w:r>
+      <w:r>
+        <w:rPr>
+          <w:rFonts w:ascii="Times New Roman" w:hAnsi="Times New Roman" w:cs="Times New Roman"/>
+          <w:sz w:val="28"/>
+        </w:rPr>
+        <w:t>.</w:t>
+      </w:r>
+    </w:p>
+    <w:p>
+      <w:pPr>
+        <w:numPr>
+          <w:ilvl w:val="0"/>
+          <w:numId w:val="34"/>
+        </w:numPr>
+        <w:spacing w:after="0" w:line="240" w:lineRule="auto"/>
+        <w:rPr>
+          <w:rFonts w:ascii="Times New Roman" w:hAnsi="Times New Roman" w:cs="Times New Roman"/>
+          <w:sz w:val="28"/>
+        </w:rPr>
+      </w:pPr>
+      <w:r>
+        <w:rPr>
+          <w:rFonts w:ascii="Times New Roman" w:hAnsi="Times New Roman" w:cs="Times New Roman"/>
+          <w:sz w:val="28"/>
+        </w:rPr>
+        <w:t>Информация о затмениях и событиях</w:t>
+      </w:r>
+      <w:r>
+        <w:rPr>
+          <w:rFonts w:ascii="Times New Roman" w:hAnsi="Times New Roman" w:cs="Times New Roman"/>
+          <w:sz w:val="28"/>
+        </w:rPr>
+        <w:t>.</w:t>
+      </w:r>
+    </w:p>
+    <w:p>
+      <w:pPr>
+        <w:spacing w:after="0" w:line="240" w:lineRule="auto"/>
+        <w:rPr>
+          <w:rFonts w:ascii="Times New Roman" w:hAnsi="Times New Roman" w:cs="Times New Roman"/>
+          <w:b/>
+          <w:sz w:val="28"/>
+          <w:u w:val="single"/>
+        </w:rPr>
+      </w:pPr>
+      <w:r>
+        <w:rPr>
+          <w:rFonts w:ascii="Times New Roman" w:hAnsi="Times New Roman" w:cs="Times New Roman"/>
+          <w:b/>
+          <w:sz w:val="28"/>
+          <w:u w:val="single"/>
+        </w:rPr>
+        <w:t>Внешний вид</w:t>
+      </w:r>
+      <w:r>
+        <w:rPr>
+          <w:rFonts w:ascii="Times New Roman" w:hAnsi="Times New Roman" w:cs="Times New Roman"/>
+          <w:b/>
+          <w:sz w:val="28"/>
+          <w:u w:val="single"/>
+        </w:rPr>
+        <w:t>:</w:t>
+      </w:r>
+    </w:p>
+    <w:p>
+      <w:pPr>
+        <w:spacing w:after="0" w:line="240" w:lineRule="auto"/>
+        <w:ind w:firstLine="708"/>
+        <w:jc w:val="both"/>
+        <w:rPr>
+          <w:rFonts w:ascii="Times New Roman" w:hAnsi="Times New Roman" w:cs="Times New Roman"/>
+          <w:sz w:val="28"/>
+        </w:rPr>
+      </w:pPr>
+      <w:r>
+        <w:rPr>
+          <w:rFonts w:ascii="Times New Roman" w:hAnsi="Times New Roman" w:cs="Times New Roman"/>
+          <w:sz w:val="28"/>
+        </w:rPr>
+        <w:t xml:space="preserve">Внешний вид </w:t>
       </w:r>
       <w:proofErr w:type="spellStart"/>
       <w:r>
         <w:rPr>
           <w:rFonts w:ascii="Times New Roman" w:hAnsi="Times New Roman" w:cs="Times New Roman"/>
           <w:sz w:val="28"/>
+        </w:rPr>
+        <w:t>Stellarium</w:t>
+      </w:r>
+      <w:proofErr w:type="spellEnd"/>
+      <w:r>
+        <w:rPr>
+          <w:rFonts w:ascii="Times New Roman" w:hAnsi="Times New Roman" w:cs="Times New Roman"/>
+          <w:sz w:val="28"/>
+        </w:rPr>
+        <w:t xml:space="preserve"> довольно прост и интуитивно понятен. Окно приложения занимает большую часть экрана и отображает звездное небо с различными объектами, такими как звезды, планеты, галактики и т. д. На верхней панели расположены кнопки для управления скоростью времени, масштабом и точностью отображения, а также настроек и выбора местоположения.</w:t>
+      </w:r>
+      <w:r>
+        <w:rPr>
+          <w:rFonts w:ascii="Times New Roman" w:hAnsi="Times New Roman" w:cs="Times New Roman"/>
+          <w:sz w:val="28"/>
+        </w:rPr>
+        <w:t xml:space="preserve"> Дизайн приложения показан на рисунке 4.</w:t>
+      </w:r>
+    </w:p>
+    <w:p>
+      <w:pPr>
+        <w:spacing w:after="0" w:line="240" w:lineRule="auto"/>
+        <w:jc w:val="center"/>
+        <w:rPr>
+          <w:rFonts w:ascii="Times New Roman" w:hAnsi="Times New Roman" w:cs="Times New Roman"/>
+          <w:sz w:val="28"/>
+        </w:rPr>
+      </w:pPr>
+      <w:r>
+        <w:rPr>
+          <w:rFonts w:ascii="Times New Roman" w:hAnsi="Times New Roman" w:cs="Times New Roman"/>
+          <w:noProof/>
+          <w:sz w:val="28"/>
+          <w:lang w:eastAsia="ru-RU"/>
+        </w:rPr>
+        <w:drawing>
+          <wp:inline distT="0" distB="0" distL="0" distR="0">
+            <wp:extent cx="5227320" cy="2903942"/>
+            <wp:effectExtent l="0" t="0" r="0" b="0"/>
+            <wp:docPr id="6" name="Рисунок 6"/>
+            <wp:cNvGraphicFramePr>
+              <a:graphicFrameLocks xmlns:a="http://schemas.openxmlformats.org/drawingml/2006/main" noChangeAspect="1"/>
+            </wp:cNvGraphicFramePr>
+            <a:graphic xmlns:a="http://schemas.openxmlformats.org/drawingml/2006/main">
+              <a:graphicData uri="http://schemas.openxmlformats.org/drawingml/2006/picture">
+                <pic:pic xmlns:pic="http://schemas.openxmlformats.org/drawingml/2006/picture">
+                  <pic:nvPicPr>
+                    <pic:cNvPr id="6" name="original.png"/>
+                    <pic:cNvPicPr/>
+                  </pic:nvPicPr>
+                  <pic:blipFill>
+                    <a:blip r:embed="rId9" cstate="print">
+                      <a:extLst>
+                        <a:ext uri="{28A0092B-C50C-407E-A947-70E740481C1C}">
+                          <a14:useLocalDpi xmlns:a14="http://schemas.microsoft.com/office/drawing/2010/main" val="0"/>
+                        </a:ext>
+                      </a:extLst>
+                    </a:blip>
+                    <a:stretch>
+                      <a:fillRect/>
+                    </a:stretch>
+                  </pic:blipFill>
+                  <pic:spPr>
+                    <a:xfrm>
+                      <a:off x="0" y="0"/>
+                      <a:ext cx="5227604" cy="2904100"/>
+                    </a:xfrm>
+                    <a:prstGeom prst="rect">
+                      <a:avLst/>
+                    </a:prstGeom>
+                  </pic:spPr>
+                </pic:pic>
+              </a:graphicData>
+            </a:graphic>
+          </wp:inline>
+        </w:drawing>
+      </w:r>
+    </w:p>
+    <w:p>
+      <w:pPr>
+        <w:spacing w:after="0" w:line="240" w:lineRule="auto"/>
+        <w:jc w:val="center"/>
+        <w:rPr>
+          <w:rFonts w:ascii="Times New Roman" w:hAnsi="Times New Roman" w:cs="Times New Roman"/>
+          <w:sz w:val="28"/>
+        </w:rPr>
+      </w:pPr>
+      <w:r>
+        <w:rPr>
+          <w:rFonts w:ascii="Times New Roman" w:hAnsi="Times New Roman" w:cs="Times New Roman"/>
+          <w:sz w:val="28"/>
+        </w:rPr>
+        <w:t xml:space="preserve">Рисунок 4 — Дизайн </w:t>
+      </w:r>
+      <w:proofErr w:type="spellStart"/>
+      <w:r>
+        <w:rPr>
+          <w:rFonts w:ascii="Times New Roman" w:hAnsi="Times New Roman" w:cs="Times New Roman"/>
+          <w:sz w:val="28"/>
+        </w:rPr>
+        <w:t>Stellarium</w:t>
+      </w:r>
+      <w:proofErr w:type="spellEnd"/>
+      <w:r>
+        <w:rPr>
+          <w:rFonts w:ascii="Times New Roman" w:hAnsi="Times New Roman" w:cs="Times New Roman"/>
+          <w:sz w:val="28"/>
+        </w:rPr>
+        <w:br w:type="page"/>
+      </w:r>
+    </w:p>
+    <w:p>
+      <w:pPr>
+        <w:spacing w:after="0" w:line="240" w:lineRule="auto"/>
+        <w:jc w:val="center"/>
+        <w:rPr>
+          <w:rFonts w:ascii="Times New Roman" w:hAnsi="Times New Roman" w:cs="Times New Roman"/>
+          <w:b/>
+          <w:sz w:val="28"/>
+        </w:rPr>
+      </w:pPr>
+      <w:r>
+        <w:rPr>
+          <w:rFonts w:ascii="Times New Roman" w:hAnsi="Times New Roman" w:cs="Times New Roman"/>
+          <w:b/>
+          <w:sz w:val="28"/>
+        </w:rPr>
+        <w:lastRenderedPageBreak/>
+        <w:t>Непрямой аналог</w:t>
+      </w:r>
+    </w:p>
+    <w:p>
+      <w:pPr>
+        <w:spacing w:after="0" w:line="240" w:lineRule="auto"/>
+        <w:ind w:firstLine="708"/>
+        <w:jc w:val="both"/>
+        <w:rPr>
+          <w:rFonts w:ascii="Times New Roman" w:hAnsi="Times New Roman" w:cs="Times New Roman"/>
+          <w:sz w:val="28"/>
+        </w:rPr>
+      </w:pPr>
+      <w:r>
+        <w:rPr>
+          <w:rFonts w:ascii="Times New Roman" w:hAnsi="Times New Roman" w:cs="Times New Roman"/>
+          <w:sz w:val="28"/>
+        </w:rPr>
+        <w:t>Непрямым</w:t>
+      </w:r>
+      <w:r>
+        <w:rPr>
+          <w:rFonts w:ascii="Times New Roman" w:hAnsi="Times New Roman" w:cs="Times New Roman"/>
+          <w:sz w:val="28"/>
+        </w:rPr>
+        <w:t xml:space="preserve"> аналог</w:t>
+      </w:r>
+      <w:r>
+        <w:rPr>
+          <w:rFonts w:ascii="Times New Roman" w:hAnsi="Times New Roman" w:cs="Times New Roman"/>
+          <w:sz w:val="28"/>
+        </w:rPr>
+        <w:t>ом для симулятора С</w:t>
+      </w:r>
+      <w:r>
+        <w:rPr>
+          <w:rFonts w:ascii="Times New Roman" w:hAnsi="Times New Roman" w:cs="Times New Roman"/>
+          <w:sz w:val="28"/>
+        </w:rPr>
+        <w:t>олнечной системы может быть игрой "</w:t>
+      </w:r>
+      <w:proofErr w:type="spellStart"/>
+      <w:r>
+        <w:rPr>
+          <w:rFonts w:ascii="Times New Roman" w:hAnsi="Times New Roman" w:cs="Times New Roman"/>
+          <w:sz w:val="28"/>
+        </w:rPr>
+        <w:t>No</w:t>
+      </w:r>
+      <w:proofErr w:type="spellEnd"/>
+      <w:r>
+        <w:rPr>
+          <w:rFonts w:ascii="Times New Roman" w:hAnsi="Times New Roman" w:cs="Times New Roman"/>
+          <w:sz w:val="28"/>
+        </w:rPr>
+        <w:t xml:space="preserve"> </w:t>
+      </w:r>
+      <w:proofErr w:type="spellStart"/>
+      <w:r>
+        <w:rPr>
+          <w:rFonts w:ascii="Times New Roman" w:hAnsi="Times New Roman" w:cs="Times New Roman"/>
+          <w:sz w:val="28"/>
+        </w:rPr>
+        <w:t>Man's</w:t>
+      </w:r>
+      <w:proofErr w:type="spellEnd"/>
+      <w:r>
+        <w:rPr>
+          <w:rFonts w:ascii="Times New Roman" w:hAnsi="Times New Roman" w:cs="Times New Roman"/>
+          <w:sz w:val="28"/>
+        </w:rPr>
+        <w:t xml:space="preserve"> </w:t>
+      </w:r>
+      <w:proofErr w:type="spellStart"/>
+      <w:r>
+        <w:rPr>
+          <w:rFonts w:ascii="Times New Roman" w:hAnsi="Times New Roman" w:cs="Times New Roman"/>
+          <w:sz w:val="28"/>
+        </w:rPr>
+        <w:t>Sky</w:t>
+      </w:r>
+      <w:proofErr w:type="spellEnd"/>
+      <w:r>
+        <w:rPr>
+          <w:rFonts w:ascii="Times New Roman" w:hAnsi="Times New Roman" w:cs="Times New Roman"/>
+          <w:sz w:val="28"/>
+        </w:rPr>
+        <w:t>", которая является открытым космическим миром, в котором игроки могут исследовать и открывать новые планеты, галактики и другие небесные тела.</w:t>
+      </w:r>
+    </w:p>
+    <w:p>
+      <w:pPr>
+        <w:spacing w:after="0" w:line="240" w:lineRule="auto"/>
+        <w:ind w:firstLine="708"/>
+        <w:jc w:val="both"/>
+        <w:rPr>
+          <w:rFonts w:ascii="Times New Roman" w:hAnsi="Times New Roman" w:cs="Times New Roman"/>
+          <w:sz w:val="28"/>
+        </w:rPr>
+      </w:pPr>
+      <w:r>
+        <w:rPr>
+          <w:rFonts w:ascii="Times New Roman" w:hAnsi="Times New Roman" w:cs="Times New Roman"/>
+          <w:sz w:val="28"/>
+        </w:rPr>
+        <w:t>Хотя игра не является точной симуляцией солнечной системы, она предоставляет игрокам возможность исследовать фантастические миры, которые могут быть основаны на научных представлениях о том, как могут выгляд</w:t>
+      </w:r>
+      <w:r>
+        <w:rPr>
+          <w:rFonts w:ascii="Times New Roman" w:hAnsi="Times New Roman" w:cs="Times New Roman"/>
+          <w:sz w:val="28"/>
+        </w:rPr>
+        <w:t>еть другие планеты и галактики.</w:t>
+      </w:r>
+    </w:p>
+    <w:p>
+      <w:pPr>
+        <w:spacing w:after="0" w:line="240" w:lineRule="auto"/>
+        <w:ind w:firstLine="708"/>
+        <w:jc w:val="both"/>
+        <w:rPr>
+          <w:rFonts w:ascii="Times New Roman" w:hAnsi="Times New Roman" w:cs="Times New Roman"/>
+          <w:sz w:val="28"/>
+        </w:rPr>
+      </w:pPr>
+      <w:r>
+        <w:rPr>
+          <w:rFonts w:ascii="Times New Roman" w:hAnsi="Times New Roman" w:cs="Times New Roman"/>
+          <w:sz w:val="28"/>
+        </w:rPr>
+        <w:t>"</w:t>
+      </w:r>
+      <w:proofErr w:type="spellStart"/>
+      <w:r>
+        <w:rPr>
+          <w:rFonts w:ascii="Times New Roman" w:hAnsi="Times New Roman" w:cs="Times New Roman"/>
+          <w:sz w:val="28"/>
+        </w:rPr>
+        <w:t>No</w:t>
+      </w:r>
+      <w:proofErr w:type="spellEnd"/>
+      <w:r>
+        <w:rPr>
+          <w:rFonts w:ascii="Times New Roman" w:hAnsi="Times New Roman" w:cs="Times New Roman"/>
+          <w:sz w:val="28"/>
+        </w:rPr>
+        <w:t xml:space="preserve"> </w:t>
+      </w:r>
+      <w:proofErr w:type="spellStart"/>
+      <w:r>
+        <w:rPr>
+          <w:rFonts w:ascii="Times New Roman" w:hAnsi="Times New Roman" w:cs="Times New Roman"/>
+          <w:sz w:val="28"/>
+        </w:rPr>
+        <w:t>Man's</w:t>
+      </w:r>
+      <w:proofErr w:type="spellEnd"/>
+      <w:r>
+        <w:rPr>
+          <w:rFonts w:ascii="Times New Roman" w:hAnsi="Times New Roman" w:cs="Times New Roman"/>
+          <w:sz w:val="28"/>
+        </w:rPr>
+        <w:t xml:space="preserve"> </w:t>
+      </w:r>
+      <w:proofErr w:type="spellStart"/>
+      <w:r>
+        <w:rPr>
+          <w:rFonts w:ascii="Times New Roman" w:hAnsi="Times New Roman" w:cs="Times New Roman"/>
+          <w:sz w:val="28"/>
+        </w:rPr>
+        <w:t>Sky</w:t>
+      </w:r>
+      <w:proofErr w:type="spellEnd"/>
+      <w:r>
+        <w:rPr>
+          <w:rFonts w:ascii="Times New Roman" w:hAnsi="Times New Roman" w:cs="Times New Roman"/>
+          <w:sz w:val="28"/>
+        </w:rPr>
+        <w:t>" также использует процедурную генерацию контента, что означает, что каждый мир, который игрок открывает, является уникальным и создается динамически в соответствии с алгоритмами игры. Это дает игрокам бесконечные возможности для исследования и открытия новых миров внутри игры.</w:t>
+      </w:r>
+    </w:p>
+    <w:p>
+      <w:pPr>
+        <w:spacing w:after="0" w:line="240" w:lineRule="auto"/>
+        <w:ind w:firstLine="708"/>
+        <w:jc w:val="both"/>
+        <w:rPr>
+          <w:rFonts w:ascii="Times New Roman" w:hAnsi="Times New Roman" w:cs="Times New Roman"/>
+          <w:sz w:val="28"/>
+        </w:rPr>
+      </w:pPr>
+      <w:r>
+        <w:rPr>
+          <w:rFonts w:ascii="Times New Roman" w:hAnsi="Times New Roman" w:cs="Times New Roman"/>
+          <w:sz w:val="28"/>
+        </w:rPr>
+        <w:t>В целом, "</w:t>
+      </w:r>
+      <w:proofErr w:type="spellStart"/>
+      <w:r>
+        <w:rPr>
+          <w:rFonts w:ascii="Times New Roman" w:hAnsi="Times New Roman" w:cs="Times New Roman"/>
+          <w:sz w:val="28"/>
+        </w:rPr>
+        <w:t>No</w:t>
+      </w:r>
+      <w:proofErr w:type="spellEnd"/>
+      <w:r>
+        <w:rPr>
+          <w:rFonts w:ascii="Times New Roman" w:hAnsi="Times New Roman" w:cs="Times New Roman"/>
+          <w:sz w:val="28"/>
+        </w:rPr>
+        <w:t xml:space="preserve"> </w:t>
+      </w:r>
+      <w:proofErr w:type="spellStart"/>
+      <w:r>
+        <w:rPr>
+          <w:rFonts w:ascii="Times New Roman" w:hAnsi="Times New Roman" w:cs="Times New Roman"/>
+          <w:sz w:val="28"/>
+        </w:rPr>
+        <w:t>Man's</w:t>
+      </w:r>
+      <w:proofErr w:type="spellEnd"/>
+      <w:r>
+        <w:rPr>
+          <w:rFonts w:ascii="Times New Roman" w:hAnsi="Times New Roman" w:cs="Times New Roman"/>
+          <w:sz w:val="28"/>
+        </w:rPr>
+        <w:t xml:space="preserve"> </w:t>
+      </w:r>
+      <w:proofErr w:type="spellStart"/>
+      <w:r>
+        <w:rPr>
+          <w:rFonts w:ascii="Times New Roman" w:hAnsi="Times New Roman" w:cs="Times New Roman"/>
+          <w:sz w:val="28"/>
+        </w:rPr>
+        <w:t>Sky</w:t>
+      </w:r>
+      <w:proofErr w:type="spellEnd"/>
+      <w:r>
+        <w:rPr>
+          <w:rFonts w:ascii="Times New Roman" w:hAnsi="Times New Roman" w:cs="Times New Roman"/>
+          <w:sz w:val="28"/>
+        </w:rPr>
+        <w:t>" не является точной симуляцией солнечной системы, но она предоставляет аналогичный опыт исследования и открытия мира, который может заинтересовать людей, интересующихся астрономией.</w:t>
+      </w:r>
+    </w:p>
+    <w:p>
+      <w:pPr>
+        <w:spacing w:after="0" w:line="240" w:lineRule="auto"/>
+        <w:rPr>
+          <w:rFonts w:ascii="Times New Roman" w:hAnsi="Times New Roman" w:cs="Times New Roman"/>
+          <w:b/>
+          <w:sz w:val="28"/>
+          <w:u w:val="single"/>
+        </w:rPr>
+      </w:pPr>
+      <w:r>
+        <w:rPr>
+          <w:rFonts w:ascii="Times New Roman" w:hAnsi="Times New Roman" w:cs="Times New Roman"/>
+          <w:b/>
+          <w:sz w:val="28"/>
+          <w:u w:val="single"/>
+        </w:rPr>
+        <w:t>Функциональность</w:t>
+      </w:r>
+      <w:r>
+        <w:rPr>
+          <w:rFonts w:ascii="Times New Roman" w:hAnsi="Times New Roman" w:cs="Times New Roman"/>
+          <w:b/>
+          <w:sz w:val="28"/>
+          <w:u w:val="single"/>
+        </w:rPr>
+        <w:t>:</w:t>
+      </w:r>
+    </w:p>
+    <w:p>
+      <w:pPr>
+        <w:spacing w:after="0" w:line="240" w:lineRule="auto"/>
+        <w:ind w:firstLine="708"/>
+        <w:jc w:val="both"/>
+        <w:rPr>
+          <w:rFonts w:ascii="Times New Roman" w:hAnsi="Times New Roman" w:cs="Times New Roman"/>
+          <w:sz w:val="28"/>
+        </w:rPr>
+      </w:pPr>
+      <w:r>
+        <w:rPr>
+          <w:rFonts w:ascii="Times New Roman" w:hAnsi="Times New Roman" w:cs="Times New Roman"/>
+          <w:sz w:val="28"/>
+        </w:rPr>
+        <w:t>"</w:t>
+      </w:r>
+      <w:proofErr w:type="spellStart"/>
+      <w:r>
+        <w:rPr>
+          <w:rFonts w:ascii="Times New Roman" w:hAnsi="Times New Roman" w:cs="Times New Roman"/>
+          <w:sz w:val="28"/>
+        </w:rPr>
+        <w:t>No</w:t>
+      </w:r>
+      <w:proofErr w:type="spellEnd"/>
+      <w:r>
+        <w:rPr>
+          <w:rFonts w:ascii="Times New Roman" w:hAnsi="Times New Roman" w:cs="Times New Roman"/>
+          <w:sz w:val="28"/>
+        </w:rPr>
+        <w:t xml:space="preserve"> </w:t>
+      </w:r>
+      <w:proofErr w:type="spellStart"/>
+      <w:r>
+        <w:rPr>
+          <w:rFonts w:ascii="Times New Roman" w:hAnsi="Times New Roman" w:cs="Times New Roman"/>
+          <w:sz w:val="28"/>
+        </w:rPr>
+        <w:t>Man's</w:t>
+      </w:r>
+      <w:proofErr w:type="spellEnd"/>
+      <w:r>
+        <w:rPr>
+          <w:rFonts w:ascii="Times New Roman" w:hAnsi="Times New Roman" w:cs="Times New Roman"/>
+          <w:sz w:val="28"/>
+        </w:rPr>
+        <w:t xml:space="preserve"> </w:t>
+      </w:r>
+      <w:proofErr w:type="spellStart"/>
+      <w:r>
+        <w:rPr>
+          <w:rFonts w:ascii="Times New Roman" w:hAnsi="Times New Roman" w:cs="Times New Roman"/>
+          <w:sz w:val="28"/>
+        </w:rPr>
+        <w:t>Sky</w:t>
+      </w:r>
+      <w:proofErr w:type="spellEnd"/>
+      <w:r>
+        <w:rPr>
+          <w:rFonts w:ascii="Times New Roman" w:hAnsi="Times New Roman" w:cs="Times New Roman"/>
+          <w:sz w:val="28"/>
+        </w:rPr>
+        <w:t>" - это открытый мир научно-фантастической игры, которая позволяет игрокам исследовать различные планеты и галактики в уникальной процедурно-генерируемой вселенной. Игроки могут свободно перемещаться по галактике, пилотировать космические корабли, исследовать поверхность планет, собирать ресурсы, взаимодействовать с животными и растениями, а также строить базы.</w:t>
+      </w:r>
+    </w:p>
+    <w:p>
+      <w:pPr>
+        <w:spacing w:after="0" w:line="240" w:lineRule="auto"/>
+        <w:ind w:firstLine="708"/>
+        <w:jc w:val="both"/>
+        <w:rPr>
+          <w:rFonts w:ascii="Times New Roman" w:hAnsi="Times New Roman" w:cs="Times New Roman"/>
+          <w:sz w:val="28"/>
+        </w:rPr>
+      </w:pPr>
+      <w:r>
+        <w:rPr>
+          <w:rFonts w:ascii="Times New Roman" w:hAnsi="Times New Roman" w:cs="Times New Roman"/>
+          <w:sz w:val="28"/>
+        </w:rPr>
+        <w:t>Основные функциональные возможности игры:</w:t>
+      </w:r>
+    </w:p>
+    <w:p>
+      <w:pPr>
+        <w:numPr>
+          <w:ilvl w:val="0"/>
+          <w:numId w:val="36"/>
+        </w:numPr>
+        <w:spacing w:after="0" w:line="240" w:lineRule="auto"/>
+        <w:jc w:val="both"/>
+        <w:rPr>
+          <w:rFonts w:ascii="Times New Roman" w:hAnsi="Times New Roman" w:cs="Times New Roman"/>
+          <w:sz w:val="28"/>
+        </w:rPr>
+      </w:pPr>
+      <w:r>
+        <w:rPr>
+          <w:rFonts w:ascii="Times New Roman" w:hAnsi="Times New Roman" w:cs="Times New Roman"/>
+          <w:sz w:val="28"/>
+        </w:rPr>
+        <w:t>Исследование галактики</w:t>
+      </w:r>
+      <w:r>
+        <w:rPr>
+          <w:rFonts w:ascii="Times New Roman" w:hAnsi="Times New Roman" w:cs="Times New Roman"/>
+          <w:sz w:val="28"/>
           <w:lang w:val="en-US"/>
         </w:rPr>
-        <w:t>Celestia</w:t>
+        <w:t>.</w:t>
+      </w:r>
+    </w:p>
+    <w:p>
+      <w:pPr>
+        <w:numPr>
+          <w:ilvl w:val="0"/>
+          <w:numId w:val="36"/>
+        </w:numPr>
+        <w:spacing w:after="0" w:line="240" w:lineRule="auto"/>
+        <w:jc w:val="both"/>
+        <w:rPr>
+          <w:rFonts w:ascii="Times New Roman" w:hAnsi="Times New Roman" w:cs="Times New Roman"/>
+          <w:sz w:val="28"/>
+        </w:rPr>
+      </w:pPr>
+      <w:r>
+        <w:rPr>
+          <w:rFonts w:ascii="Times New Roman" w:hAnsi="Times New Roman" w:cs="Times New Roman"/>
+          <w:sz w:val="28"/>
+        </w:rPr>
+        <w:t>Космические корабли</w:t>
+      </w:r>
+      <w:r>
+        <w:rPr>
+          <w:rFonts w:ascii="Times New Roman" w:hAnsi="Times New Roman" w:cs="Times New Roman"/>
+          <w:sz w:val="28"/>
+          <w:lang w:val="en-US"/>
+        </w:rPr>
+        <w:t>.</w:t>
+      </w:r>
+    </w:p>
+    <w:p>
+      <w:pPr>
+        <w:numPr>
+          <w:ilvl w:val="0"/>
+          <w:numId w:val="36"/>
+        </w:numPr>
+        <w:spacing w:after="0" w:line="240" w:lineRule="auto"/>
+        <w:jc w:val="both"/>
+        <w:rPr>
+          <w:rFonts w:ascii="Times New Roman" w:hAnsi="Times New Roman" w:cs="Times New Roman"/>
+          <w:sz w:val="28"/>
+        </w:rPr>
+      </w:pPr>
+      <w:r>
+        <w:rPr>
+          <w:rFonts w:ascii="Times New Roman" w:hAnsi="Times New Roman" w:cs="Times New Roman"/>
+          <w:sz w:val="28"/>
+        </w:rPr>
+        <w:t>Исследование планет</w:t>
+      </w:r>
+      <w:r>
+        <w:rPr>
+          <w:rFonts w:ascii="Times New Roman" w:hAnsi="Times New Roman" w:cs="Times New Roman"/>
+          <w:sz w:val="28"/>
+          <w:lang w:val="en-US"/>
+        </w:rPr>
+        <w:t>.</w:t>
+      </w:r>
+    </w:p>
+    <w:p>
+      <w:pPr>
+        <w:numPr>
+          <w:ilvl w:val="0"/>
+          <w:numId w:val="36"/>
+        </w:numPr>
+        <w:spacing w:after="0" w:line="240" w:lineRule="auto"/>
+        <w:jc w:val="both"/>
+        <w:rPr>
+          <w:rFonts w:ascii="Times New Roman" w:hAnsi="Times New Roman" w:cs="Times New Roman"/>
+          <w:sz w:val="28"/>
+        </w:rPr>
+      </w:pPr>
+      <w:r>
+        <w:rPr>
+          <w:rFonts w:ascii="Times New Roman" w:hAnsi="Times New Roman" w:cs="Times New Roman"/>
+          <w:sz w:val="28"/>
+        </w:rPr>
+        <w:t>Сбор ресурсов</w:t>
+      </w:r>
+      <w:r>
+        <w:rPr>
+          <w:rFonts w:ascii="Times New Roman" w:hAnsi="Times New Roman" w:cs="Times New Roman"/>
+          <w:sz w:val="28"/>
+          <w:lang w:val="en-US"/>
+        </w:rPr>
+        <w:t>.</w:t>
+      </w:r>
+    </w:p>
+    <w:p>
+      <w:pPr>
+        <w:numPr>
+          <w:ilvl w:val="0"/>
+          <w:numId w:val="36"/>
+        </w:numPr>
+        <w:spacing w:after="0" w:line="240" w:lineRule="auto"/>
+        <w:jc w:val="both"/>
+        <w:rPr>
+          <w:rFonts w:ascii="Times New Roman" w:hAnsi="Times New Roman" w:cs="Times New Roman"/>
+          <w:sz w:val="28"/>
+        </w:rPr>
+      </w:pPr>
+      <w:r>
+        <w:rPr>
+          <w:rFonts w:ascii="Times New Roman" w:hAnsi="Times New Roman" w:cs="Times New Roman"/>
+          <w:sz w:val="28"/>
+        </w:rPr>
+        <w:t>Взаимодействие с животными и растениями</w:t>
+      </w:r>
+      <w:r>
+        <w:rPr>
+          <w:rFonts w:ascii="Times New Roman" w:hAnsi="Times New Roman" w:cs="Times New Roman"/>
+          <w:sz w:val="28"/>
+        </w:rPr>
+        <w:t>.</w:t>
+      </w:r>
+    </w:p>
+    <w:p>
+      <w:pPr>
+        <w:numPr>
+          <w:ilvl w:val="0"/>
+          <w:numId w:val="36"/>
+        </w:numPr>
+        <w:spacing w:after="0" w:line="240" w:lineRule="auto"/>
+        <w:jc w:val="both"/>
+        <w:rPr>
+          <w:rFonts w:ascii="Times New Roman" w:hAnsi="Times New Roman" w:cs="Times New Roman"/>
+          <w:sz w:val="28"/>
+        </w:rPr>
+      </w:pPr>
+      <w:r>
+        <w:rPr>
+          <w:rFonts w:ascii="Times New Roman" w:hAnsi="Times New Roman" w:cs="Times New Roman"/>
+          <w:sz w:val="28"/>
+        </w:rPr>
+        <w:t>Строительство баз</w:t>
+      </w:r>
+      <w:r>
+        <w:rPr>
+          <w:rFonts w:ascii="Times New Roman" w:hAnsi="Times New Roman" w:cs="Times New Roman"/>
+          <w:sz w:val="28"/>
+        </w:rPr>
+        <w:t>.</w:t>
+      </w:r>
+    </w:p>
+    <w:p>
+      <w:pPr>
+        <w:numPr>
+          <w:ilvl w:val="0"/>
+          <w:numId w:val="36"/>
+        </w:numPr>
+        <w:spacing w:after="0" w:line="240" w:lineRule="auto"/>
+        <w:jc w:val="both"/>
+        <w:rPr>
+          <w:rFonts w:ascii="Times New Roman" w:hAnsi="Times New Roman" w:cs="Times New Roman"/>
+          <w:sz w:val="28"/>
+        </w:rPr>
+      </w:pPr>
+      <w:r>
+        <w:rPr>
+          <w:rFonts w:ascii="Times New Roman" w:hAnsi="Times New Roman" w:cs="Times New Roman"/>
+          <w:sz w:val="28"/>
+        </w:rPr>
+        <w:t>Различные режимы игры</w:t>
+      </w:r>
+      <w:r>
+        <w:rPr>
+          <w:rFonts w:ascii="Times New Roman" w:hAnsi="Times New Roman" w:cs="Times New Roman"/>
+          <w:sz w:val="28"/>
+          <w:lang w:val="en-US"/>
+        </w:rPr>
+        <w:t>.</w:t>
+      </w:r>
+    </w:p>
+    <w:p>
+      <w:pPr>
+        <w:numPr>
+          <w:ilvl w:val="0"/>
+          <w:numId w:val="36"/>
+        </w:numPr>
+        <w:spacing w:after="0" w:line="240" w:lineRule="auto"/>
+        <w:jc w:val="both"/>
+        <w:rPr>
+          <w:rFonts w:ascii="Times New Roman" w:hAnsi="Times New Roman" w:cs="Times New Roman"/>
+          <w:sz w:val="28"/>
+        </w:rPr>
+      </w:pPr>
+      <w:r>
+        <w:rPr>
+          <w:rFonts w:ascii="Times New Roman" w:hAnsi="Times New Roman" w:cs="Times New Roman"/>
+          <w:sz w:val="28"/>
+        </w:rPr>
+        <w:t>Процедурно-генерируемая вселенная: Каждая игровая вселенная создается динамически с помощью алгоритмов процедурной генерации, что делает каждый мир у</w:t>
+      </w:r>
+      <w:r>
+        <w:rPr>
+          <w:rFonts w:ascii="Times New Roman" w:hAnsi="Times New Roman" w:cs="Times New Roman"/>
+          <w:sz w:val="28"/>
+        </w:rPr>
+        <w:t>никальным.</w:t>
+      </w:r>
+    </w:p>
+    <w:p>
+      <w:pPr>
+        <w:spacing w:after="0" w:line="240" w:lineRule="auto"/>
+        <w:ind w:firstLine="708"/>
+        <w:jc w:val="both"/>
+        <w:rPr>
+          <w:rFonts w:ascii="Times New Roman" w:hAnsi="Times New Roman" w:cs="Times New Roman"/>
+          <w:sz w:val="28"/>
+        </w:rPr>
+      </w:pPr>
+    </w:p>
+    <w:p>
+      <w:pPr>
+        <w:spacing w:after="0" w:line="240" w:lineRule="auto"/>
+        <w:rPr>
+          <w:rFonts w:ascii="Times New Roman" w:hAnsi="Times New Roman" w:cs="Times New Roman"/>
+          <w:b/>
+          <w:sz w:val="28"/>
+          <w:u w:val="single"/>
+        </w:rPr>
+      </w:pPr>
+      <w:r>
+        <w:rPr>
+          <w:rFonts w:ascii="Times New Roman" w:hAnsi="Times New Roman" w:cs="Times New Roman"/>
+          <w:b/>
+          <w:sz w:val="28"/>
+          <w:u w:val="single"/>
+        </w:rPr>
+        <w:t>Внешний вид</w:t>
+      </w:r>
+      <w:r>
+        <w:rPr>
+          <w:rFonts w:ascii="Times New Roman" w:hAnsi="Times New Roman" w:cs="Times New Roman"/>
+          <w:b/>
+          <w:sz w:val="28"/>
+          <w:u w:val="single"/>
+        </w:rPr>
+        <w:t>:</w:t>
+      </w:r>
+    </w:p>
+    <w:p>
+      <w:pPr>
+        <w:spacing w:after="0" w:line="240" w:lineRule="auto"/>
+        <w:ind w:firstLine="708"/>
+        <w:jc w:val="both"/>
+        <w:rPr>
+          <w:rFonts w:ascii="Times New Roman" w:hAnsi="Times New Roman" w:cs="Times New Roman"/>
+          <w:sz w:val="28"/>
+        </w:rPr>
+      </w:pPr>
+      <w:r>
+        <w:rPr>
+          <w:rFonts w:ascii="Times New Roman" w:hAnsi="Times New Roman" w:cs="Times New Roman"/>
+          <w:sz w:val="28"/>
+        </w:rPr>
+        <w:t>Графика игры впечатляет своим красочным и ярким дизайном, который создает чувство невероятной путешествия через космос.</w:t>
+      </w:r>
+    </w:p>
+    <w:p>
+      <w:pPr>
+        <w:spacing w:after="0" w:line="240" w:lineRule="auto"/>
+        <w:ind w:firstLine="708"/>
+        <w:jc w:val="both"/>
+        <w:rPr>
+          <w:rFonts w:ascii="Times New Roman" w:hAnsi="Times New Roman" w:cs="Times New Roman"/>
+          <w:sz w:val="28"/>
+        </w:rPr>
+      </w:pPr>
+      <w:r>
+        <w:rPr>
+          <w:rFonts w:ascii="Times New Roman" w:hAnsi="Times New Roman" w:cs="Times New Roman"/>
+          <w:sz w:val="28"/>
+        </w:rPr>
+        <w:t>В игре присутствует возможность перехода от открытого космоса к поверхности планеты, чтобы исследовать ее детально. Игроки могут перемещаться по планетам на своих космических кораблях или на существах, которых они находят на планете. В игре присутствует искусственный интеллект, который контролирует животных и создает ощущение реального мира.</w:t>
+      </w:r>
+    </w:p>
+    <w:p>
+      <w:pPr>
+        <w:spacing w:after="0" w:line="240" w:lineRule="auto"/>
+        <w:ind w:firstLine="708"/>
+        <w:jc w:val="both"/>
+        <w:rPr>
+          <w:rFonts w:ascii="Times New Roman" w:hAnsi="Times New Roman" w:cs="Times New Roman"/>
+          <w:sz w:val="28"/>
+        </w:rPr>
+      </w:pPr>
+      <w:proofErr w:type="spellStart"/>
+      <w:r>
+        <w:rPr>
+          <w:rFonts w:ascii="Times New Roman" w:hAnsi="Times New Roman" w:cs="Times New Roman"/>
+          <w:sz w:val="28"/>
+        </w:rPr>
+        <w:lastRenderedPageBreak/>
+        <w:t>No</w:t>
       </w:r>
       <w:proofErr w:type="spellEnd"/>
+      <w:r>
+        <w:rPr>
+          <w:rFonts w:ascii="Times New Roman" w:hAnsi="Times New Roman" w:cs="Times New Roman"/>
+          <w:sz w:val="28"/>
+        </w:rPr>
+        <w:t xml:space="preserve"> </w:t>
+      </w:r>
+      <w:proofErr w:type="spellStart"/>
+      <w:r>
+        <w:rPr>
+          <w:rFonts w:ascii="Times New Roman" w:hAnsi="Times New Roman" w:cs="Times New Roman"/>
+          <w:sz w:val="28"/>
+        </w:rPr>
+        <w:t>Man's</w:t>
+      </w:r>
+      <w:proofErr w:type="spellEnd"/>
+      <w:r>
+        <w:rPr>
+          <w:rFonts w:ascii="Times New Roman" w:hAnsi="Times New Roman" w:cs="Times New Roman"/>
+          <w:sz w:val="28"/>
+        </w:rPr>
+        <w:t xml:space="preserve"> </w:t>
+      </w:r>
+      <w:proofErr w:type="spellStart"/>
+      <w:r>
+        <w:rPr>
+          <w:rFonts w:ascii="Times New Roman" w:hAnsi="Times New Roman" w:cs="Times New Roman"/>
+          <w:sz w:val="28"/>
+        </w:rPr>
+        <w:t>Sky</w:t>
+      </w:r>
+      <w:proofErr w:type="spellEnd"/>
+      <w:r>
+        <w:rPr>
+          <w:rFonts w:ascii="Times New Roman" w:hAnsi="Times New Roman" w:cs="Times New Roman"/>
+          <w:sz w:val="28"/>
+        </w:rPr>
+        <w:t xml:space="preserve"> также имеет возможность игры в режиме виртуальной реальности, что позволяет игрокам погрузиться в виртуальный мир еще более глубоко.</w:t>
+      </w:r>
+    </w:p>
+    <w:p>
+      <w:pPr>
+        <w:spacing w:after="0" w:line="240" w:lineRule="auto"/>
+        <w:ind w:firstLine="708"/>
+        <w:jc w:val="both"/>
+        <w:rPr>
+          <w:rFonts w:ascii="Times New Roman" w:hAnsi="Times New Roman" w:cs="Times New Roman"/>
+          <w:sz w:val="28"/>
+        </w:rPr>
+      </w:pPr>
+      <w:r>
+        <w:rPr>
+          <w:rFonts w:ascii="Times New Roman" w:hAnsi="Times New Roman" w:cs="Times New Roman"/>
+          <w:sz w:val="28"/>
+        </w:rPr>
+        <w:t>Дизайн игры изображён на рисунке 5.</w:t>
+      </w:r>
+    </w:p>
+    <w:p>
+      <w:pPr>
+        <w:spacing w:after="0" w:line="240" w:lineRule="auto"/>
+        <w:jc w:val="both"/>
+        <w:rPr>
+          <w:rFonts w:ascii="Times New Roman" w:hAnsi="Times New Roman" w:cs="Times New Roman"/>
+          <w:sz w:val="28"/>
+        </w:rPr>
+      </w:pPr>
+      <w:r>
+        <w:rPr>
+          <w:noProof/>
+          <w:lang w:eastAsia="ru-RU"/>
+        </w:rPr>
+        <w:drawing>
+          <wp:inline distT="0" distB="0" distL="0" distR="0">
+            <wp:extent cx="5940425" cy="3960283"/>
+            <wp:effectExtent l="0" t="0" r="3175" b="2540"/>
+            <wp:docPr id="7" name="Рисунок 7" descr="No Man's Sky creator shares when the game will end - Polygon"/>
+            <wp:cNvGraphicFramePr>
+              <a:graphicFrameLocks xmlns:a="http://schemas.openxmlformats.org/drawingml/2006/main" noChangeAspect="1"/>
+            </wp:cNvGraphicFramePr>
+            <a:graphic xmlns:a="http://schemas.openxmlformats.org/drawingml/2006/main">
+              <a:graphicData uri="http://schemas.openxmlformats.org/drawingml/2006/picture">
+                <pic:pic xmlns:pic="http://schemas.openxmlformats.org/drawingml/2006/picture">
+                  <pic:nvPicPr>
+                    <pic:cNvPr id="0" name="Picture 5" descr="No Man's Sky creator shares when the game will end - Polygon"/>
+                    <pic:cNvPicPr>
+                      <a:picLocks noChangeAspect="1" noChangeArrowheads="1"/>
+                    </pic:cNvPicPr>
+                  </pic:nvPicPr>
+                  <pic:blipFill>
+                    <a:blip r:embed="rId10">
+                      <a:extLst>
+                        <a:ext uri="{28A0092B-C50C-407E-A947-70E740481C1C}">
+                          <a14:useLocalDpi xmlns:a14="http://schemas.microsoft.com/office/drawing/2010/main" val="0"/>
+                        </a:ext>
+                      </a:extLst>
+                    </a:blip>
+                    <a:srcRect/>
+                    <a:stretch>
+                      <a:fillRect/>
+                    </a:stretch>
+                  </pic:blipFill>
+                  <pic:spPr bwMode="auto">
+                    <a:xfrm>
+                      <a:off x="0" y="0"/>
+                      <a:ext cx="5940425" cy="3960283"/>
+                    </a:xfrm>
+                    <a:prstGeom prst="rect">
+                      <a:avLst/>
+                    </a:prstGeom>
+                    <a:noFill/>
+                    <a:ln>
+                      <a:noFill/>
+                    </a:ln>
+                  </pic:spPr>
+                </pic:pic>
+              </a:graphicData>
+            </a:graphic>
+          </wp:inline>
+        </w:drawing>
+      </w:r>
     </w:p>
     <w:p>
       <w:pPr>
@@ -2764,28 +4087,60 @@
         <w:rPr>
           <w:rFonts w:ascii="Times New Roman" w:hAnsi="Times New Roman" w:cs="Times New Roman"/>
           <w:sz w:val="28"/>
-          <w:lang w:val="en-US"/>
-        </w:rPr>
-      </w:pPr>
-    </w:p>
-    <w:p>
-      <w:pPr>
-        <w:spacing w:after="0" w:line="240" w:lineRule="auto"/>
-        <w:rPr>
-          <w:rFonts w:ascii="Times New Roman" w:hAnsi="Times New Roman" w:cs="Times New Roman"/>
-          <w:sz w:val="28"/>
-        </w:rPr>
-      </w:pPr>
-      <w:r>
-        <w:rPr>
-          <w:rFonts w:ascii="Times New Roman" w:hAnsi="Times New Roman" w:cs="Times New Roman"/>
-          <w:sz w:val="28"/>
-        </w:rPr>
-        <w:t>!!!!!!!! Вторичный и непрямой конкурент!!!!!!!!!!!!!!1</w:t>
-      </w:r>
-    </w:p>
-    <w:p>
-      <w:pPr>
+        </w:rPr>
+      </w:pPr>
+      <w:r>
+        <w:rPr>
+          <w:rFonts w:ascii="Times New Roman" w:hAnsi="Times New Roman" w:cs="Times New Roman"/>
+          <w:sz w:val="28"/>
+        </w:rPr>
+        <w:t xml:space="preserve">Рисунок 5 — Дизайн игры </w:t>
+      </w:r>
+      <w:proofErr w:type="spellStart"/>
+      <w:r>
+        <w:rPr>
+          <w:rFonts w:ascii="Times New Roman" w:hAnsi="Times New Roman" w:cs="Times New Roman"/>
+          <w:sz w:val="28"/>
+        </w:rPr>
+        <w:t>No</w:t>
+      </w:r>
+      <w:proofErr w:type="spellEnd"/>
+      <w:r>
+        <w:rPr>
+          <w:rFonts w:ascii="Times New Roman" w:hAnsi="Times New Roman" w:cs="Times New Roman"/>
+          <w:sz w:val="28"/>
+        </w:rPr>
+        <w:t xml:space="preserve"> </w:t>
+      </w:r>
+      <w:proofErr w:type="spellStart"/>
+      <w:r>
+        <w:rPr>
+          <w:rFonts w:ascii="Times New Roman" w:hAnsi="Times New Roman" w:cs="Times New Roman"/>
+          <w:sz w:val="28"/>
+        </w:rPr>
+        <w:t>Man's</w:t>
+      </w:r>
+      <w:proofErr w:type="spellEnd"/>
+      <w:r>
+        <w:rPr>
+          <w:rFonts w:ascii="Times New Roman" w:hAnsi="Times New Roman" w:cs="Times New Roman"/>
+          <w:sz w:val="28"/>
+        </w:rPr>
+        <w:t xml:space="preserve"> </w:t>
+      </w:r>
+      <w:proofErr w:type="spellStart"/>
+      <w:r>
+        <w:rPr>
+          <w:rFonts w:ascii="Times New Roman" w:hAnsi="Times New Roman" w:cs="Times New Roman"/>
+          <w:sz w:val="28"/>
+        </w:rPr>
+        <w:t>Sky</w:t>
+      </w:r>
+      <w:proofErr w:type="spellEnd"/>
+    </w:p>
+    <w:p>
+      <w:pPr>
+        <w:ind w:firstLine="708"/>
         <w:rPr>
           <w:rFonts w:ascii="Times New Roman" w:hAnsi="Times New Roman" w:cs="Times New Roman"/>
           <w:sz w:val="28"/>
@@ -2801,7 +4156,6 @@
     </w:p>
     <w:p>
       <w:pPr>
-        <w:ind w:firstLine="708"/>
         <w:jc w:val="center"/>
         <w:rPr>
           <w:rFonts w:ascii="Times New Roman" w:hAnsi="Times New Roman" w:cs="Times New Roman"/>
@@ -2974,18 +4328,29 @@
           <w:ilvl w:val="0"/>
           <w:numId w:val="33"/>
         </w:numPr>
-        <w:jc w:val="both"/>
-        <w:rPr>
-          <w:rFonts w:ascii="Times New Roman" w:hAnsi="Times New Roman" w:cs="Times New Roman"/>
-          <w:sz w:val="28"/>
-        </w:rPr>
-      </w:pPr>
-      <w:r>
-        <w:rPr>
-          <w:rFonts w:ascii="Times New Roman" w:hAnsi="Times New Roman" w:cs="Times New Roman"/>
-          <w:sz w:val="28"/>
-        </w:rPr>
-        <w:t>Добавление реалистичных движений и гравитации. Для более точного отображения движения космических объектов, необходимо добавить реалистичную модель гравитации, которая учитывает влияние всех объектов друг на друга. Это позволит увидеть, как планеты и спутники взаимодействуют друг с другом и как их движение изменяется во времени.</w:t>
+        <w:tabs>
+          <w:tab w:val="clear" w:pos="720"/>
+          <w:tab w:val="num" w:pos="360"/>
+        </w:tabs>
+        <w:jc w:val="both"/>
+        <w:rPr>
+          <w:rFonts w:ascii="Times New Roman" w:hAnsi="Times New Roman" w:cs="Times New Roman"/>
+          <w:sz w:val="28"/>
+        </w:rPr>
+      </w:pPr>
+      <w:r>
+        <w:rPr>
+          <w:rFonts w:ascii="Times New Roman" w:hAnsi="Times New Roman" w:cs="Times New Roman"/>
+          <w:sz w:val="28"/>
+        </w:rPr>
+        <w:t xml:space="preserve">Добавление реалистичных движений и гравитации. </w:t>
+      </w:r>
+      <w:r>
+        <w:rPr>
+          <w:rFonts w:ascii="Times New Roman" w:hAnsi="Times New Roman" w:cs="Times New Roman"/>
+          <w:sz w:val="28"/>
+        </w:rPr>
+        <w:t>Для более точного отображения движения космических объектов, необходимо добавить реалистичную модель гравитации, которая учитывает влияние всех объектов друг на друга. Это позволит увидеть, как планеты и спутники взаимодействуют друг с другом и как их движение изменяется во времени.</w:t>
       </w:r>
     </w:p>
     <w:p>
@@ -3486,6 +4851,119 @@
     </w:lvl>
   </w:abstractNum>
   <w:abstractNum w:abstractNumId="3" w15:restartNumberingAfterBreak="0">
+    <w:nsid w:val="0FA60584"/>
+    <w:multiLevelType w:val="multilevel"/>
+    <w:tmpl w:val="88745CD0"/>
+    <w:lvl w:ilvl="0">
+      <w:start w:val="1"/>
+      <w:numFmt w:val="decimal"/>
+      <w:lvlText w:val="%1."/>
+      <w:lvlJc w:val="left"/>
+      <w:pPr>
+        <w:tabs>
+          <w:tab w:val="num" w:pos="720"/>
+        </w:tabs>
+        <w:ind w:left="720" w:hanging="360"/>
+      </w:pPr>
+    </w:lvl>
+    <w:lvl w:ilvl="1" w:tentative="1">
+      <w:start w:val="1"/>
+      <w:numFmt w:val="decimal"/>
+      <w:lvlText w:val="%2."/>
+      <w:lvlJc w:val="left"/>
+      <w:pPr>
+        <w:tabs>
+          <w:tab w:val="num" w:pos="1440"/>
+        </w:tabs>
+        <w:ind w:left="1440" w:hanging="360"/>
+      </w:pPr>
+    </w:lvl>
+    <w:lvl w:ilvl="2" w:tentative="1">
+      <w:start w:val="1"/>
+      <w:numFmt w:val="decimal"/>
+      <w:lvlText w:val="%3."/>
+      <w:lvlJc w:val="left"/>
+      <w:pPr>
+        <w:tabs>
+          <w:tab w:val="num" w:pos="2160"/>
+        </w:tabs>
+        <w:ind w:left="2160" w:hanging="360"/>
+      </w:pPr>
+    </w:lvl>
+    <w:lvl w:ilvl="3" w:tentative="1">
+      <w:start w:val="1"/>
+      <w:numFmt w:val="decimal"/>
+      <w:lvlText w:val="%4."/>
+      <w:lvlJc w:val="left"/>
+      <w:pPr>
+        <w:tabs>
+          <w:tab w:val="num" w:pos="2880"/>
+        </w:tabs>
+        <w:ind w:left="2880" w:hanging="360"/>
+      </w:pPr>
+    </w:lvl>
+    <w:lvl w:ilvl="4" w:tentative="1">
+      <w:start w:val="1"/>
+      <w:numFmt w:val="decimal"/>
+      <w:lvlText w:val="%5."/>
+      <w:lvlJc w:val="left"/>
+      <w:pPr>
+        <w:tabs>
+          <w:tab w:val="num" w:pos="3600"/>
+        </w:tabs>
+        <w:ind w:left="3600" w:hanging="360"/>
+      </w:pPr>
+    </w:lvl>
+    <w:lvl w:ilvl="5" w:tentative="1">
+      <w:start w:val="1"/>
+      <w:numFmt w:val="decimal"/>
+      <w:lvlText w:val="%6."/>
+      <w:lvlJc w:val="left"/>
+      <w:pPr>
+        <w:tabs>
+          <w:tab w:val="num" w:pos="4320"/>
+        </w:tabs>
+        <w:ind w:left="4320" w:hanging="360"/>
+      </w:pPr>
+    </w:lvl>
+    <w:lvl w:ilvl="6" w:tentative="1">
+      <w:start w:val="1"/>
+      <w:numFmt w:val="decimal"/>
+      <w:lvlText w:val="%7."/>
+      <w:lvlJc w:val="left"/>
+      <w:pPr>
+        <w:tabs>
+          <w:tab w:val="num" w:pos="5040"/>
+        </w:tabs>
+        <w:ind w:left="5040" w:hanging="360"/>
+      </w:pPr>
+    </w:lvl>
+    <w:lvl w:ilvl="7" w:tentative="1">
+      <w:start w:val="1"/>
+      <w:numFmt w:val="decimal"/>
+      <w:lvlText w:val="%8."/>
+      <w:lvlJc w:val="left"/>
+      <w:pPr>
+        <w:tabs>
+          <w:tab w:val="num" w:pos="5760"/>
+        </w:tabs>
+        <w:ind w:left="5760" w:hanging="360"/>
+      </w:pPr>
+    </w:lvl>
+    <w:lvl w:ilvl="8" w:tentative="1">
+      <w:start w:val="1"/>
+      <w:numFmt w:val="decimal"/>
+      <w:lvlText w:val="%9."/>
+      <w:lvlJc w:val="left"/>
+      <w:pPr>
+        <w:tabs>
+          <w:tab w:val="num" w:pos="6480"/>
+        </w:tabs>
+        <w:ind w:left="6480" w:hanging="360"/>
+      </w:pPr>
+    </w:lvl>
+  </w:abstractNum>
+  <w:abstractNum w:abstractNumId="4" w15:restartNumberingAfterBreak="0">
     <w:nsid w:val="113D080F"/>
     <w:multiLevelType w:val="multilevel"/>
     <w:tmpl w:val="9F42522E"/>
@@ -3634,7 +5112,120 @@
       </w:rPr>
     </w:lvl>
   </w:abstractNum>
-  <w:abstractNum w:abstractNumId="4" w15:restartNumberingAfterBreak="0">
+  <w:abstractNum w:abstractNumId="5" w15:restartNumberingAfterBreak="0">
+    <w:nsid w:val="156C1491"/>
+    <w:multiLevelType w:val="multilevel"/>
+    <w:tmpl w:val="88745CD0"/>
+    <w:lvl w:ilvl="0">
+      <w:start w:val="1"/>
+      <w:numFmt w:val="decimal"/>
+      <w:lvlText w:val="%1."/>
+      <w:lvlJc w:val="left"/>
+      <w:pPr>
+        <w:tabs>
+          <w:tab w:val="num" w:pos="720"/>
+        </w:tabs>
+        <w:ind w:left="720" w:hanging="360"/>
+      </w:pPr>
+    </w:lvl>
+    <w:lvl w:ilvl="1" w:tentative="1">
+      <w:start w:val="1"/>
+      <w:numFmt w:val="decimal"/>
+      <w:lvlText w:val="%2."/>
+      <w:lvlJc w:val="left"/>
+      <w:pPr>
+        <w:tabs>
+          <w:tab w:val="num" w:pos="1440"/>
+        </w:tabs>
+        <w:ind w:left="1440" w:hanging="360"/>
+      </w:pPr>
+    </w:lvl>
+    <w:lvl w:ilvl="2" w:tentative="1">
+      <w:start w:val="1"/>
+      <w:numFmt w:val="decimal"/>
+      <w:lvlText w:val="%3."/>
+      <w:lvlJc w:val="left"/>
+      <w:pPr>
+        <w:tabs>
+          <w:tab w:val="num" w:pos="2160"/>
+        </w:tabs>
+        <w:ind w:left="2160" w:hanging="360"/>
+      </w:pPr>
+    </w:lvl>
+    <w:lvl w:ilvl="3" w:tentative="1">
+      <w:start w:val="1"/>
+      <w:numFmt w:val="decimal"/>
+      <w:lvlText w:val="%4."/>
+      <w:lvlJc w:val="left"/>
+      <w:pPr>
+        <w:tabs>
+          <w:tab w:val="num" w:pos="2880"/>
+        </w:tabs>
+        <w:ind w:left="2880" w:hanging="360"/>
+      </w:pPr>
+    </w:lvl>
+    <w:lvl w:ilvl="4" w:tentative="1">
+      <w:start w:val="1"/>
+      <w:numFmt w:val="decimal"/>
+      <w:lvlText w:val="%5."/>
+      <w:lvlJc w:val="left"/>
+      <w:pPr>
+        <w:tabs>
+          <w:tab w:val="num" w:pos="3600"/>
+        </w:tabs>
+        <w:ind w:left="3600" w:hanging="360"/>
+      </w:pPr>
+    </w:lvl>
+    <w:lvl w:ilvl="5" w:tentative="1">
+      <w:start w:val="1"/>
+      <w:numFmt w:val="decimal"/>
+      <w:lvlText w:val="%6."/>
+      <w:lvlJc w:val="left"/>
+      <w:pPr>
+        <w:tabs>
+          <w:tab w:val="num" w:pos="4320"/>
+        </w:tabs>
+        <w:ind w:left="4320" w:hanging="360"/>
+      </w:pPr>
+    </w:lvl>
+    <w:lvl w:ilvl="6" w:tentative="1">
+      <w:start w:val="1"/>
+      <w:numFmt w:val="decimal"/>
+      <w:lvlText w:val="%7."/>
+      <w:lvlJc w:val="left"/>
+      <w:pPr>
+        <w:tabs>
+          <w:tab w:val="num" w:pos="5040"/>
+        </w:tabs>
+        <w:ind w:left="5040" w:hanging="360"/>
+      </w:pPr>
+    </w:lvl>
+    <w:lvl w:ilvl="7" w:tentative="1">
+      <w:start w:val="1"/>
+      <w:numFmt w:val="decimal"/>
+      <w:lvlText w:val="%8."/>
+      <w:lvlJc w:val="left"/>
+      <w:pPr>
+        <w:tabs>
+          <w:tab w:val="num" w:pos="5760"/>
+        </w:tabs>
+        <w:ind w:left="5760" w:hanging="360"/>
+      </w:pPr>
+    </w:lvl>
+    <w:lvl w:ilvl="8" w:tentative="1">
+      <w:start w:val="1"/>
+      <w:numFmt w:val="decimal"/>
+      <w:lvlText w:val="%9."/>
+      <w:lvlJc w:val="left"/>
+      <w:pPr>
+        <w:tabs>
+          <w:tab w:val="num" w:pos="6480"/>
+        </w:tabs>
+        <w:ind w:left="6480" w:hanging="360"/>
+      </w:pPr>
+    </w:lvl>
+  </w:abstractNum>
+  <w:abstractNum w:abstractNumId="6" w15:restartNumberingAfterBreak="0">
     <w:nsid w:val="19092099"/>
     <w:multiLevelType w:val="multilevel"/>
     <w:tmpl w:val="72A8129A"/>
@@ -3747,7 +5338,7 @@
       </w:pPr>
     </w:lvl>
   </w:abstractNum>
-  <w:abstractNum w:abstractNumId="5" w15:restartNumberingAfterBreak="0">
+  <w:abstractNum w:abstractNumId="7" w15:restartNumberingAfterBreak="0">
     <w:nsid w:val="1A3E053D"/>
     <w:multiLevelType w:val="multilevel"/>
     <w:tmpl w:val="D9F0770E"/>
@@ -3896,7 +5487,7 @@
       </w:rPr>
     </w:lvl>
   </w:abstractNum>
-  <w:abstractNum w:abstractNumId="6" w15:restartNumberingAfterBreak="0">
+  <w:abstractNum w:abstractNumId="8" w15:restartNumberingAfterBreak="0">
     <w:nsid w:val="1E182668"/>
     <w:multiLevelType w:val="multilevel"/>
     <w:tmpl w:val="D9F0770E"/>
@@ -4045,7 +5636,7 @@
       </w:rPr>
     </w:lvl>
   </w:abstractNum>
-  <w:abstractNum w:abstractNumId="7" w15:restartNumberingAfterBreak="0">
+  <w:abstractNum w:abstractNumId="9" w15:restartNumberingAfterBreak="0">
     <w:nsid w:val="1ED627B3"/>
     <w:multiLevelType w:val="multilevel"/>
     <w:tmpl w:val="8E549384"/>
@@ -4158,7 +5749,7 @@
       </w:pPr>
     </w:lvl>
   </w:abstractNum>
-  <w:abstractNum w:abstractNumId="8" w15:restartNumberingAfterBreak="0">
+  <w:abstractNum w:abstractNumId="10" w15:restartNumberingAfterBreak="0">
     <w:nsid w:val="254A4C05"/>
     <w:multiLevelType w:val="multilevel"/>
     <w:tmpl w:val="D9F0770E"/>
@@ -4307,7 +5898,7 @@
       </w:rPr>
     </w:lvl>
   </w:abstractNum>
-  <w:abstractNum w:abstractNumId="9" w15:restartNumberingAfterBreak="0">
+  <w:abstractNum w:abstractNumId="11" w15:restartNumberingAfterBreak="0">
     <w:nsid w:val="276874B2"/>
     <w:multiLevelType w:val="hybridMultilevel"/>
     <w:tmpl w:val="959C0106"/>
@@ -4420,7 +6011,7 @@
       </w:rPr>
     </w:lvl>
   </w:abstractNum>
-  <w:abstractNum w:abstractNumId="10" w15:restartNumberingAfterBreak="0">
+  <w:abstractNum w:abstractNumId="12" w15:restartNumberingAfterBreak="0">
     <w:nsid w:val="34072A6C"/>
     <w:multiLevelType w:val="hybridMultilevel"/>
     <w:tmpl w:val="4DF6449A"/>
@@ -4533,7 +6124,7 @@
       </w:rPr>
     </w:lvl>
   </w:abstractNum>
-  <w:abstractNum w:abstractNumId="11" w15:restartNumberingAfterBreak="0">
+  <w:abstractNum w:abstractNumId="13" w15:restartNumberingAfterBreak="0">
     <w:nsid w:val="35623106"/>
     <w:multiLevelType w:val="multilevel"/>
     <w:tmpl w:val="E228DA76"/>
@@ -4682,7 +6273,7 @@
       </w:rPr>
     </w:lvl>
   </w:abstractNum>
-  <w:abstractNum w:abstractNumId="12" w15:restartNumberingAfterBreak="0">
+  <w:abstractNum w:abstractNumId="14" w15:restartNumberingAfterBreak="0">
     <w:nsid w:val="36FD5042"/>
     <w:multiLevelType w:val="multilevel"/>
     <w:tmpl w:val="D9F0770E"/>
@@ -4831,7 +6422,7 @@
       </w:rPr>
     </w:lvl>
   </w:abstractNum>
-  <w:abstractNum w:abstractNumId="13" w15:restartNumberingAfterBreak="0">
+  <w:abstractNum w:abstractNumId="15" w15:restartNumberingAfterBreak="0">
     <w:nsid w:val="3A4A7B43"/>
     <w:multiLevelType w:val="multilevel"/>
     <w:tmpl w:val="F8269114"/>
@@ -4944,7 +6535,7 @@
       </w:pPr>
     </w:lvl>
   </w:abstractNum>
-  <w:abstractNum w:abstractNumId="14" w15:restartNumberingAfterBreak="0">
+  <w:abstractNum w:abstractNumId="16" w15:restartNumberingAfterBreak="0">
     <w:nsid w:val="3E16145A"/>
     <w:multiLevelType w:val="multilevel"/>
     <w:tmpl w:val="D9F0770E"/>
@@ -5093,7 +6684,7 @@
       </w:rPr>
     </w:lvl>
   </w:abstractNum>
-  <w:abstractNum w:abstractNumId="15" w15:restartNumberingAfterBreak="0">
+  <w:abstractNum w:abstractNumId="17" w15:restartNumberingAfterBreak="0">
     <w:nsid w:val="3FC517A3"/>
     <w:multiLevelType w:val="multilevel"/>
     <w:tmpl w:val="DADEF40A"/>
@@ -5206,7 +6797,7 @@
       </w:pPr>
     </w:lvl>
   </w:abstractNum>
-  <w:abstractNum w:abstractNumId="16" w15:restartNumberingAfterBreak="0">
+  <w:abstractNum w:abstractNumId="18" w15:restartNumberingAfterBreak="0">
     <w:nsid w:val="406829D5"/>
     <w:multiLevelType w:val="multilevel"/>
     <w:tmpl w:val="0A221F4E"/>
@@ -5319,7 +6910,7 @@
       </w:pPr>
     </w:lvl>
   </w:abstractNum>
-  <w:abstractNum w:abstractNumId="17" w15:restartNumberingAfterBreak="0">
+  <w:abstractNum w:abstractNumId="19" w15:restartNumberingAfterBreak="0">
     <w:nsid w:val="43FA0DE8"/>
     <w:multiLevelType w:val="hybridMultilevel"/>
     <w:tmpl w:val="43D4A9F6"/>
@@ -5432,7 +7023,7 @@
       </w:rPr>
     </w:lvl>
   </w:abstractNum>
-  <w:abstractNum w:abstractNumId="18" w15:restartNumberingAfterBreak="0">
+  <w:abstractNum w:abstractNumId="20" w15:restartNumberingAfterBreak="0">
     <w:nsid w:val="4CFB06CE"/>
     <w:multiLevelType w:val="multilevel"/>
     <w:tmpl w:val="0A221F4E"/>
@@ -5545,7 +7136,7 @@
       </w:pPr>
     </w:lvl>
   </w:abstractNum>
-  <w:abstractNum w:abstractNumId="19" w15:restartNumberingAfterBreak="0">
+  <w:abstractNum w:abstractNumId="21" w15:restartNumberingAfterBreak="0">
     <w:nsid w:val="502B4B57"/>
     <w:multiLevelType w:val="hybridMultilevel"/>
     <w:tmpl w:val="409ADA14"/>
@@ -5631,7 +7222,120 @@
       </w:pPr>
     </w:lvl>
   </w:abstractNum>
-  <w:abstractNum w:abstractNumId="20" w15:restartNumberingAfterBreak="0">
+  <w:abstractNum w:abstractNumId="22" w15:restartNumberingAfterBreak="0">
+    <w:nsid w:val="54271330"/>
+    <w:multiLevelType w:val="multilevel"/>
+    <w:tmpl w:val="88745CD0"/>
+    <w:lvl w:ilvl="0">
+      <w:start w:val="1"/>
+      <w:numFmt w:val="decimal"/>
+      <w:lvlText w:val="%1."/>
+      <w:lvlJc w:val="left"/>
+      <w:pPr>
+        <w:tabs>
+          <w:tab w:val="num" w:pos="720"/>
+        </w:tabs>
+        <w:ind w:left="720" w:hanging="360"/>
+      </w:pPr>
+    </w:lvl>
+    <w:lvl w:ilvl="1" w:tentative="1">
+      <w:start w:val="1"/>
+      <w:numFmt w:val="decimal"/>
+      <w:lvlText w:val="%2."/>
+      <w:lvlJc w:val="left"/>
+      <w:pPr>
+        <w:tabs>
+          <w:tab w:val="num" w:pos="1440"/>
+        </w:tabs>
+        <w:ind w:left="1440" w:hanging="360"/>
+      </w:pPr>
+    </w:lvl>
+    <w:lvl w:ilvl="2" w:tentative="1">
+      <w:start w:val="1"/>
+      <w:numFmt w:val="decimal"/>
+      <w:lvlText w:val="%3."/>
+      <w:lvlJc w:val="left"/>
+      <w:pPr>
+        <w:tabs>
+          <w:tab w:val="num" w:pos="2160"/>
+        </w:tabs>
+        <w:ind w:left="2160" w:hanging="360"/>
+      </w:pPr>
+    </w:lvl>
+    <w:lvl w:ilvl="3" w:tentative="1">
+      <w:start w:val="1"/>
+      <w:numFmt w:val="decimal"/>
+      <w:lvlText w:val="%4."/>
+      <w:lvlJc w:val="left"/>
+      <w:pPr>
+        <w:tabs>
+          <w:tab w:val="num" w:pos="2880"/>
+        </w:tabs>
+        <w:ind w:left="2880" w:hanging="360"/>
+      </w:pPr>
+    </w:lvl>
+    <w:lvl w:ilvl="4" w:tentative="1">
+      <w:start w:val="1"/>
+      <w:numFmt w:val="decimal"/>
+      <w:lvlText w:val="%5."/>
+      <w:lvlJc w:val="left"/>
+      <w:pPr>
+        <w:tabs>
+          <w:tab w:val="num" w:pos="3600"/>
+        </w:tabs>
+        <w:ind w:left="3600" w:hanging="360"/>
+      </w:pPr>
+    </w:lvl>
+    <w:lvl w:ilvl="5" w:tentative="1">
+      <w:start w:val="1"/>
+      <w:numFmt w:val="decimal"/>
+      <w:lvlText w:val="%6."/>
+      <w:lvlJc w:val="left"/>
+      <w:pPr>
+        <w:tabs>
+          <w:tab w:val="num" w:pos="4320"/>
+        </w:tabs>
+        <w:ind w:left="4320" w:hanging="360"/>
+      </w:pPr>
+    </w:lvl>
+    <w:lvl w:ilvl="6" w:tentative="1">
+      <w:start w:val="1"/>
+      <w:numFmt w:val="decimal"/>
+      <w:lvlText w:val="%7."/>
+      <w:lvlJc w:val="left"/>
+      <w:pPr>
+        <w:tabs>
+          <w:tab w:val="num" w:pos="5040"/>
+        </w:tabs>
+        <w:ind w:left="5040" w:hanging="360"/>
+      </w:pPr>
+    </w:lvl>
+    <w:lvl w:ilvl="7" w:tentative="1">
+      <w:start w:val="1"/>
+      <w:numFmt w:val="decimal"/>
+      <w:lvlText w:val="%8."/>
+      <w:lvlJc w:val="left"/>
+      <w:pPr>
+        <w:tabs>
+          <w:tab w:val="num" w:pos="5760"/>
+        </w:tabs>
+        <w:ind w:left="5760" w:hanging="360"/>
+      </w:pPr>
+    </w:lvl>
+    <w:lvl w:ilvl="8" w:tentative="1">
+      <w:start w:val="1"/>
+      <w:numFmt w:val="decimal"/>
+      <w:lvlText w:val="%9."/>
+      <w:lvlJc w:val="left"/>
+      <w:pPr>
+        <w:tabs>
+          <w:tab w:val="num" w:pos="6480"/>
+        </w:tabs>
+        <w:ind w:left="6480" w:hanging="360"/>
+      </w:pPr>
+    </w:lvl>
+  </w:abstractNum>
+  <w:abstractNum w:abstractNumId="23" w15:restartNumberingAfterBreak="0">
     <w:nsid w:val="556C6A91"/>
     <w:multiLevelType w:val="multilevel"/>
     <w:tmpl w:val="12BCFFFA"/>
@@ -5780,7 +7484,7 @@
       </w:rPr>
     </w:lvl>
   </w:abstractNum>
-  <w:abstractNum w:abstractNumId="21" w15:restartNumberingAfterBreak="0">
+  <w:abstractNum w:abstractNumId="24" w15:restartNumberingAfterBreak="0">
     <w:nsid w:val="55AC79E5"/>
     <w:multiLevelType w:val="multilevel"/>
     <w:tmpl w:val="1B8E8A54"/>
@@ -5893,7 +7597,7 @@
       </w:pPr>
     </w:lvl>
   </w:abstractNum>
-  <w:abstractNum w:abstractNumId="22" w15:restartNumberingAfterBreak="0">
+  <w:abstractNum w:abstractNumId="25" w15:restartNumberingAfterBreak="0">
     <w:nsid w:val="57BC1490"/>
     <w:multiLevelType w:val="multilevel"/>
     <w:tmpl w:val="2020DD50"/>
@@ -6042,7 +7746,7 @@
       </w:rPr>
     </w:lvl>
   </w:abstractNum>
-  <w:abstractNum w:abstractNumId="23" w15:restartNumberingAfterBreak="0">
+  <w:abstractNum w:abstractNumId="26" w15:restartNumberingAfterBreak="0">
     <w:nsid w:val="58FD1B0A"/>
     <w:multiLevelType w:val="hybridMultilevel"/>
     <w:tmpl w:val="EE365142"/>
@@ -6128,7 +7832,7 @@
       </w:pPr>
     </w:lvl>
   </w:abstractNum>
-  <w:abstractNum w:abstractNumId="24" w15:restartNumberingAfterBreak="0">
+  <w:abstractNum w:abstractNumId="27" w15:restartNumberingAfterBreak="0">
     <w:nsid w:val="5BBB553F"/>
     <w:multiLevelType w:val="multilevel"/>
     <w:tmpl w:val="D9F0770E"/>
@@ -6277,7 +7981,7 @@
       </w:rPr>
     </w:lvl>
   </w:abstractNum>
-  <w:abstractNum w:abstractNumId="25" w15:restartNumberingAfterBreak="0">
+  <w:abstractNum w:abstractNumId="28" w15:restartNumberingAfterBreak="0">
     <w:nsid w:val="615A7338"/>
     <w:multiLevelType w:val="multilevel"/>
     <w:tmpl w:val="01521694"/>
@@ -6426,7 +8130,7 @@
       </w:rPr>
     </w:lvl>
   </w:abstractNum>
-  <w:abstractNum w:abstractNumId="26" w15:restartNumberingAfterBreak="0">
+  <w:abstractNum w:abstractNumId="29" w15:restartNumberingAfterBreak="0">
     <w:nsid w:val="63F85B65"/>
     <w:multiLevelType w:val="multilevel"/>
     <w:tmpl w:val="D4545326"/>
@@ -6539,7 +8243,7 @@
       </w:pPr>
     </w:lvl>
   </w:abstractNum>
-  <w:abstractNum w:abstractNumId="27" w15:restartNumberingAfterBreak="0">
+  <w:abstractNum w:abstractNumId="30" w15:restartNumberingAfterBreak="0">
     <w:nsid w:val="657763B6"/>
     <w:multiLevelType w:val="multilevel"/>
     <w:tmpl w:val="0A221F4E"/>
@@ -6652,7 +8356,7 @@
       </w:pPr>
     </w:lvl>
   </w:abstractNum>
-  <w:abstractNum w:abstractNumId="28" w15:restartNumberingAfterBreak="0">
+  <w:abstractNum w:abstractNumId="31" w15:restartNumberingAfterBreak="0">
     <w:nsid w:val="66B33EA5"/>
     <w:multiLevelType w:val="multilevel"/>
     <w:tmpl w:val="EF66C5FE"/>
@@ -6801,7 +8505,7 @@
       </w:rPr>
     </w:lvl>
   </w:abstractNum>
-  <w:abstractNum w:abstractNumId="29" w15:restartNumberingAfterBreak="0">
+  <w:abstractNum w:abstractNumId="32" w15:restartNumberingAfterBreak="0">
     <w:nsid w:val="6FF67778"/>
     <w:multiLevelType w:val="multilevel"/>
     <w:tmpl w:val="00C4A580"/>
@@ -6950,7 +8654,7 @@
       </w:rPr>
     </w:lvl>
   </w:abstractNum>
-  <w:abstractNum w:abstractNumId="30" w15:restartNumberingAfterBreak="0">
+  <w:abstractNum w:abstractNumId="33" w15:restartNumberingAfterBreak="0">
     <w:nsid w:val="73FD7B64"/>
     <w:multiLevelType w:val="multilevel"/>
     <w:tmpl w:val="F2B0CF70"/>
@@ -7099,7 +8803,7 @@
       </w:rPr>
     </w:lvl>
   </w:abstractNum>
-  <w:abstractNum w:abstractNumId="31" w15:restartNumberingAfterBreak="0">
+  <w:abstractNum w:abstractNumId="34" w15:restartNumberingAfterBreak="0">
     <w:nsid w:val="757E2B53"/>
     <w:multiLevelType w:val="multilevel"/>
     <w:tmpl w:val="B61AA4B0"/>
@@ -7248,7 +8952,7 @@
       </w:rPr>
     </w:lvl>
   </w:abstractNum>
-  <w:abstractNum w:abstractNumId="32" w15:restartNumberingAfterBreak="0">
+  <w:abstractNum w:abstractNumId="35" w15:restartNumberingAfterBreak="0">
     <w:nsid w:val="7D226529"/>
     <w:multiLevelType w:val="multilevel"/>
     <w:tmpl w:val="29784F6C"/>
@@ -7398,94 +9102,94 @@
     </w:lvl>
   </w:abstractNum>
   <w:num w:numId="1">
-    <w:abstractNumId w:val="17"/>
+    <w:abstractNumId w:val="19"/>
   </w:num>
   <w:num w:numId="2">
-    <w:abstractNumId w:val="9"/>
+    <w:abstractNumId w:val="11"/>
   </w:num>
   <w:num w:numId="3">
-    <w:abstractNumId w:val="10"/>
+    <w:abstractNumId w:val="12"/>
   </w:num>
   <w:num w:numId="4">
-    <w:abstractNumId w:val="23"/>
+    <w:abstractNumId w:val="26"/>
   </w:num>
   <w:num w:numId="5">
-    <w:abstractNumId w:val="19"/>
+    <w:abstractNumId w:val="21"/>
   </w:num>
   <w:num w:numId="6">
-    <w:abstractNumId w:val="26"/>
+    <w:abstractNumId w:val="29"/>
   </w:num>
   <w:num w:numId="7">
     <w:abstractNumId w:val="0"/>
   </w:num>
   <w:num w:numId="8">
-    <w:abstractNumId w:val="31"/>
+    <w:abstractNumId w:val="34"/>
   </w:num>
   <w:num w:numId="9">
-    <w:abstractNumId w:val="16"/>
+    <w:abstractNumId w:val="18"/>
   </w:num>
   <w:num w:numId="10">
-    <w:abstractNumId w:val="11"/>
+    <w:abstractNumId w:val="13"/>
   </w:num>
   <w:num w:numId="11">
+    <w:abstractNumId w:val="17"/>
+  </w:num>
+  <w:num w:numId="12">
+    <w:abstractNumId w:val="28"/>
+  </w:num>
+  <w:num w:numId="13">
     <w:abstractNumId w:val="15"/>
   </w:num>
-  <w:num w:numId="12">
-    <w:abstractNumId w:val="25"/>
-  </w:num>
-  <w:num w:numId="13">
-    <w:abstractNumId w:val="13"/>
-  </w:num>
   <w:num w:numId="14">
-    <w:abstractNumId w:val="3"/>
+    <w:abstractNumId w:val="4"/>
   </w:num>
   <w:num w:numId="15">
-    <w:abstractNumId w:val="7"/>
+    <w:abstractNumId w:val="9"/>
   </w:num>
   <w:num w:numId="16">
-    <w:abstractNumId w:val="22"/>
+    <w:abstractNumId w:val="25"/>
   </w:num>
   <w:num w:numId="17">
     <w:abstractNumId w:val="2"/>
   </w:num>
   <w:num w:numId="18">
+    <w:abstractNumId w:val="33"/>
+  </w:num>
+  <w:num w:numId="19">
+    <w:abstractNumId w:val="16"/>
+  </w:num>
+  <w:num w:numId="20">
+    <w:abstractNumId w:val="35"/>
+  </w:num>
+  <w:num w:numId="21">
+    <w:abstractNumId w:val="31"/>
+  </w:num>
+  <w:num w:numId="22">
+    <w:abstractNumId w:val="32"/>
+  </w:num>
+  <w:num w:numId="23">
+    <w:abstractNumId w:val="23"/>
+  </w:num>
+  <w:num w:numId="24">
+    <w:abstractNumId w:val="20"/>
+  </w:num>
+  <w:num w:numId="25">
     <w:abstractNumId w:val="30"/>
   </w:num>
-  <w:num w:numId="19">
+  <w:num w:numId="26">
+    <w:abstractNumId w:val="7"/>
+  </w:num>
+  <w:num w:numId="27">
+    <w:abstractNumId w:val="10"/>
+  </w:num>
+  <w:num w:numId="28">
+    <w:abstractNumId w:val="27"/>
+  </w:num>
+  <w:num w:numId="29">
     <w:abstractNumId w:val="14"/>
   </w:num>
-  <w:num w:numId="20">
-    <w:abstractNumId w:val="32"/>
-  </w:num>
-  <w:num w:numId="21">
-    <w:abstractNumId w:val="28"/>
-  </w:num>
-  <w:num w:numId="22">
-    <w:abstractNumId w:val="29"/>
-  </w:num>
-  <w:num w:numId="23">
-    <w:abstractNumId w:val="20"/>
-  </w:num>
-  <w:num w:numId="24">
-    <w:abstractNumId w:val="18"/>
-  </w:num>
-  <w:num w:numId="25">
-    <w:abstractNumId w:val="27"/>
-  </w:num>
-  <w:num w:numId="26">
-    <w:abstractNumId w:val="5"/>
-  </w:num>
-  <w:num w:numId="27">
+  <w:num w:numId="30">
     <w:abstractNumId w:val="8"/>
-  </w:num>
-  <w:num w:numId="28">
-    <w:abstractNumId w:val="24"/>
-  </w:num>
-  <w:num w:numId="29">
-    <w:abstractNumId w:val="12"/>
-  </w:num>
-  <w:num w:numId="30">
-    <w:abstractNumId w:val="6"/>
   </w:num>
   <w:num w:numId="31">
     <w:abstractNumId w:val="1"/>
@@ -7518,10 +9222,19 @@
     </w:lvlOverride>
   </w:num>
   <w:num w:numId="32">
-    <w:abstractNumId w:val="4"/>
+    <w:abstractNumId w:val="6"/>
   </w:num>
   <w:num w:numId="33">
-    <w:abstractNumId w:val="21"/>
+    <w:abstractNumId w:val="24"/>
+  </w:num>
+  <w:num w:numId="34">
+    <w:abstractNumId w:val="3"/>
+  </w:num>
+  <w:num w:numId="35">
+    <w:abstractNumId w:val="22"/>
+  </w:num>
+  <w:num w:numId="36">
+    <w:abstractNumId w:val="5"/>
   </w:num>
 </w:numbering>
 </file>
@@ -7919,7 +9632,7 @@
   <w:style w:type="paragraph" w:default="1" w:styleId="a">
     <w:name w:val="Normal"/>
     <w:qFormat/>
-    <w:rsid w:val="00A02934"/>
+    <w:rsid w:val="007352F0"/>
   </w:style>
   <w:style w:type="paragraph" w:styleId="1">
     <w:name w:val="heading 1"/>
@@ -7947,6 +9660,7 @@
   <w:style w:type="character" w:default="1" w:styleId="a0">
     <w:name w:val="Default Paragraph Font"/>
     <w:uiPriority w:val="1"/>
+    <w:semiHidden/>
     <w:unhideWhenUsed/>
   </w:style>
   <w:style w:type="table" w:default="1" w:styleId="a1">
@@ -7993,6 +9707,19 @@
       <w:sz w:val="28"/>
       <w:szCs w:val="32"/>
       <w:lang w:val="en-US"/>
+    </w:rPr>
+  </w:style>
+  <w:style w:type="paragraph" w:styleId="a4">
+    <w:name w:val="Normal (Web)"/>
+    <w:basedOn w:val="a"/>
+    <w:uiPriority w:val="99"/>
+    <w:semiHidden/>
+    <w:unhideWhenUsed/>
+    <w:rsid w:val="00185B2C"/>
+    <w:rPr>
+      <w:rFonts w:ascii="Times New Roman" w:hAnsi="Times New Roman" w:cs="Times New Roman"/>
+      <w:sz w:val="24"/>
+      <w:szCs w:val="24"/>
     </w:rPr>
   </w:style>
 </w:styles>
@@ -8264,7 +9991,7 @@
 </file>
 
 <file path=customXml/itemProps1.xml><?xml version="1.0" encoding="utf-8"?>
-<ds:datastoreItem xmlns:ds="http://schemas.openxmlformats.org/officeDocument/2006/customXml" ds:itemID="{3EA32ED3-761C-4863-B01D-AEFECC719C91}">
+<ds:datastoreItem xmlns:ds="http://schemas.openxmlformats.org/officeDocument/2006/customXml" ds:itemID="{2676B7F6-E725-4B83-BFBE-A7935E4EF803}">
   <ds:schemaRefs>
     <ds:schemaRef ds:uri="http://schemas.openxmlformats.org/officeDocument/2006/bibliography"/>
   </ds:schemaRefs>

</xml_diff>

<commit_message>
Lab2 ДПИ fully rework
</commit_message>
<xml_diff>
--- a/4сем/ДПИ/Lab2/Lab2.docx
+++ b/4сем/ДПИ/Lab2/Lab2.docx
@@ -114,9 +114,10 @@
     </w:p>
     <w:p>
       <w:pPr>
+        <w:pStyle w:val="a3"/>
         <w:numPr>
           <w:ilvl w:val="0"/>
-          <w:numId w:val="17"/>
+          <w:numId w:val="38"/>
         </w:numPr>
         <w:spacing w:after="0" w:line="240" w:lineRule="auto"/>
         <w:jc w:val="both"/>
@@ -130,14 +131,38 @@
           <w:rFonts w:ascii="Times New Roman" w:hAnsi="Times New Roman" w:cs="Times New Roman"/>
           <w:sz w:val="28"/>
         </w:rPr>
-        <w:t>Изучение астрономии и кос</w:t>
-      </w:r>
-      <w:r>
-        <w:rPr>
-          <w:rFonts w:ascii="Times New Roman" w:hAnsi="Times New Roman" w:cs="Times New Roman"/>
-          <w:sz w:val="28"/>
-        </w:rPr>
-        <w:t>моса.</w:t>
+        <w:t xml:space="preserve">Отслеживать Солнечную систему в реальном времени либо через </w:t>
+      </w:r>
+      <w:r>
+        <w:rPr>
+          <w:rFonts w:ascii="Times New Roman" w:hAnsi="Times New Roman" w:cs="Times New Roman"/>
+          <w:sz w:val="28"/>
+          <w:lang w:val="en-US"/>
+        </w:rPr>
+        <w:t>N</w:t>
+      </w:r>
+      <w:r>
+        <w:rPr>
+          <w:rFonts w:ascii="Times New Roman" w:hAnsi="Times New Roman" w:cs="Times New Roman"/>
+          <w:sz w:val="28"/>
+        </w:rPr>
+        <w:t>-</w:t>
+      </w:r>
+      <w:proofErr w:type="spellStart"/>
+      <w:r>
+        <w:rPr>
+          <w:rFonts w:ascii="Times New Roman" w:hAnsi="Times New Roman" w:cs="Times New Roman"/>
+          <w:sz w:val="28"/>
+        </w:rPr>
+        <w:t>ный</w:t>
+      </w:r>
+      <w:proofErr w:type="spellEnd"/>
+      <w:r>
+        <w:rPr>
+          <w:rFonts w:ascii="Times New Roman" w:hAnsi="Times New Roman" w:cs="Times New Roman"/>
+          <w:sz w:val="28"/>
+        </w:rPr>
+        <w:t xml:space="preserve"> промежуток времени.</w:t>
       </w:r>
     </w:p>
     <w:p>
@@ -145,8 +170,9 @@
         <w:pStyle w:val="a3"/>
         <w:numPr>
           <w:ilvl w:val="0"/>
-          <w:numId w:val="17"/>
+          <w:numId w:val="38"/>
         </w:numPr>
+        <w:spacing w:after="0" w:line="240" w:lineRule="auto"/>
         <w:jc w:val="both"/>
         <w:rPr>
           <w:rFonts w:ascii="Times New Roman" w:hAnsi="Times New Roman" w:cs="Times New Roman"/>
@@ -158,7 +184,7 @@
           <w:rFonts w:ascii="Times New Roman" w:hAnsi="Times New Roman" w:cs="Times New Roman"/>
           <w:sz w:val="28"/>
         </w:rPr>
-        <w:t>Образовательные цели.</w:t>
+        <w:t>Получить информацию о планетах Солнечной системы.</w:t>
       </w:r>
     </w:p>
     <w:p>
@@ -166,8 +192,9 @@
         <w:pStyle w:val="a3"/>
         <w:numPr>
           <w:ilvl w:val="0"/>
-          <w:numId w:val="17"/>
+          <w:numId w:val="38"/>
         </w:numPr>
+        <w:spacing w:after="0" w:line="240" w:lineRule="auto"/>
         <w:jc w:val="both"/>
         <w:rPr>
           <w:rFonts w:ascii="Times New Roman" w:hAnsi="Times New Roman" w:cs="Times New Roman"/>
@@ -179,15 +206,7 @@
           <w:rFonts w:ascii="Times New Roman" w:hAnsi="Times New Roman" w:cs="Times New Roman"/>
           <w:sz w:val="28"/>
         </w:rPr>
-        <w:t>Развлечение</w:t>
-      </w:r>
-      <w:r>
-        <w:rPr>
-          <w:rFonts w:ascii="Times New Roman" w:hAnsi="Times New Roman" w:cs="Times New Roman"/>
-          <w:sz w:val="28"/>
-          <w:lang w:val="en-US"/>
-        </w:rPr>
-        <w:t>.</w:t>
+        <w:t>Прохождение различных тестов/викторин для закрепления знаний.</w:t>
       </w:r>
     </w:p>
     <w:p>
@@ -195,8 +214,9 @@
         <w:pStyle w:val="a3"/>
         <w:numPr>
           <w:ilvl w:val="0"/>
-          <w:numId w:val="17"/>
+          <w:numId w:val="38"/>
         </w:numPr>
+        <w:spacing w:after="0" w:line="240" w:lineRule="auto"/>
         <w:jc w:val="both"/>
         <w:rPr>
           <w:rFonts w:ascii="Times New Roman" w:hAnsi="Times New Roman" w:cs="Times New Roman"/>
@@ -208,15 +228,45 @@
           <w:rFonts w:ascii="Times New Roman" w:hAnsi="Times New Roman" w:cs="Times New Roman"/>
           <w:sz w:val="28"/>
         </w:rPr>
-        <w:t>Профессиональные цели</w:t>
-      </w:r>
-      <w:r>
-        <w:rPr>
-          <w:rFonts w:ascii="Times New Roman" w:hAnsi="Times New Roman" w:cs="Times New Roman"/>
-          <w:sz w:val="28"/>
-          <w:lang w:val="en-US"/>
-        </w:rPr>
-        <w:t>.</w:t>
+        <w:t>Создавать свою собственную систему планет.</w:t>
+      </w:r>
+    </w:p>
+    <w:p>
+      <w:pPr>
+        <w:spacing w:after="0" w:line="240" w:lineRule="auto"/>
+        <w:jc w:val="both"/>
+        <w:rPr>
+          <w:rFonts w:ascii="Times New Roman" w:hAnsi="Times New Roman" w:cs="Times New Roman"/>
+          <w:sz w:val="28"/>
+        </w:rPr>
+      </w:pPr>
+    </w:p>
+    <w:p>
+      <w:pPr>
+        <w:spacing w:after="0" w:line="240" w:lineRule="auto"/>
+        <w:ind w:left="708"/>
+        <w:jc w:val="both"/>
+        <w:rPr>
+          <w:rFonts w:ascii="Times New Roman" w:hAnsi="Times New Roman" w:cs="Times New Roman"/>
+          <w:b/>
+          <w:sz w:val="28"/>
+        </w:rPr>
+      </w:pPr>
+      <w:r>
+        <w:rPr>
+          <w:rFonts w:ascii="Times New Roman" w:hAnsi="Times New Roman" w:cs="Times New Roman"/>
+          <w:b/>
+          <w:sz w:val="28"/>
+        </w:rPr>
+        <w:t>Задачи пользователя</w:t>
+      </w:r>
+      <w:r>
+        <w:rPr>
+          <w:rFonts w:ascii="Times New Roman" w:hAnsi="Times New Roman" w:cs="Times New Roman"/>
+          <w:b/>
+          <w:sz w:val="28"/>
+        </w:rPr>
+        <w:t>:</w:t>
       </w:r>
     </w:p>
     <w:p>
@@ -224,8 +274,9 @@
         <w:pStyle w:val="a3"/>
         <w:numPr>
           <w:ilvl w:val="0"/>
-          <w:numId w:val="17"/>
+          <w:numId w:val="39"/>
         </w:numPr>
+        <w:spacing w:after="0" w:line="240" w:lineRule="auto"/>
         <w:jc w:val="both"/>
         <w:rPr>
           <w:rFonts w:ascii="Times New Roman" w:hAnsi="Times New Roman" w:cs="Times New Roman"/>
@@ -237,15 +288,7 @@
           <w:rFonts w:ascii="Times New Roman" w:hAnsi="Times New Roman" w:cs="Times New Roman"/>
           <w:sz w:val="28"/>
         </w:rPr>
-        <w:t>Исследовательские цели</w:t>
-      </w:r>
-      <w:r>
-        <w:rPr>
-          <w:rFonts w:ascii="Times New Roman" w:hAnsi="Times New Roman" w:cs="Times New Roman"/>
-          <w:sz w:val="28"/>
-          <w:lang w:val="en-US"/>
-        </w:rPr>
-        <w:t>.</w:t>
+        <w:t>Реализовать окно с просмотром и визуализацией Солнечной системы.</w:t>
       </w:r>
     </w:p>
     <w:p>
@@ -253,8 +296,9 @@
         <w:pStyle w:val="a3"/>
         <w:numPr>
           <w:ilvl w:val="0"/>
-          <w:numId w:val="17"/>
+          <w:numId w:val="39"/>
         </w:numPr>
+        <w:spacing w:after="0" w:line="240" w:lineRule="auto"/>
         <w:jc w:val="both"/>
         <w:rPr>
           <w:rFonts w:ascii="Times New Roman" w:hAnsi="Times New Roman" w:cs="Times New Roman"/>
@@ -266,15 +310,51 @@
           <w:rFonts w:ascii="Times New Roman" w:hAnsi="Times New Roman" w:cs="Times New Roman"/>
           <w:sz w:val="28"/>
         </w:rPr>
-        <w:t>Научные цели</w:t>
-      </w:r>
-      <w:r>
-        <w:rPr>
-          <w:rFonts w:ascii="Times New Roman" w:hAnsi="Times New Roman" w:cs="Times New Roman"/>
-          <w:sz w:val="28"/>
-          <w:lang w:val="en-US"/>
-        </w:rPr>
-        <w:t>.</w:t>
+        <w:t>Реализовать отдельные окна/всплывающие подсказки с информацией о характеристиках отдельной планеты.</w:t>
+      </w:r>
+    </w:p>
+    <w:p>
+      <w:pPr>
+        <w:pStyle w:val="a3"/>
+        <w:numPr>
+          <w:ilvl w:val="0"/>
+          <w:numId w:val="39"/>
+        </w:numPr>
+        <w:spacing w:after="0" w:line="240" w:lineRule="auto"/>
+        <w:jc w:val="both"/>
+        <w:rPr>
+          <w:rFonts w:ascii="Times New Roman" w:hAnsi="Times New Roman" w:cs="Times New Roman"/>
+          <w:sz w:val="28"/>
+        </w:rPr>
+      </w:pPr>
+      <w:r>
+        <w:rPr>
+          <w:rFonts w:ascii="Times New Roman" w:hAnsi="Times New Roman" w:cs="Times New Roman"/>
+          <w:sz w:val="28"/>
+        </w:rPr>
+        <w:t>Реализовать форму с тестированием по знаниям о Солнечной системе.</w:t>
+      </w:r>
+    </w:p>
+    <w:p>
+      <w:pPr>
+        <w:pStyle w:val="a3"/>
+        <w:numPr>
+          <w:ilvl w:val="0"/>
+          <w:numId w:val="39"/>
+        </w:numPr>
+        <w:spacing w:after="0" w:line="240" w:lineRule="auto"/>
+        <w:jc w:val="both"/>
+        <w:rPr>
+          <w:rFonts w:ascii="Times New Roman" w:hAnsi="Times New Roman" w:cs="Times New Roman"/>
+          <w:sz w:val="28"/>
+        </w:rPr>
+      </w:pPr>
+      <w:r>
+        <w:rPr>
+          <w:rFonts w:ascii="Times New Roman" w:hAnsi="Times New Roman" w:cs="Times New Roman"/>
+          <w:sz w:val="28"/>
+        </w:rPr>
+        <w:t>Реализовать форму и калькуляторы, которые позволяют смоделировать систему как единое целое.</w:t>
       </w:r>
     </w:p>
     <w:p>
@@ -296,6 +376,7 @@
           <w:rFonts w:ascii="Times New Roman" w:hAnsi="Times New Roman" w:cs="Times New Roman"/>
           <w:b/>
           <w:sz w:val="28"/>
+          <w:lang w:val="en-US"/>
         </w:rPr>
       </w:pPr>
       <w:r>
@@ -304,49 +385,24 @@
           <w:b/>
           <w:sz w:val="28"/>
         </w:rPr>
-        <w:t>Задачи пользователя</w:t>
+        <w:t>Цели бизнеса</w:t>
       </w:r>
       <w:r>
         <w:rPr>
           <w:rFonts w:ascii="Times New Roman" w:hAnsi="Times New Roman" w:cs="Times New Roman"/>
           <w:b/>
           <w:sz w:val="28"/>
+          <w:lang w:val="en-US"/>
         </w:rPr>
         <w:t>:</w:t>
       </w:r>
     </w:p>
     <w:p>
       <w:pPr>
-        <w:spacing w:after="0" w:line="240" w:lineRule="auto"/>
-        <w:jc w:val="both"/>
-        <w:rPr>
-          <w:rFonts w:ascii="Times New Roman" w:hAnsi="Times New Roman" w:cs="Times New Roman"/>
-          <w:sz w:val="28"/>
-        </w:rPr>
-      </w:pPr>
-      <w:r>
-        <w:rPr>
-          <w:rFonts w:ascii="Times New Roman" w:hAnsi="Times New Roman" w:cs="Times New Roman"/>
-          <w:sz w:val="28"/>
-        </w:rPr>
-        <w:t>1)</w:t>
-      </w:r>
-      <w:r>
-        <w:t xml:space="preserve"> </w:t>
-      </w:r>
-      <w:r>
-        <w:rPr>
-          <w:rFonts w:ascii="Times New Roman" w:hAnsi="Times New Roman" w:cs="Times New Roman"/>
-          <w:sz w:val="28"/>
-        </w:rPr>
-        <w:t>Изучение астрономии и космоса:</w:t>
-      </w:r>
-    </w:p>
-    <w:p>
-      <w:pPr>
+        <w:pStyle w:val="a3"/>
         <w:numPr>
           <w:ilvl w:val="0"/>
-          <w:numId w:val="23"/>
+          <w:numId w:val="40"/>
         </w:numPr>
         <w:spacing w:after="0" w:line="240" w:lineRule="auto"/>
         <w:jc w:val="both"/>
@@ -360,14 +416,22 @@
           <w:rFonts w:ascii="Times New Roman" w:hAnsi="Times New Roman" w:cs="Times New Roman"/>
           <w:sz w:val="28"/>
         </w:rPr>
-        <w:t>Изучение орбит планет и их характеристик</w:t>
-      </w:r>
-    </w:p>
-    <w:p>
-      <w:pPr>
+        <w:t>Привлечь потенциальных пользователей в приложение.</w:t>
+      </w:r>
+      <w:r>
+        <w:rPr>
+          <w:rFonts w:ascii="Times New Roman" w:hAnsi="Times New Roman" w:cs="Times New Roman"/>
+          <w:sz w:val="28"/>
+        </w:rPr>
+        <w:t xml:space="preserve"> </w:t>
+      </w:r>
+    </w:p>
+    <w:p>
+      <w:pPr>
+        <w:pStyle w:val="a3"/>
         <w:numPr>
           <w:ilvl w:val="0"/>
-          <w:numId w:val="23"/>
+          <w:numId w:val="40"/>
         </w:numPr>
         <w:spacing w:after="0" w:line="240" w:lineRule="auto"/>
         <w:jc w:val="both"/>
@@ -381,14 +445,55 @@
           <w:rFonts w:ascii="Times New Roman" w:hAnsi="Times New Roman" w:cs="Times New Roman"/>
           <w:sz w:val="28"/>
         </w:rPr>
-        <w:t>Изучение спутников планет и их характеристик</w:t>
-      </w:r>
-    </w:p>
-    <w:p>
-      <w:pPr>
+        <w:t>Увеличить доход от приложения путём продажи дополнительного функционала</w:t>
+      </w:r>
+    </w:p>
+    <w:p>
+      <w:pPr>
+        <w:spacing w:after="0" w:line="240" w:lineRule="auto"/>
+        <w:jc w:val="both"/>
+        <w:rPr>
+          <w:rFonts w:ascii="Times New Roman" w:hAnsi="Times New Roman" w:cs="Times New Roman"/>
+          <w:sz w:val="28"/>
+        </w:rPr>
+      </w:pPr>
+    </w:p>
+    <w:p>
+      <w:pPr>
+        <w:spacing w:after="0" w:line="240" w:lineRule="auto"/>
+        <w:ind w:left="708"/>
+        <w:jc w:val="both"/>
+        <w:rPr>
+          <w:rFonts w:ascii="Times New Roman" w:hAnsi="Times New Roman" w:cs="Times New Roman"/>
+          <w:b/>
+          <w:sz w:val="28"/>
+          <w:lang w:val="en-US"/>
+        </w:rPr>
+      </w:pPr>
+      <w:r>
+        <w:rPr>
+          <w:rFonts w:ascii="Times New Roman" w:hAnsi="Times New Roman" w:cs="Times New Roman"/>
+          <w:b/>
+          <w:sz w:val="28"/>
+        </w:rPr>
+        <w:t>Задачи бизнеса</w:t>
+      </w:r>
+      <w:r>
+        <w:rPr>
+          <w:rFonts w:ascii="Times New Roman" w:hAnsi="Times New Roman" w:cs="Times New Roman"/>
+          <w:b/>
+          <w:sz w:val="28"/>
+          <w:lang w:val="en-US"/>
+        </w:rPr>
+        <w:t>:</w:t>
+      </w:r>
+    </w:p>
+    <w:p>
+      <w:pPr>
+        <w:pStyle w:val="a3"/>
         <w:numPr>
           <w:ilvl w:val="0"/>
-          <w:numId w:val="23"/>
+          <w:numId w:val="41"/>
         </w:numPr>
         <w:spacing w:after="0" w:line="240" w:lineRule="auto"/>
         <w:jc w:val="both"/>
@@ -402,14 +507,31 @@
           <w:rFonts w:ascii="Times New Roman" w:hAnsi="Times New Roman" w:cs="Times New Roman"/>
           <w:sz w:val="28"/>
         </w:rPr>
-        <w:t>Изучение астероидов, комет и других космических объектов</w:t>
-      </w:r>
-    </w:p>
-    <w:p>
-      <w:pPr>
+        <w:t xml:space="preserve">Сделать различные </w:t>
+      </w:r>
+      <w:proofErr w:type="spellStart"/>
+      <w:r>
+        <w:rPr>
+          <w:rFonts w:ascii="Times New Roman" w:hAnsi="Times New Roman" w:cs="Times New Roman"/>
+          <w:sz w:val="28"/>
+        </w:rPr>
+        <w:t>ивенты</w:t>
+      </w:r>
+      <w:proofErr w:type="spellEnd"/>
+      <w:r>
+        <w:rPr>
+          <w:rFonts w:ascii="Times New Roman" w:hAnsi="Times New Roman" w:cs="Times New Roman"/>
+          <w:sz w:val="28"/>
+        </w:rPr>
+        <w:t xml:space="preserve"> в приложении, часто выпускать обновления.</w:t>
+      </w:r>
+    </w:p>
+    <w:p>
+      <w:pPr>
+        <w:pStyle w:val="a3"/>
         <w:numPr>
           <w:ilvl w:val="0"/>
-          <w:numId w:val="23"/>
+          <w:numId w:val="41"/>
         </w:numPr>
         <w:spacing w:after="0" w:line="240" w:lineRule="auto"/>
         <w:jc w:val="both"/>
@@ -423,1152 +545,14 @@
           <w:rFonts w:ascii="Times New Roman" w:hAnsi="Times New Roman" w:cs="Times New Roman"/>
           <w:sz w:val="28"/>
         </w:rPr>
-        <w:t>Изучение космических миссий и экспедиций</w:t>
-      </w:r>
-    </w:p>
-    <w:p>
-      <w:pPr>
-        <w:numPr>
-          <w:ilvl w:val="0"/>
-          <w:numId w:val="23"/>
-        </w:numPr>
-        <w:spacing w:after="0" w:line="240" w:lineRule="auto"/>
-        <w:jc w:val="both"/>
-        <w:rPr>
-          <w:rFonts w:ascii="Times New Roman" w:hAnsi="Times New Roman" w:cs="Times New Roman"/>
-          <w:sz w:val="28"/>
-        </w:rPr>
-      </w:pPr>
-      <w:r>
-        <w:rPr>
-          <w:rFonts w:ascii="Times New Roman" w:hAnsi="Times New Roman" w:cs="Times New Roman"/>
-          <w:sz w:val="28"/>
-        </w:rPr>
-        <w:t>Изучение законов гравитации и других физических явлений, влияющих на движение тел в космосе</w:t>
-      </w:r>
-    </w:p>
-    <w:p>
-      <w:pPr>
-        <w:spacing w:after="0" w:line="240" w:lineRule="auto"/>
-        <w:jc w:val="both"/>
-        <w:rPr>
-          <w:rFonts w:ascii="Times New Roman" w:hAnsi="Times New Roman" w:cs="Times New Roman"/>
-          <w:sz w:val="28"/>
-        </w:rPr>
-      </w:pPr>
-    </w:p>
-    <w:p>
-      <w:pPr>
-        <w:spacing w:after="0" w:line="240" w:lineRule="auto"/>
-        <w:jc w:val="both"/>
-        <w:rPr>
-          <w:rFonts w:ascii="Times New Roman" w:hAnsi="Times New Roman" w:cs="Times New Roman"/>
-          <w:sz w:val="28"/>
-        </w:rPr>
-      </w:pPr>
-      <w:r>
-        <w:rPr>
-          <w:rFonts w:ascii="Times New Roman" w:hAnsi="Times New Roman" w:cs="Times New Roman"/>
-          <w:sz w:val="28"/>
-        </w:rPr>
-        <w:t>2)</w:t>
-      </w:r>
-      <w:r>
-        <w:t xml:space="preserve"> </w:t>
-      </w:r>
-      <w:r>
-        <w:rPr>
-          <w:rFonts w:ascii="Times New Roman" w:hAnsi="Times New Roman" w:cs="Times New Roman"/>
-          <w:sz w:val="28"/>
-        </w:rPr>
-        <w:t>Образовательные цели:</w:t>
-      </w:r>
-    </w:p>
-    <w:p>
-      <w:pPr>
-        <w:numPr>
-          <w:ilvl w:val="0"/>
-          <w:numId w:val="21"/>
-        </w:numPr>
-        <w:spacing w:after="0" w:line="240" w:lineRule="auto"/>
-        <w:jc w:val="both"/>
-        <w:rPr>
-          <w:rFonts w:ascii="Times New Roman" w:hAnsi="Times New Roman" w:cs="Times New Roman"/>
-          <w:sz w:val="28"/>
-        </w:rPr>
-      </w:pPr>
-      <w:r>
-        <w:rPr>
-          <w:rFonts w:ascii="Times New Roman" w:hAnsi="Times New Roman" w:cs="Times New Roman"/>
-          <w:sz w:val="28"/>
-        </w:rPr>
-        <w:t>Демонстрация учебных материалов по астрономии</w:t>
-      </w:r>
-    </w:p>
-    <w:p>
-      <w:pPr>
-        <w:numPr>
-          <w:ilvl w:val="0"/>
-          <w:numId w:val="21"/>
-        </w:numPr>
-        <w:spacing w:after="0" w:line="240" w:lineRule="auto"/>
-        <w:jc w:val="both"/>
-        <w:rPr>
-          <w:rFonts w:ascii="Times New Roman" w:hAnsi="Times New Roman" w:cs="Times New Roman"/>
-          <w:sz w:val="28"/>
-        </w:rPr>
-      </w:pPr>
-      <w:r>
-        <w:rPr>
-          <w:rFonts w:ascii="Times New Roman" w:hAnsi="Times New Roman" w:cs="Times New Roman"/>
-          <w:sz w:val="28"/>
-        </w:rPr>
-        <w:t>Поддержка исследовательских проектов в школах и вузах</w:t>
-      </w:r>
-    </w:p>
-    <w:p>
-      <w:pPr>
-        <w:spacing w:after="0" w:line="240" w:lineRule="auto"/>
-        <w:jc w:val="both"/>
-        <w:rPr>
-          <w:rFonts w:ascii="Times New Roman" w:hAnsi="Times New Roman" w:cs="Times New Roman"/>
-          <w:sz w:val="28"/>
-        </w:rPr>
-      </w:pPr>
-    </w:p>
-    <w:p>
-      <w:pPr>
-        <w:spacing w:after="0" w:line="240" w:lineRule="auto"/>
-        <w:jc w:val="both"/>
-        <w:rPr>
-          <w:rFonts w:ascii="Times New Roman" w:hAnsi="Times New Roman" w:cs="Times New Roman"/>
-          <w:sz w:val="28"/>
-        </w:rPr>
-      </w:pPr>
-      <w:r>
-        <w:rPr>
-          <w:rFonts w:ascii="Times New Roman" w:hAnsi="Times New Roman" w:cs="Times New Roman"/>
-          <w:sz w:val="28"/>
-        </w:rPr>
-        <w:t>3)</w:t>
-      </w:r>
-      <w:r>
-        <w:t xml:space="preserve"> </w:t>
-      </w:r>
-      <w:r>
-        <w:rPr>
-          <w:rFonts w:ascii="Times New Roman" w:hAnsi="Times New Roman" w:cs="Times New Roman"/>
-          <w:sz w:val="28"/>
-        </w:rPr>
-        <w:t>Развлечение:</w:t>
-      </w:r>
-    </w:p>
-    <w:p>
-      <w:pPr>
-        <w:numPr>
-          <w:ilvl w:val="0"/>
-          <w:numId w:val="22"/>
-        </w:numPr>
-        <w:spacing w:after="0" w:line="240" w:lineRule="auto"/>
-        <w:jc w:val="both"/>
-        <w:rPr>
-          <w:rFonts w:ascii="Times New Roman" w:hAnsi="Times New Roman" w:cs="Times New Roman"/>
-          <w:sz w:val="28"/>
-        </w:rPr>
-      </w:pPr>
-      <w:r>
-        <w:rPr>
-          <w:rFonts w:ascii="Times New Roman" w:hAnsi="Times New Roman" w:cs="Times New Roman"/>
-          <w:sz w:val="28"/>
-        </w:rPr>
-        <w:t>Создание впечатляющих визуальных эффектов, таких как звезды, планеты и галактики, в движении</w:t>
-      </w:r>
-    </w:p>
-    <w:p>
-      <w:pPr>
-        <w:numPr>
-          <w:ilvl w:val="0"/>
-          <w:numId w:val="22"/>
-        </w:numPr>
-        <w:spacing w:after="0" w:line="240" w:lineRule="auto"/>
-        <w:jc w:val="both"/>
-        <w:rPr>
-          <w:rFonts w:ascii="Times New Roman" w:hAnsi="Times New Roman" w:cs="Times New Roman"/>
-          <w:sz w:val="28"/>
-        </w:rPr>
-      </w:pPr>
-      <w:r>
-        <w:rPr>
-          <w:rFonts w:ascii="Times New Roman" w:hAnsi="Times New Roman" w:cs="Times New Roman"/>
-          <w:sz w:val="28"/>
-        </w:rPr>
-        <w:t>Создание виртуальных туров по космосу</w:t>
-      </w:r>
-    </w:p>
-    <w:p>
-      <w:pPr>
-        <w:spacing w:after="0" w:line="240" w:lineRule="auto"/>
-        <w:jc w:val="both"/>
-        <w:rPr>
-          <w:rFonts w:ascii="Times New Roman" w:hAnsi="Times New Roman" w:cs="Times New Roman"/>
-          <w:sz w:val="28"/>
-        </w:rPr>
-      </w:pPr>
-    </w:p>
-    <w:p>
-      <w:pPr>
-        <w:spacing w:after="0" w:line="240" w:lineRule="auto"/>
-        <w:jc w:val="both"/>
-        <w:rPr>
-          <w:rFonts w:ascii="Times New Roman" w:hAnsi="Times New Roman" w:cs="Times New Roman"/>
-          <w:sz w:val="28"/>
-        </w:rPr>
-      </w:pPr>
-      <w:r>
-        <w:rPr>
-          <w:rFonts w:ascii="Times New Roman" w:hAnsi="Times New Roman" w:cs="Times New Roman"/>
-          <w:sz w:val="28"/>
-        </w:rPr>
-        <w:t>4)</w:t>
-      </w:r>
-      <w:r>
-        <w:t xml:space="preserve"> </w:t>
-      </w:r>
-      <w:r>
-        <w:rPr>
-          <w:rFonts w:ascii="Times New Roman" w:hAnsi="Times New Roman" w:cs="Times New Roman"/>
-          <w:sz w:val="28"/>
-        </w:rPr>
-        <w:t>Профессиональные цели:</w:t>
-      </w:r>
-    </w:p>
-    <w:p>
-      <w:pPr>
-        <w:numPr>
-          <w:ilvl w:val="0"/>
-          <w:numId w:val="20"/>
-        </w:numPr>
-        <w:spacing w:after="0" w:line="240" w:lineRule="auto"/>
-        <w:jc w:val="both"/>
-        <w:rPr>
-          <w:rFonts w:ascii="Times New Roman" w:hAnsi="Times New Roman" w:cs="Times New Roman"/>
-          <w:sz w:val="28"/>
-        </w:rPr>
-      </w:pPr>
-      <w:r>
-        <w:rPr>
-          <w:rFonts w:ascii="Times New Roman" w:hAnsi="Times New Roman" w:cs="Times New Roman"/>
-          <w:sz w:val="28"/>
-        </w:rPr>
-        <w:t>Использование симулятора для планирования космических миссий</w:t>
-      </w:r>
-    </w:p>
-    <w:p>
-      <w:pPr>
-        <w:numPr>
-          <w:ilvl w:val="0"/>
-          <w:numId w:val="20"/>
-        </w:numPr>
-        <w:spacing w:after="0" w:line="240" w:lineRule="auto"/>
-        <w:jc w:val="both"/>
-        <w:rPr>
-          <w:rFonts w:ascii="Times New Roman" w:hAnsi="Times New Roman" w:cs="Times New Roman"/>
-          <w:sz w:val="28"/>
-        </w:rPr>
-      </w:pPr>
-      <w:r>
-        <w:rPr>
-          <w:rFonts w:ascii="Times New Roman" w:hAnsi="Times New Roman" w:cs="Times New Roman"/>
-          <w:sz w:val="28"/>
-        </w:rPr>
-        <w:t>Использование симулятора для прогнозирования полетов спутников и других космических объектов</w:t>
-      </w:r>
-    </w:p>
-    <w:p>
-      <w:pPr>
-        <w:spacing w:after="0" w:line="240" w:lineRule="auto"/>
-        <w:jc w:val="both"/>
-        <w:rPr>
-          <w:rFonts w:ascii="Times New Roman" w:hAnsi="Times New Roman" w:cs="Times New Roman"/>
-          <w:sz w:val="28"/>
-        </w:rPr>
-      </w:pPr>
-    </w:p>
-    <w:p>
-      <w:pPr>
-        <w:spacing w:after="0" w:line="240" w:lineRule="auto"/>
-        <w:jc w:val="both"/>
-        <w:rPr>
-          <w:rFonts w:ascii="Times New Roman" w:hAnsi="Times New Roman" w:cs="Times New Roman"/>
-          <w:sz w:val="28"/>
-        </w:rPr>
-      </w:pPr>
-      <w:r>
-        <w:rPr>
-          <w:rFonts w:ascii="Times New Roman" w:hAnsi="Times New Roman" w:cs="Times New Roman"/>
-          <w:sz w:val="28"/>
-        </w:rPr>
-        <w:t>5)</w:t>
-      </w:r>
-      <w:r>
-        <w:t xml:space="preserve"> </w:t>
-      </w:r>
-      <w:r>
-        <w:rPr>
-          <w:rFonts w:ascii="Times New Roman" w:hAnsi="Times New Roman" w:cs="Times New Roman"/>
-          <w:sz w:val="28"/>
-        </w:rPr>
-        <w:t>Исследовательские цели:</w:t>
-      </w:r>
-    </w:p>
-    <w:p>
-      <w:pPr>
-        <w:numPr>
-          <w:ilvl w:val="0"/>
-          <w:numId w:val="19"/>
-        </w:numPr>
-        <w:spacing w:after="0" w:line="240" w:lineRule="auto"/>
-        <w:jc w:val="both"/>
-        <w:rPr>
-          <w:rFonts w:ascii="Times New Roman" w:hAnsi="Times New Roman" w:cs="Times New Roman"/>
-          <w:sz w:val="28"/>
-        </w:rPr>
-      </w:pPr>
-      <w:r>
-        <w:rPr>
-          <w:rFonts w:ascii="Times New Roman" w:hAnsi="Times New Roman" w:cs="Times New Roman"/>
-          <w:sz w:val="28"/>
-        </w:rPr>
-        <w:t>Изучение динамики планетных систем</w:t>
-      </w:r>
-    </w:p>
-    <w:p>
-      <w:pPr>
-        <w:numPr>
-          <w:ilvl w:val="0"/>
-          <w:numId w:val="19"/>
-        </w:numPr>
-        <w:spacing w:after="0" w:line="240" w:lineRule="auto"/>
-        <w:jc w:val="both"/>
-        <w:rPr>
-          <w:rFonts w:ascii="Times New Roman" w:hAnsi="Times New Roman" w:cs="Times New Roman"/>
-          <w:sz w:val="28"/>
-        </w:rPr>
-      </w:pPr>
-      <w:r>
-        <w:rPr>
-          <w:rFonts w:ascii="Times New Roman" w:hAnsi="Times New Roman" w:cs="Times New Roman"/>
-          <w:sz w:val="28"/>
-        </w:rPr>
-        <w:t>Изучение динамики спутников и других космических объектов</w:t>
-      </w:r>
-    </w:p>
-    <w:p>
-      <w:pPr>
-        <w:numPr>
-          <w:ilvl w:val="0"/>
-          <w:numId w:val="19"/>
-        </w:numPr>
-        <w:spacing w:after="0" w:line="240" w:lineRule="auto"/>
-        <w:jc w:val="both"/>
-        <w:rPr>
-          <w:rFonts w:ascii="Times New Roman" w:hAnsi="Times New Roman" w:cs="Times New Roman"/>
-          <w:sz w:val="28"/>
-        </w:rPr>
-      </w:pPr>
-      <w:r>
-        <w:rPr>
-          <w:rFonts w:ascii="Times New Roman" w:hAnsi="Times New Roman" w:cs="Times New Roman"/>
-          <w:sz w:val="28"/>
-        </w:rPr>
-        <w:t>Изучение влияния космических объектов на земные явления, такие как приливы, землетрясения и другие феномены</w:t>
-      </w:r>
-    </w:p>
-    <w:p>
-      <w:pPr>
-        <w:spacing w:after="0" w:line="240" w:lineRule="auto"/>
-        <w:jc w:val="both"/>
-        <w:rPr>
-          <w:rFonts w:ascii="Times New Roman" w:hAnsi="Times New Roman" w:cs="Times New Roman"/>
-          <w:sz w:val="28"/>
-        </w:rPr>
-      </w:pPr>
-    </w:p>
-    <w:p>
-      <w:pPr>
-        <w:spacing w:after="0" w:line="240" w:lineRule="auto"/>
-        <w:jc w:val="both"/>
-        <w:rPr>
-          <w:rFonts w:ascii="Times New Roman" w:hAnsi="Times New Roman" w:cs="Times New Roman"/>
-          <w:sz w:val="28"/>
-        </w:rPr>
-      </w:pPr>
-      <w:r>
-        <w:rPr>
-          <w:rFonts w:ascii="Times New Roman" w:hAnsi="Times New Roman" w:cs="Times New Roman"/>
-          <w:sz w:val="28"/>
-        </w:rPr>
-        <w:t>6)</w:t>
-      </w:r>
-      <w:r>
-        <w:t xml:space="preserve"> </w:t>
-      </w:r>
-      <w:r>
-        <w:rPr>
-          <w:rFonts w:ascii="Times New Roman" w:hAnsi="Times New Roman" w:cs="Times New Roman"/>
-          <w:sz w:val="28"/>
-        </w:rPr>
-        <w:t>Научные цели:</w:t>
-      </w:r>
-    </w:p>
-    <w:p>
-      <w:pPr>
-        <w:numPr>
-          <w:ilvl w:val="0"/>
-          <w:numId w:val="18"/>
-        </w:numPr>
-        <w:spacing w:after="0" w:line="240" w:lineRule="auto"/>
-        <w:jc w:val="both"/>
-        <w:rPr>
-          <w:rFonts w:ascii="Times New Roman" w:hAnsi="Times New Roman" w:cs="Times New Roman"/>
-          <w:sz w:val="28"/>
-        </w:rPr>
-      </w:pPr>
-      <w:r>
-        <w:rPr>
-          <w:rFonts w:ascii="Times New Roman" w:hAnsi="Times New Roman" w:cs="Times New Roman"/>
-          <w:sz w:val="28"/>
-        </w:rPr>
-        <w:t>Использование симулятора для исследования физических явлений в космосе</w:t>
-      </w:r>
-    </w:p>
-    <w:p>
-      <w:pPr>
-        <w:numPr>
-          <w:ilvl w:val="0"/>
-          <w:numId w:val="18"/>
-        </w:numPr>
-        <w:spacing w:after="0" w:line="240" w:lineRule="auto"/>
-        <w:jc w:val="both"/>
-        <w:rPr>
-          <w:rFonts w:ascii="Times New Roman" w:hAnsi="Times New Roman" w:cs="Times New Roman"/>
-          <w:sz w:val="28"/>
-        </w:rPr>
-      </w:pPr>
-      <w:r>
-        <w:rPr>
-          <w:rFonts w:ascii="Times New Roman" w:hAnsi="Times New Roman" w:cs="Times New Roman"/>
-          <w:sz w:val="28"/>
-        </w:rPr>
-        <w:lastRenderedPageBreak/>
-        <w:t>Использование симулятора для моделирования взаимодействия планетных систем</w:t>
-      </w:r>
-    </w:p>
-    <w:p>
-      <w:pPr>
-        <w:numPr>
-          <w:ilvl w:val="0"/>
-          <w:numId w:val="18"/>
-        </w:numPr>
-        <w:spacing w:after="0" w:line="240" w:lineRule="auto"/>
-        <w:jc w:val="both"/>
-        <w:rPr>
-          <w:rFonts w:ascii="Times New Roman" w:hAnsi="Times New Roman" w:cs="Times New Roman"/>
-          <w:sz w:val="28"/>
-        </w:rPr>
-      </w:pPr>
-      <w:r>
-        <w:rPr>
-          <w:rFonts w:ascii="Times New Roman" w:hAnsi="Times New Roman" w:cs="Times New Roman"/>
-          <w:sz w:val="28"/>
-        </w:rPr>
-        <w:t>Использование симулятора для изучения космических объектов и их взаимодействия с другими телами в космосе.</w:t>
-      </w:r>
-    </w:p>
-    <w:p>
-      <w:pPr>
-        <w:spacing w:after="0" w:line="240" w:lineRule="auto"/>
-        <w:jc w:val="both"/>
-        <w:rPr>
-          <w:rFonts w:ascii="Times New Roman" w:hAnsi="Times New Roman" w:cs="Times New Roman"/>
-          <w:sz w:val="28"/>
-        </w:rPr>
-      </w:pPr>
-    </w:p>
-    <w:p>
-      <w:pPr>
-        <w:spacing w:after="0" w:line="240" w:lineRule="auto"/>
-        <w:ind w:left="708"/>
-        <w:jc w:val="both"/>
-        <w:rPr>
-          <w:rFonts w:ascii="Times New Roman" w:hAnsi="Times New Roman" w:cs="Times New Roman"/>
-          <w:b/>
-          <w:sz w:val="28"/>
-          <w:lang w:val="en-US"/>
-        </w:rPr>
-      </w:pPr>
-      <w:r>
-        <w:rPr>
-          <w:rFonts w:ascii="Times New Roman" w:hAnsi="Times New Roman" w:cs="Times New Roman"/>
-          <w:b/>
-          <w:sz w:val="28"/>
-        </w:rPr>
-        <w:t>Цели бизнеса</w:t>
-      </w:r>
-      <w:r>
-        <w:rPr>
-          <w:rFonts w:ascii="Times New Roman" w:hAnsi="Times New Roman" w:cs="Times New Roman"/>
-          <w:b/>
-          <w:sz w:val="28"/>
-          <w:lang w:val="en-US"/>
-        </w:rPr>
-        <w:t>:</w:t>
-      </w:r>
-    </w:p>
-    <w:p>
-      <w:pPr>
-        <w:pStyle w:val="a3"/>
-        <w:numPr>
-          <w:ilvl w:val="0"/>
-          <w:numId w:val="25"/>
-        </w:numPr>
-        <w:spacing w:after="0" w:line="240" w:lineRule="auto"/>
-        <w:jc w:val="both"/>
-        <w:rPr>
-          <w:rFonts w:ascii="Times New Roman" w:hAnsi="Times New Roman" w:cs="Times New Roman"/>
-          <w:sz w:val="28"/>
-          <w:lang w:val="en-US"/>
-        </w:rPr>
-      </w:pPr>
-      <w:r>
-        <w:rPr>
-          <w:rFonts w:ascii="Times New Roman" w:hAnsi="Times New Roman" w:cs="Times New Roman"/>
-          <w:sz w:val="28"/>
-        </w:rPr>
-        <w:t>Образовательные цели</w:t>
-      </w:r>
-      <w:r>
-        <w:rPr>
-          <w:rFonts w:ascii="Times New Roman" w:hAnsi="Times New Roman" w:cs="Times New Roman"/>
-          <w:sz w:val="28"/>
-        </w:rPr>
-        <w:t>.</w:t>
-      </w:r>
-    </w:p>
-    <w:p>
-      <w:pPr>
-        <w:pStyle w:val="a3"/>
-        <w:numPr>
-          <w:ilvl w:val="0"/>
-          <w:numId w:val="25"/>
-        </w:numPr>
-        <w:spacing w:after="0" w:line="240" w:lineRule="auto"/>
-        <w:jc w:val="both"/>
-        <w:rPr>
-          <w:rFonts w:ascii="Times New Roman" w:hAnsi="Times New Roman" w:cs="Times New Roman"/>
-          <w:sz w:val="28"/>
-          <w:lang w:val="en-US"/>
-        </w:rPr>
-      </w:pPr>
-      <w:r>
-        <w:rPr>
-          <w:rFonts w:ascii="Times New Roman" w:hAnsi="Times New Roman" w:cs="Times New Roman"/>
-          <w:sz w:val="28"/>
-        </w:rPr>
-        <w:t>Развлекательные цели</w:t>
-      </w:r>
-      <w:r>
-        <w:rPr>
-          <w:rFonts w:ascii="Times New Roman" w:hAnsi="Times New Roman" w:cs="Times New Roman"/>
-          <w:sz w:val="28"/>
-        </w:rPr>
-        <w:t>.</w:t>
-      </w:r>
-    </w:p>
-    <w:p>
-      <w:pPr>
-        <w:pStyle w:val="a3"/>
-        <w:numPr>
-          <w:ilvl w:val="0"/>
-          <w:numId w:val="25"/>
-        </w:numPr>
-        <w:spacing w:after="0" w:line="240" w:lineRule="auto"/>
-        <w:jc w:val="both"/>
-        <w:rPr>
-          <w:rFonts w:ascii="Times New Roman" w:hAnsi="Times New Roman" w:cs="Times New Roman"/>
-          <w:sz w:val="28"/>
-          <w:lang w:val="en-US"/>
-        </w:rPr>
-      </w:pPr>
-      <w:r>
-        <w:rPr>
-          <w:rFonts w:ascii="Times New Roman" w:hAnsi="Times New Roman" w:cs="Times New Roman"/>
-          <w:sz w:val="28"/>
-        </w:rPr>
-        <w:t>Научные цели</w:t>
-      </w:r>
-      <w:r>
-        <w:rPr>
-          <w:rFonts w:ascii="Times New Roman" w:hAnsi="Times New Roman" w:cs="Times New Roman"/>
-          <w:sz w:val="28"/>
-        </w:rPr>
-        <w:t>.</w:t>
-      </w:r>
-    </w:p>
-    <w:p>
-      <w:pPr>
-        <w:pStyle w:val="a3"/>
-        <w:numPr>
-          <w:ilvl w:val="0"/>
-          <w:numId w:val="25"/>
-        </w:numPr>
-        <w:spacing w:after="0" w:line="240" w:lineRule="auto"/>
-        <w:jc w:val="both"/>
-        <w:rPr>
-          <w:rFonts w:ascii="Times New Roman" w:hAnsi="Times New Roman" w:cs="Times New Roman"/>
-          <w:sz w:val="28"/>
-          <w:lang w:val="en-US"/>
-        </w:rPr>
-      </w:pPr>
-      <w:r>
-        <w:rPr>
-          <w:rFonts w:ascii="Times New Roman" w:hAnsi="Times New Roman" w:cs="Times New Roman"/>
-          <w:sz w:val="28"/>
-        </w:rPr>
-        <w:t>Маркетинговые цели.</w:t>
-      </w:r>
-    </w:p>
-    <w:p>
-      <w:pPr>
-        <w:spacing w:after="0" w:line="240" w:lineRule="auto"/>
-        <w:jc w:val="both"/>
-        <w:rPr>
-          <w:rFonts w:ascii="Times New Roman" w:hAnsi="Times New Roman" w:cs="Times New Roman"/>
-          <w:sz w:val="28"/>
-          <w:lang w:val="en-US"/>
-        </w:rPr>
-      </w:pPr>
-    </w:p>
-    <w:p>
-      <w:pPr>
-        <w:spacing w:after="0" w:line="240" w:lineRule="auto"/>
-        <w:ind w:left="708"/>
-        <w:jc w:val="both"/>
-        <w:rPr>
-          <w:rFonts w:ascii="Times New Roman" w:hAnsi="Times New Roman" w:cs="Times New Roman"/>
-          <w:b/>
-          <w:sz w:val="28"/>
-          <w:lang w:val="en-US"/>
-        </w:rPr>
-      </w:pPr>
-      <w:r>
-        <w:rPr>
-          <w:rFonts w:ascii="Times New Roman" w:hAnsi="Times New Roman" w:cs="Times New Roman"/>
-          <w:b/>
-          <w:sz w:val="28"/>
-        </w:rPr>
-        <w:t>Задачи бизнеса</w:t>
-      </w:r>
-      <w:r>
-        <w:rPr>
-          <w:rFonts w:ascii="Times New Roman" w:hAnsi="Times New Roman" w:cs="Times New Roman"/>
-          <w:b/>
-          <w:sz w:val="28"/>
-          <w:lang w:val="en-US"/>
-        </w:rPr>
-        <w:t>:</w:t>
-      </w:r>
-    </w:p>
-    <w:p>
-      <w:pPr>
-        <w:spacing w:after="0" w:line="240" w:lineRule="auto"/>
-        <w:jc w:val="both"/>
-        <w:rPr>
-          <w:rFonts w:ascii="Times New Roman" w:hAnsi="Times New Roman" w:cs="Times New Roman"/>
-          <w:sz w:val="28"/>
-        </w:rPr>
-      </w:pPr>
-      <w:r>
-        <w:rPr>
-          <w:rFonts w:ascii="Times New Roman" w:hAnsi="Times New Roman" w:cs="Times New Roman"/>
-          <w:sz w:val="28"/>
-        </w:rPr>
-        <w:t>1)</w:t>
-      </w:r>
-      <w:r>
-        <w:rPr>
-          <w:rFonts w:ascii="Times New Roman" w:hAnsi="Times New Roman" w:cs="Times New Roman"/>
-          <w:sz w:val="28"/>
-        </w:rPr>
-        <w:t xml:space="preserve"> Образовательные цели</w:t>
-      </w:r>
-      <w:r>
-        <w:rPr>
-          <w:rFonts w:ascii="Times New Roman" w:hAnsi="Times New Roman" w:cs="Times New Roman"/>
-          <w:sz w:val="28"/>
-        </w:rPr>
-        <w:t>:</w:t>
-      </w:r>
-    </w:p>
-    <w:p>
-      <w:pPr>
-        <w:spacing w:after="0" w:line="240" w:lineRule="auto"/>
-        <w:ind w:firstLine="708"/>
-        <w:jc w:val="both"/>
-        <w:rPr>
-          <w:rFonts w:ascii="Times New Roman" w:hAnsi="Times New Roman" w:cs="Times New Roman"/>
-          <w:sz w:val="28"/>
-        </w:rPr>
-      </w:pPr>
-      <w:r>
-        <w:rPr>
-          <w:rFonts w:ascii="Times New Roman" w:hAnsi="Times New Roman" w:cs="Times New Roman"/>
-          <w:sz w:val="28"/>
-        </w:rPr>
-        <w:t>Симулятор Солнечной системы может использоваться в образовательных целях, например, в качестве инструмента для изучения космоса. Для достижения этой цели нужно:</w:t>
-      </w:r>
-    </w:p>
-    <w:p>
-      <w:pPr>
-        <w:pStyle w:val="a3"/>
-        <w:numPr>
-          <w:ilvl w:val="0"/>
-          <w:numId w:val="28"/>
-        </w:numPr>
-        <w:spacing w:after="0" w:line="240" w:lineRule="auto"/>
-        <w:jc w:val="both"/>
-        <w:rPr>
-          <w:rFonts w:ascii="Times New Roman" w:hAnsi="Times New Roman" w:cs="Times New Roman"/>
-          <w:sz w:val="28"/>
-        </w:rPr>
-      </w:pPr>
-      <w:r>
-        <w:rPr>
-          <w:rFonts w:ascii="Times New Roman" w:hAnsi="Times New Roman" w:cs="Times New Roman"/>
-          <w:sz w:val="28"/>
-        </w:rPr>
-        <w:t>Создать качественный и понятный симулятор, который будет легко использовать студентам и ученикам.</w:t>
-      </w:r>
-    </w:p>
-    <w:p>
-      <w:pPr>
-        <w:pStyle w:val="a3"/>
-        <w:numPr>
-          <w:ilvl w:val="0"/>
-          <w:numId w:val="28"/>
-        </w:numPr>
-        <w:spacing w:after="0" w:line="240" w:lineRule="auto"/>
-        <w:jc w:val="both"/>
-        <w:rPr>
-          <w:rFonts w:ascii="Times New Roman" w:hAnsi="Times New Roman" w:cs="Times New Roman"/>
-          <w:sz w:val="28"/>
-        </w:rPr>
-      </w:pPr>
-      <w:r>
-        <w:rPr>
-          <w:rFonts w:ascii="Times New Roman" w:hAnsi="Times New Roman" w:cs="Times New Roman"/>
-          <w:sz w:val="28"/>
-        </w:rPr>
-        <w:t>Разработать методики обучения на основе симулятора, которые позволят студентам и ученикам получать знания о космосе.</w:t>
-      </w:r>
-    </w:p>
-    <w:p>
-      <w:pPr>
-        <w:pStyle w:val="a3"/>
-        <w:numPr>
-          <w:ilvl w:val="0"/>
-          <w:numId w:val="28"/>
-        </w:numPr>
-        <w:spacing w:after="0" w:line="240" w:lineRule="auto"/>
-        <w:jc w:val="both"/>
-        <w:rPr>
-          <w:rFonts w:ascii="Times New Roman" w:hAnsi="Times New Roman" w:cs="Times New Roman"/>
-          <w:sz w:val="28"/>
-        </w:rPr>
-      </w:pPr>
-      <w:r>
-        <w:rPr>
-          <w:rFonts w:ascii="Times New Roman" w:hAnsi="Times New Roman" w:cs="Times New Roman"/>
-          <w:sz w:val="28"/>
-        </w:rPr>
-        <w:t>Обеспечить доступность симулятора для широкого круга пользователей, например, через онлайн-платформы.</w:t>
-      </w:r>
-    </w:p>
-    <w:p>
-      <w:pPr>
-        <w:spacing w:after="0" w:line="240" w:lineRule="auto"/>
-        <w:jc w:val="both"/>
-        <w:rPr>
-          <w:rFonts w:ascii="Times New Roman" w:hAnsi="Times New Roman" w:cs="Times New Roman"/>
-          <w:sz w:val="28"/>
-        </w:rPr>
-      </w:pPr>
-      <w:r>
-        <w:rPr>
-          <w:rFonts w:ascii="Times New Roman" w:hAnsi="Times New Roman" w:cs="Times New Roman"/>
-          <w:sz w:val="28"/>
-        </w:rPr>
-        <w:t xml:space="preserve">2) </w:t>
-      </w:r>
-      <w:r>
-        <w:rPr>
-          <w:rFonts w:ascii="Times New Roman" w:hAnsi="Times New Roman" w:cs="Times New Roman"/>
-          <w:sz w:val="28"/>
-        </w:rPr>
-        <w:t>Развлекательные цели</w:t>
-      </w:r>
-      <w:r>
-        <w:rPr>
-          <w:rFonts w:ascii="Times New Roman" w:hAnsi="Times New Roman" w:cs="Times New Roman"/>
-          <w:sz w:val="28"/>
-        </w:rPr>
-        <w:t>:</w:t>
-      </w:r>
-    </w:p>
-    <w:p>
-      <w:pPr>
-        <w:spacing w:after="0" w:line="240" w:lineRule="auto"/>
-        <w:ind w:firstLine="708"/>
-        <w:jc w:val="both"/>
-        <w:rPr>
-          <w:rFonts w:ascii="Times New Roman" w:hAnsi="Times New Roman" w:cs="Times New Roman"/>
-          <w:sz w:val="28"/>
-        </w:rPr>
-      </w:pPr>
-      <w:r>
-        <w:rPr>
-          <w:rFonts w:ascii="Times New Roman" w:hAnsi="Times New Roman" w:cs="Times New Roman"/>
-          <w:sz w:val="28"/>
-        </w:rPr>
-        <w:t>Симулятор Солнечной системы может использоваться в качестве развлечения для людей всех возрастов. Для достижения этой цели нужно:</w:t>
-      </w:r>
-    </w:p>
-    <w:p>
-      <w:pPr>
-        <w:pStyle w:val="a3"/>
-        <w:numPr>
-          <w:ilvl w:val="0"/>
-          <w:numId w:val="27"/>
-        </w:numPr>
-        <w:spacing w:after="0" w:line="240" w:lineRule="auto"/>
-        <w:jc w:val="both"/>
-        <w:rPr>
-          <w:rFonts w:ascii="Times New Roman" w:hAnsi="Times New Roman" w:cs="Times New Roman"/>
-          <w:sz w:val="28"/>
-        </w:rPr>
-      </w:pPr>
-      <w:r>
-        <w:rPr>
-          <w:rFonts w:ascii="Times New Roman" w:hAnsi="Times New Roman" w:cs="Times New Roman"/>
-          <w:sz w:val="28"/>
-        </w:rPr>
-        <w:t>Создать простой и интересный симулятор, который будет привлекать пользователей.</w:t>
-      </w:r>
-    </w:p>
-    <w:p>
-      <w:pPr>
-        <w:pStyle w:val="a3"/>
-        <w:numPr>
-          <w:ilvl w:val="0"/>
-          <w:numId w:val="27"/>
-        </w:numPr>
-        <w:spacing w:after="0" w:line="240" w:lineRule="auto"/>
-        <w:jc w:val="both"/>
-        <w:rPr>
-          <w:rFonts w:ascii="Times New Roman" w:hAnsi="Times New Roman" w:cs="Times New Roman"/>
-          <w:sz w:val="28"/>
-        </w:rPr>
-      </w:pPr>
-      <w:r>
-        <w:rPr>
-          <w:rFonts w:ascii="Times New Roman" w:hAnsi="Times New Roman" w:cs="Times New Roman"/>
-          <w:sz w:val="28"/>
-        </w:rPr>
-        <w:t xml:space="preserve">Разработать увлекательный </w:t>
-      </w:r>
-      <w:proofErr w:type="spellStart"/>
-      <w:r>
-        <w:rPr>
-          <w:rFonts w:ascii="Times New Roman" w:hAnsi="Times New Roman" w:cs="Times New Roman"/>
-          <w:sz w:val="28"/>
-        </w:rPr>
-        <w:t>геймплей</w:t>
-      </w:r>
-      <w:proofErr w:type="spellEnd"/>
-      <w:r>
-        <w:rPr>
-          <w:rFonts w:ascii="Times New Roman" w:hAnsi="Times New Roman" w:cs="Times New Roman"/>
-          <w:sz w:val="28"/>
-        </w:rPr>
-        <w:t>, который будет мотивировать пользователей продолжать играть.</w:t>
-      </w:r>
-    </w:p>
-    <w:p>
-      <w:pPr>
-        <w:pStyle w:val="a3"/>
-        <w:numPr>
-          <w:ilvl w:val="0"/>
-          <w:numId w:val="27"/>
-        </w:numPr>
-        <w:spacing w:after="0" w:line="240" w:lineRule="auto"/>
-        <w:jc w:val="both"/>
-        <w:rPr>
-          <w:rFonts w:ascii="Times New Roman" w:hAnsi="Times New Roman" w:cs="Times New Roman"/>
-          <w:sz w:val="28"/>
-        </w:rPr>
-      </w:pPr>
-      <w:r>
-        <w:rPr>
-          <w:rFonts w:ascii="Times New Roman" w:hAnsi="Times New Roman" w:cs="Times New Roman"/>
-          <w:sz w:val="28"/>
-        </w:rPr>
-        <w:t xml:space="preserve">Создать дополнительные функции, такие как </w:t>
-      </w:r>
-      <w:proofErr w:type="spellStart"/>
-      <w:r>
-        <w:rPr>
-          <w:rFonts w:ascii="Times New Roman" w:hAnsi="Times New Roman" w:cs="Times New Roman"/>
-          <w:sz w:val="28"/>
-        </w:rPr>
-        <w:t>мультиплеер</w:t>
-      </w:r>
-      <w:proofErr w:type="spellEnd"/>
-      <w:r>
-        <w:rPr>
-          <w:rFonts w:ascii="Times New Roman" w:hAnsi="Times New Roman" w:cs="Times New Roman"/>
-          <w:sz w:val="28"/>
-        </w:rPr>
-        <w:t xml:space="preserve"> и возможность создавать свои собственные планеты и звездные системы.</w:t>
-      </w:r>
-    </w:p>
-    <w:p>
-      <w:pPr>
-        <w:spacing w:after="0" w:line="240" w:lineRule="auto"/>
-        <w:jc w:val="both"/>
-        <w:rPr>
-          <w:rFonts w:ascii="Times New Roman" w:hAnsi="Times New Roman" w:cs="Times New Roman"/>
-          <w:sz w:val="28"/>
-        </w:rPr>
-      </w:pPr>
-      <w:r>
-        <w:rPr>
-          <w:rFonts w:ascii="Times New Roman" w:hAnsi="Times New Roman" w:cs="Times New Roman"/>
-          <w:sz w:val="28"/>
-        </w:rPr>
-        <w:t>3)</w:t>
-      </w:r>
-      <w:r>
-        <w:rPr>
-          <w:rFonts w:ascii="Times New Roman" w:hAnsi="Times New Roman" w:cs="Times New Roman"/>
-          <w:sz w:val="28"/>
-        </w:rPr>
-        <w:t xml:space="preserve"> Научные цели</w:t>
-      </w:r>
-      <w:r>
-        <w:rPr>
-          <w:rFonts w:ascii="Times New Roman" w:hAnsi="Times New Roman" w:cs="Times New Roman"/>
-          <w:sz w:val="28"/>
-        </w:rPr>
-        <w:t>:</w:t>
-      </w:r>
-    </w:p>
-    <w:p>
-      <w:pPr>
-        <w:spacing w:after="0" w:line="240" w:lineRule="auto"/>
-        <w:ind w:firstLine="360"/>
-        <w:jc w:val="both"/>
-        <w:rPr>
-          <w:rFonts w:ascii="Times New Roman" w:hAnsi="Times New Roman" w:cs="Times New Roman"/>
-          <w:sz w:val="28"/>
-        </w:rPr>
-      </w:pPr>
-      <w:r>
-        <w:rPr>
-          <w:rFonts w:ascii="Times New Roman" w:hAnsi="Times New Roman" w:cs="Times New Roman"/>
-          <w:sz w:val="28"/>
-        </w:rPr>
-        <w:t>Симулятор Солнечной системы может использоваться в научных исследованиях для изучения различных физических явлений, происходящих в космосе. Для достижения этой цели нужно:</w:t>
-      </w:r>
-    </w:p>
-    <w:p>
-      <w:pPr>
-        <w:pStyle w:val="a3"/>
-        <w:numPr>
-          <w:ilvl w:val="0"/>
-          <w:numId w:val="26"/>
-        </w:numPr>
-        <w:spacing w:after="0" w:line="240" w:lineRule="auto"/>
-        <w:jc w:val="both"/>
-        <w:rPr>
-          <w:rFonts w:ascii="Times New Roman" w:hAnsi="Times New Roman" w:cs="Times New Roman"/>
-          <w:sz w:val="28"/>
-        </w:rPr>
-      </w:pPr>
-      <w:r>
-        <w:rPr>
-          <w:rFonts w:ascii="Times New Roman" w:hAnsi="Times New Roman" w:cs="Times New Roman"/>
-          <w:sz w:val="28"/>
-        </w:rPr>
-        <w:t>Создать точный и достоверный симулятор, который будет отражать реальные физические процессы.</w:t>
-      </w:r>
-    </w:p>
-    <w:p>
-      <w:pPr>
-        <w:pStyle w:val="a3"/>
-        <w:numPr>
-          <w:ilvl w:val="0"/>
-          <w:numId w:val="26"/>
-        </w:numPr>
-        <w:spacing w:after="0" w:line="240" w:lineRule="auto"/>
-        <w:jc w:val="both"/>
-        <w:rPr>
-          <w:rFonts w:ascii="Times New Roman" w:hAnsi="Times New Roman" w:cs="Times New Roman"/>
-          <w:sz w:val="28"/>
-        </w:rPr>
-      </w:pPr>
-      <w:r>
-        <w:rPr>
-          <w:rFonts w:ascii="Times New Roman" w:hAnsi="Times New Roman" w:cs="Times New Roman"/>
-          <w:sz w:val="28"/>
-        </w:rPr>
-        <w:t>Интегрировать в симулятор возможность проведения научных экспериментов, например, для изучения влияния различных факторов на движение планет и других небесных тел.</w:t>
-      </w:r>
-    </w:p>
-    <w:p>
-      <w:pPr>
-        <w:pStyle w:val="a3"/>
-        <w:numPr>
-          <w:ilvl w:val="0"/>
-          <w:numId w:val="26"/>
-        </w:numPr>
-        <w:spacing w:after="0" w:line="240" w:lineRule="auto"/>
-        <w:jc w:val="both"/>
-        <w:rPr>
-          <w:rFonts w:ascii="Times New Roman" w:hAnsi="Times New Roman" w:cs="Times New Roman"/>
-          <w:sz w:val="28"/>
-        </w:rPr>
-      </w:pPr>
-      <w:r>
-        <w:rPr>
-          <w:rFonts w:ascii="Times New Roman" w:hAnsi="Times New Roman" w:cs="Times New Roman"/>
-          <w:sz w:val="28"/>
-        </w:rPr>
-        <w:t>Сотрудничать с учеными и научными организациями для использования симулятора в их исследованиях.</w:t>
-      </w:r>
-    </w:p>
-    <w:p>
-      <w:pPr>
-        <w:spacing w:after="0" w:line="240" w:lineRule="auto"/>
-        <w:jc w:val="both"/>
-        <w:rPr>
-          <w:rFonts w:ascii="Times New Roman" w:hAnsi="Times New Roman" w:cs="Times New Roman"/>
-          <w:sz w:val="28"/>
-        </w:rPr>
-      </w:pPr>
-      <w:r>
-        <w:rPr>
-          <w:rFonts w:ascii="Times New Roman" w:hAnsi="Times New Roman" w:cs="Times New Roman"/>
-          <w:sz w:val="28"/>
-        </w:rPr>
-        <w:t>4)</w:t>
-      </w:r>
-      <w:r>
-        <w:rPr>
-          <w:rFonts w:ascii="Times New Roman" w:hAnsi="Times New Roman" w:cs="Times New Roman"/>
-          <w:sz w:val="28"/>
-        </w:rPr>
-        <w:t xml:space="preserve"> </w:t>
-      </w:r>
-      <w:r>
-        <w:rPr>
-          <w:rFonts w:ascii="Times New Roman" w:hAnsi="Times New Roman" w:cs="Times New Roman"/>
-          <w:sz w:val="28"/>
-        </w:rPr>
-        <w:t>Маркетинговые цели</w:t>
-      </w:r>
-      <w:r>
-        <w:rPr>
-          <w:rFonts w:ascii="Times New Roman" w:hAnsi="Times New Roman" w:cs="Times New Roman"/>
-          <w:sz w:val="28"/>
-        </w:rPr>
-        <w:t>:</w:t>
-      </w:r>
-    </w:p>
-    <w:p>
-      <w:pPr>
-        <w:spacing w:after="0" w:line="240" w:lineRule="auto"/>
-        <w:ind w:firstLine="708"/>
-        <w:jc w:val="both"/>
-        <w:rPr>
-          <w:rFonts w:ascii="Times New Roman" w:hAnsi="Times New Roman" w:cs="Times New Roman"/>
-          <w:sz w:val="28"/>
-        </w:rPr>
-      </w:pPr>
-      <w:r>
-        <w:rPr>
-          <w:rFonts w:ascii="Times New Roman" w:hAnsi="Times New Roman" w:cs="Times New Roman"/>
-          <w:sz w:val="28"/>
-        </w:rPr>
-        <w:lastRenderedPageBreak/>
-        <w:t>Симулятор Солнечной системы может использоваться в маркетинговых кампаниях, например, для продвижения товаров и услуг в области космоса. Для достижения этой цели нужно:</w:t>
-      </w:r>
-    </w:p>
-    <w:p>
-      <w:pPr>
-        <w:pStyle w:val="a3"/>
-        <w:numPr>
-          <w:ilvl w:val="0"/>
-          <w:numId w:val="30"/>
-        </w:numPr>
-        <w:spacing w:after="0" w:line="240" w:lineRule="auto"/>
-        <w:jc w:val="both"/>
-        <w:rPr>
-          <w:rFonts w:ascii="Times New Roman" w:hAnsi="Times New Roman" w:cs="Times New Roman"/>
-          <w:sz w:val="28"/>
-        </w:rPr>
-      </w:pPr>
-      <w:r>
-        <w:rPr>
-          <w:rFonts w:ascii="Times New Roman" w:hAnsi="Times New Roman" w:cs="Times New Roman"/>
-          <w:sz w:val="28"/>
-        </w:rPr>
-        <w:t xml:space="preserve">Создать уникальный </w:t>
-      </w:r>
-      <w:r>
-        <w:rPr>
-          <w:rFonts w:ascii="Times New Roman" w:hAnsi="Times New Roman" w:cs="Times New Roman"/>
-          <w:sz w:val="28"/>
-        </w:rPr>
-        <w:t>симулятор, который будет привлекать внимание целевой аудитории и отличаться от конкурентов.</w:t>
-      </w:r>
-    </w:p>
-    <w:p>
-      <w:pPr>
-        <w:pStyle w:val="a3"/>
-        <w:numPr>
-          <w:ilvl w:val="0"/>
-          <w:numId w:val="30"/>
-        </w:numPr>
-        <w:spacing w:after="0" w:line="240" w:lineRule="auto"/>
-        <w:jc w:val="both"/>
-        <w:rPr>
-          <w:rFonts w:ascii="Times New Roman" w:hAnsi="Times New Roman" w:cs="Times New Roman"/>
-          <w:sz w:val="28"/>
-        </w:rPr>
-      </w:pPr>
-      <w:r>
-        <w:rPr>
-          <w:rFonts w:ascii="Times New Roman" w:hAnsi="Times New Roman" w:cs="Times New Roman"/>
-          <w:sz w:val="28"/>
-        </w:rPr>
-        <w:t>Интегрировать в симулятор рекламные материалы и партнерские предложения, которые будут привлекать внимание пользователей.</w:t>
-      </w:r>
-      <w:r>
-        <w:rPr>
-          <w:rFonts w:ascii="Times New Roman" w:hAnsi="Times New Roman" w:cs="Times New Roman"/>
-          <w:sz w:val="28"/>
-        </w:rPr>
-        <w:t xml:space="preserve"> </w:t>
+        <w:t xml:space="preserve">Включить область с закрытым функционалом (доступ к бета-тесту приложения, </w:t>
+      </w:r>
+      <w:r>
+        <w:rPr>
+          <w:rFonts w:ascii="Times New Roman" w:hAnsi="Times New Roman" w:cs="Times New Roman"/>
+          <w:sz w:val="28"/>
+        </w:rPr>
+        <w:t>дополнительные калькуляторы для более точных расчётов).</w:t>
       </w:r>
     </w:p>
     <w:p>
@@ -1956,53 +940,66 @@
         <w:rPr>
           <w:rFonts w:ascii="Times New Roman" w:hAnsi="Times New Roman" w:cs="Times New Roman"/>
           <w:sz w:val="28"/>
-          <w:lang w:val="en-US"/>
-        </w:rPr>
-        <w:t>Universe</w:t>
-      </w:r>
-      <w:r>
-        <w:rPr>
-          <w:rFonts w:ascii="Times New Roman" w:hAnsi="Times New Roman" w:cs="Times New Roman"/>
-          <w:sz w:val="28"/>
-        </w:rPr>
-        <w:t xml:space="preserve"> </w:t>
-      </w:r>
-      <w:r>
-        <w:rPr>
-          <w:rFonts w:ascii="Times New Roman" w:hAnsi="Times New Roman" w:cs="Times New Roman"/>
-          <w:sz w:val="28"/>
-          <w:lang w:val="en-US"/>
-        </w:rPr>
-        <w:t>Sandbox</w:t>
-      </w:r>
-      <w:r>
-        <w:rPr>
-          <w:rFonts w:ascii="Times New Roman" w:hAnsi="Times New Roman" w:cs="Times New Roman"/>
-          <w:sz w:val="28"/>
-        </w:rPr>
-        <w:t xml:space="preserve"> 2 имеет реалистичную 3</w:t>
-      </w:r>
-      <w:r>
-        <w:rPr>
-          <w:rFonts w:ascii="Times New Roman" w:hAnsi="Times New Roman" w:cs="Times New Roman"/>
-          <w:sz w:val="28"/>
-          <w:lang w:val="en-US"/>
-        </w:rPr>
-        <w:t>D</w:t>
-      </w:r>
-      <w:r>
-        <w:rPr>
-          <w:rFonts w:ascii="Times New Roman" w:hAnsi="Times New Roman" w:cs="Times New Roman"/>
-          <w:sz w:val="28"/>
-        </w:rPr>
-        <w:t xml:space="preserve"> графику, которая отображает космические объекты, такие как планеты, звезды, галактики, черные дыры и другие космические тела. Интерфейс приложения интуитивно понятен и легко понимаем для пользователей. Окно просмотра может быть настроено для отображения определенных космических объектов или явлений, и пользователь может перемещать камеру для просмотра сценария со всех углов. </w:t>
-      </w:r>
-      <w:r>
-        <w:rPr>
-          <w:rFonts w:ascii="Times New Roman" w:hAnsi="Times New Roman" w:cs="Times New Roman"/>
-          <w:sz w:val="28"/>
-        </w:rPr>
-        <w:t>Дизайн приложения показан на рисунке 1.</w:t>
+        </w:rPr>
+        <w:t>Интерфейс приложения интуитивно понятен и легко понимаем для пользователей. Окно просмотра</w:t>
+      </w:r>
+      <w:r>
+        <w:rPr>
+          <w:rFonts w:ascii="Times New Roman" w:hAnsi="Times New Roman" w:cs="Times New Roman"/>
+          <w:sz w:val="28"/>
+        </w:rPr>
+        <w:t xml:space="preserve"> (</w:t>
+      </w:r>
+      <w:r>
+        <w:rPr>
+          <w:rFonts w:ascii="Times New Roman" w:hAnsi="Times New Roman" w:cs="Times New Roman"/>
+          <w:sz w:val="28"/>
+        </w:rPr>
+        <w:t>рисунок 1)</w:t>
+      </w:r>
+      <w:r>
+        <w:rPr>
+          <w:rFonts w:ascii="Times New Roman" w:hAnsi="Times New Roman" w:cs="Times New Roman"/>
+          <w:sz w:val="28"/>
+        </w:rPr>
+        <w:t xml:space="preserve"> может быть настроено для отображения определенных космических объектов или явлений, и пользователь может перемещать камеру для просмотра сценария со всех углов. </w:t>
+      </w:r>
+      <w:r>
+        <w:rPr>
+          <w:rFonts w:ascii="Times New Roman" w:hAnsi="Times New Roman" w:cs="Times New Roman"/>
+          <w:sz w:val="28"/>
+        </w:rPr>
+        <w:t>Вкладка до</w:t>
+      </w:r>
+      <w:r>
+        <w:rPr>
+          <w:rFonts w:ascii="Times New Roman" w:hAnsi="Times New Roman" w:cs="Times New Roman"/>
+          <w:sz w:val="28"/>
+        </w:rPr>
+        <w:t xml:space="preserve">бавления объектов (рисунок 2) и редактирования их характеристик (рисунок 3), </w:t>
+      </w:r>
+      <w:proofErr w:type="gramStart"/>
+      <w:r>
+        <w:rPr>
+          <w:rFonts w:ascii="Times New Roman" w:hAnsi="Times New Roman" w:cs="Times New Roman"/>
+          <w:sz w:val="28"/>
+        </w:rPr>
+        <w:t>да</w:t>
+      </w:r>
+      <w:proofErr w:type="gramEnd"/>
+      <w:r>
+        <w:rPr>
+          <w:rFonts w:ascii="Times New Roman" w:hAnsi="Times New Roman" w:cs="Times New Roman"/>
+          <w:sz w:val="28"/>
+        </w:rPr>
+        <w:t xml:space="preserve"> как и в целом весь интерфейс, выполнен в полу-прозрачном стиле, что</w:t>
+      </w:r>
+      <w:r>
+        <w:rPr>
+          <w:rFonts w:ascii="Times New Roman" w:hAnsi="Times New Roman" w:cs="Times New Roman"/>
+          <w:sz w:val="28"/>
+        </w:rPr>
+        <w:t>бы не ограничивать обзор.</w:t>
       </w:r>
     </w:p>
     <w:p>
@@ -2021,9 +1018,9 @@
         </w:rPr>
         <w:drawing>
           <wp:inline distT="0" distB="0" distL="0" distR="0">
-            <wp:extent cx="5940425" cy="3342479"/>
+            <wp:extent cx="5940425" cy="3353106"/>
             <wp:effectExtent l="0" t="0" r="3175" b="0"/>
-            <wp:docPr id="2" name="Рисунок 2" descr="Universe Sandbox 2 - обзоры и оценки игры, даты выхода DLC, трейлеры,  описание"/>
+            <wp:docPr id="3" name="Рисунок 3" descr="Universe Sandbox на GOG.com"/>
             <wp:cNvGraphicFramePr>
               <a:graphicFrameLocks xmlns:a="http://schemas.openxmlformats.org/drawingml/2006/main" noChangeAspect="1"/>
             </wp:cNvGraphicFramePr>
@@ -2031,7 +1028,7 @@
               <a:graphicData uri="http://schemas.openxmlformats.org/drawingml/2006/picture">
                 <pic:pic xmlns:pic="http://schemas.openxmlformats.org/drawingml/2006/picture">
                   <pic:nvPicPr>
-                    <pic:cNvPr id="0" name="Picture 3" descr="Universe Sandbox 2 - обзоры и оценки игры, даты выхода DLC, трейлеры,  описание"/>
+                    <pic:cNvPr id="0" name="Picture 1" descr="Universe Sandbox на GOG.com"/>
                     <pic:cNvPicPr>
                       <a:picLocks noChangeAspect="1" noChangeArrowheads="1"/>
                     </pic:cNvPicPr>
@@ -2052,7 +1049,7 @@
                   <pic:spPr bwMode="auto">
                     <a:xfrm>
                       <a:off x="0" y="0"/>
-                      <a:ext cx="5940425" cy="3342479"/>
+                      <a:ext cx="5940425" cy="3353106"/>
                     </a:xfrm>
                     <a:prstGeom prst="rect">
                       <a:avLst/>
@@ -2097,275 +1094,13 @@
           <w:rFonts w:ascii="Times New Roman" w:hAnsi="Times New Roman" w:cs="Times New Roman"/>
           <w:sz w:val="28"/>
         </w:rPr>
-        <w:t>Дизайн</w:t>
-      </w:r>
-      <w:r>
-        <w:rPr>
-          <w:rFonts w:ascii="Times New Roman" w:hAnsi="Times New Roman" w:cs="Times New Roman"/>
-          <w:sz w:val="28"/>
-        </w:rPr>
-        <w:t xml:space="preserve"> </w:t>
-      </w:r>
-      <w:r>
-        <w:rPr>
-          <w:rFonts w:ascii="Times New Roman" w:hAnsi="Times New Roman" w:cs="Times New Roman"/>
-          <w:sz w:val="28"/>
-          <w:lang w:val="en-US"/>
-        </w:rPr>
-        <w:t>Universe</w:t>
-      </w:r>
-      <w:r>
-        <w:rPr>
-          <w:rFonts w:ascii="Times New Roman" w:hAnsi="Times New Roman" w:cs="Times New Roman"/>
-          <w:sz w:val="28"/>
-        </w:rPr>
-        <w:t xml:space="preserve"> </w:t>
-      </w:r>
-      <w:r>
-        <w:rPr>
-          <w:rFonts w:ascii="Times New Roman" w:hAnsi="Times New Roman" w:cs="Times New Roman"/>
-          <w:sz w:val="28"/>
-          <w:lang w:val="en-US"/>
-        </w:rPr>
-        <w:t>Sandbox</w:t>
-      </w:r>
-      <w:r>
-        <w:rPr>
-          <w:rFonts w:ascii="Times New Roman" w:hAnsi="Times New Roman" w:cs="Times New Roman"/>
-          <w:sz w:val="28"/>
-        </w:rPr>
-        <w:t xml:space="preserve"> 2</w:t>
-      </w:r>
-    </w:p>
-    <w:p>
-      <w:pPr>
-        <w:rPr>
-          <w:rFonts w:ascii="Times New Roman" w:hAnsi="Times New Roman" w:cs="Times New Roman"/>
-          <w:sz w:val="28"/>
-        </w:rPr>
-      </w:pPr>
-      <w:r>
-        <w:rPr>
-          <w:rFonts w:ascii="Times New Roman" w:hAnsi="Times New Roman" w:cs="Times New Roman"/>
-          <w:sz w:val="28"/>
-        </w:rPr>
-        <w:br w:type="page"/>
+        <w:t>Окно просмотра</w:t>
       </w:r>
     </w:p>
     <w:p>
       <w:pPr>
         <w:spacing w:after="0" w:line="240" w:lineRule="auto"/>
-        <w:rPr>
-          <w:rFonts w:ascii="Times New Roman" w:hAnsi="Times New Roman" w:cs="Times New Roman"/>
-          <w:sz w:val="28"/>
-        </w:rPr>
-      </w:pPr>
-      <w:proofErr w:type="spellStart"/>
-      <w:r>
-        <w:rPr>
-          <w:rFonts w:ascii="Times New Roman" w:hAnsi="Times New Roman" w:cs="Times New Roman"/>
-          <w:sz w:val="28"/>
-          <w:lang w:val="en-US"/>
-        </w:rPr>
-        <w:lastRenderedPageBreak/>
-        <w:t>SpaceEngine</w:t>
-      </w:r>
-      <w:proofErr w:type="spellEnd"/>
-    </w:p>
-    <w:p>
-      <w:pPr>
-        <w:spacing w:after="0" w:line="240" w:lineRule="auto"/>
-        <w:rPr>
-          <w:rFonts w:ascii="Times New Roman" w:hAnsi="Times New Roman" w:cs="Times New Roman"/>
-          <w:b/>
-          <w:sz w:val="28"/>
-          <w:u w:val="single"/>
-        </w:rPr>
-      </w:pPr>
-      <w:r>
-        <w:rPr>
-          <w:rFonts w:ascii="Times New Roman" w:hAnsi="Times New Roman" w:cs="Times New Roman"/>
-          <w:b/>
-          <w:sz w:val="28"/>
-          <w:u w:val="single"/>
-        </w:rPr>
-        <w:t>Функциональность</w:t>
-      </w:r>
-      <w:r>
-        <w:rPr>
-          <w:rFonts w:ascii="Times New Roman" w:hAnsi="Times New Roman" w:cs="Times New Roman"/>
-          <w:b/>
-          <w:sz w:val="28"/>
-          <w:u w:val="single"/>
-        </w:rPr>
-        <w:t>:</w:t>
-      </w:r>
-    </w:p>
-    <w:p>
-      <w:pPr>
-        <w:spacing w:after="0" w:line="240" w:lineRule="auto"/>
-        <w:ind w:firstLine="708"/>
-        <w:jc w:val="both"/>
-        <w:rPr>
-          <w:rFonts w:ascii="Times New Roman" w:hAnsi="Times New Roman" w:cs="Times New Roman"/>
-          <w:sz w:val="28"/>
-        </w:rPr>
-      </w:pPr>
-      <w:proofErr w:type="spellStart"/>
-      <w:r>
-        <w:rPr>
-          <w:rFonts w:ascii="Times New Roman" w:hAnsi="Times New Roman" w:cs="Times New Roman"/>
-          <w:sz w:val="28"/>
-        </w:rPr>
-        <w:t>SpaceEngine</w:t>
-      </w:r>
-      <w:proofErr w:type="spellEnd"/>
-      <w:r>
-        <w:rPr>
-          <w:rFonts w:ascii="Times New Roman" w:hAnsi="Times New Roman" w:cs="Times New Roman"/>
-          <w:sz w:val="28"/>
-        </w:rPr>
-        <w:t xml:space="preserve"> - это приложение для исследования космоса, которое позволяет пользователям создавать свои собственные галактики, звездные системы и планеты. Оно включает в себя функции, такие как импорт и экспорт данных, создание </w:t>
-      </w:r>
-      <w:proofErr w:type="spellStart"/>
-      <w:r>
-        <w:rPr>
-          <w:rFonts w:ascii="Times New Roman" w:hAnsi="Times New Roman" w:cs="Times New Roman"/>
-          <w:sz w:val="28"/>
-        </w:rPr>
-        <w:t>анимаций</w:t>
-      </w:r>
-      <w:proofErr w:type="spellEnd"/>
-      <w:r>
-        <w:rPr>
-          <w:rFonts w:ascii="Times New Roman" w:hAnsi="Times New Roman" w:cs="Times New Roman"/>
-          <w:sz w:val="28"/>
-        </w:rPr>
-        <w:t xml:space="preserve"> и путешествий в космосе, режим отображения реалистичных звездных карт и симуляцию космических объектов. </w:t>
-      </w:r>
-      <w:proofErr w:type="spellStart"/>
-      <w:r>
-        <w:rPr>
-          <w:rFonts w:ascii="Times New Roman" w:hAnsi="Times New Roman" w:cs="Times New Roman"/>
-          <w:sz w:val="28"/>
-        </w:rPr>
-        <w:t>SpaceEngine</w:t>
-      </w:r>
-      <w:proofErr w:type="spellEnd"/>
-      <w:r>
-        <w:rPr>
-          <w:rFonts w:ascii="Times New Roman" w:hAnsi="Times New Roman" w:cs="Times New Roman"/>
-          <w:sz w:val="28"/>
-        </w:rPr>
-        <w:t xml:space="preserve"> также поддерживает виртуальную реальность</w:t>
-      </w:r>
-      <w:r>
-        <w:rPr>
-          <w:rFonts w:ascii="Times New Roman" w:hAnsi="Times New Roman" w:cs="Times New Roman"/>
-          <w:sz w:val="28"/>
-        </w:rPr>
-        <w:t xml:space="preserve"> и многопользовательский режим.</w:t>
-      </w:r>
-    </w:p>
-    <w:p>
-      <w:pPr>
-        <w:spacing w:after="0" w:line="240" w:lineRule="auto"/>
-        <w:rPr>
-          <w:rFonts w:ascii="Times New Roman" w:hAnsi="Times New Roman" w:cs="Times New Roman"/>
-          <w:b/>
-          <w:sz w:val="28"/>
-          <w:u w:val="single"/>
-        </w:rPr>
-      </w:pPr>
-      <w:r>
-        <w:rPr>
-          <w:rFonts w:ascii="Times New Roman" w:hAnsi="Times New Roman" w:cs="Times New Roman"/>
-          <w:b/>
-          <w:sz w:val="28"/>
-          <w:u w:val="single"/>
-        </w:rPr>
-        <w:t>Внешний вид</w:t>
-      </w:r>
-      <w:r>
-        <w:rPr>
-          <w:rFonts w:ascii="Times New Roman" w:hAnsi="Times New Roman" w:cs="Times New Roman"/>
-          <w:b/>
-          <w:sz w:val="28"/>
-          <w:u w:val="single"/>
-        </w:rPr>
-        <w:t>:</w:t>
-      </w:r>
-    </w:p>
-    <w:p>
-      <w:pPr>
-        <w:spacing w:after="0" w:line="240" w:lineRule="auto"/>
-        <w:ind w:firstLine="708"/>
-        <w:jc w:val="both"/>
-        <w:rPr>
-          <w:rFonts w:ascii="Times New Roman" w:hAnsi="Times New Roman" w:cs="Times New Roman"/>
-          <w:sz w:val="28"/>
-        </w:rPr>
-      </w:pPr>
-      <w:proofErr w:type="spellStart"/>
-      <w:r>
-        <w:rPr>
-          <w:rFonts w:ascii="Times New Roman" w:hAnsi="Times New Roman" w:cs="Times New Roman"/>
-          <w:sz w:val="28"/>
-        </w:rPr>
-        <w:t>SpaceEngine</w:t>
-      </w:r>
-      <w:proofErr w:type="spellEnd"/>
-      <w:r>
-        <w:rPr>
-          <w:rFonts w:ascii="Times New Roman" w:hAnsi="Times New Roman" w:cs="Times New Roman"/>
-          <w:sz w:val="28"/>
-        </w:rPr>
-        <w:t xml:space="preserve"> имеет реалистичную 3D графику, которая отображает космические объекты, такие как планеты, звезды, галактики и другие космические тела. Интерфейс приложения интуитивно понятен и прост в использовании. Кроме того, </w:t>
-      </w:r>
-      <w:proofErr w:type="spellStart"/>
-      <w:r>
-        <w:rPr>
-          <w:rFonts w:ascii="Times New Roman" w:hAnsi="Times New Roman" w:cs="Times New Roman"/>
-          <w:sz w:val="28"/>
-        </w:rPr>
-        <w:t>SpaceEngine</w:t>
-      </w:r>
-      <w:proofErr w:type="spellEnd"/>
-      <w:r>
-        <w:rPr>
-          <w:rFonts w:ascii="Times New Roman" w:hAnsi="Times New Roman" w:cs="Times New Roman"/>
-          <w:sz w:val="28"/>
-        </w:rPr>
-        <w:t xml:space="preserve"> обладает большим количеством настроек и опций, которые позволяют пользователю настроить приложение в соответствии с его потребностями. В целом, </w:t>
-      </w:r>
-      <w:proofErr w:type="spellStart"/>
-      <w:r>
-        <w:rPr>
-          <w:rFonts w:ascii="Times New Roman" w:hAnsi="Times New Roman" w:cs="Times New Roman"/>
-          <w:sz w:val="28"/>
-        </w:rPr>
-        <w:t>SpaceEngine</w:t>
-      </w:r>
-      <w:proofErr w:type="spellEnd"/>
-      <w:r>
-        <w:rPr>
-          <w:rFonts w:ascii="Times New Roman" w:hAnsi="Times New Roman" w:cs="Times New Roman"/>
-          <w:sz w:val="28"/>
-        </w:rPr>
-        <w:t xml:space="preserve"> имеет современный и привлекательный внешний вид, который сочетает в себе высокую функциональность и простоту использования.</w:t>
-      </w:r>
-      <w:r>
-        <w:rPr>
-          <w:rFonts w:ascii="Times New Roman" w:hAnsi="Times New Roman" w:cs="Times New Roman"/>
-          <w:sz w:val="28"/>
-        </w:rPr>
-        <w:t xml:space="preserve"> Дизайн показан на рисунке 2.</w:t>
-      </w:r>
-    </w:p>
-    <w:p>
-      <w:pPr>
-        <w:spacing w:after="0" w:line="240" w:lineRule="auto"/>
-        <w:jc w:val="both"/>
+        <w:jc w:val="center"/>
         <w:rPr>
           <w:rFonts w:ascii="Times New Roman" w:hAnsi="Times New Roman" w:cs="Times New Roman"/>
           <w:sz w:val="28"/>
@@ -2377,11 +1112,12 @@
           <w:noProof/>
           <w:lang w:eastAsia="ru-RU"/>
         </w:rPr>
+        <w:lastRenderedPageBreak/>
         <w:drawing>
-          <wp:inline distT="0" distB="0" distL="0" distR="0">
-            <wp:extent cx="5940425" cy="3150900"/>
-            <wp:effectExtent l="0" t="0" r="3175" b="0"/>
-            <wp:docPr id="4" name="Рисунок 4" descr="Инопланетные моря – Space Engine"/>
+          <wp:inline distT="0" distB="0" distL="0" distR="0" wp14:anchorId="1F82C39A" wp14:editId="7343546C">
+            <wp:extent cx="3867150" cy="7839075"/>
+            <wp:effectExtent l="0" t="0" r="0" b="9525"/>
+            <wp:docPr id="5" name="Рисунок 5"/>
             <wp:cNvGraphicFramePr>
               <a:graphicFrameLocks xmlns:a="http://schemas.openxmlformats.org/drawingml/2006/main" noChangeAspect="1"/>
             </wp:cNvGraphicFramePr>
@@ -2389,36 +1125,23 @@
               <a:graphicData uri="http://schemas.openxmlformats.org/drawingml/2006/picture">
                 <pic:pic xmlns:pic="http://schemas.openxmlformats.org/drawingml/2006/picture">
                   <pic:nvPicPr>
-                    <pic:cNvPr id="0" name="Picture 10" descr="Инопланетные моря – Space Engine"/>
-                    <pic:cNvPicPr>
-                      <a:picLocks noChangeAspect="1" noChangeArrowheads="1"/>
-                    </pic:cNvPicPr>
+                    <pic:cNvPr id="1" name=""/>
+                    <pic:cNvPicPr/>
                   </pic:nvPicPr>
                   <pic:blipFill>
-                    <a:blip r:embed="rId7" cstate="print">
-                      <a:extLst>
-                        <a:ext uri="{28A0092B-C50C-407E-A947-70E740481C1C}">
-                          <a14:useLocalDpi xmlns:a14="http://schemas.microsoft.com/office/drawing/2010/main" val="0"/>
-                        </a:ext>
-                      </a:extLst>
-                    </a:blip>
-                    <a:srcRect/>
+                    <a:blip r:embed="rId7"/>
                     <a:stretch>
                       <a:fillRect/>
                     </a:stretch>
                   </pic:blipFill>
-                  <pic:spPr bwMode="auto">
+                  <pic:spPr>
                     <a:xfrm>
                       <a:off x="0" y="0"/>
-                      <a:ext cx="5940425" cy="3150900"/>
+                      <a:ext cx="3867150" cy="7839075"/>
                     </a:xfrm>
                     <a:prstGeom prst="rect">
                       <a:avLst/>
                     </a:prstGeom>
-                    <a:noFill/>
-                    <a:ln>
-                      <a:noFill/>
-                    </a:ln>
                   </pic:spPr>
                 </pic:pic>
               </a:graphicData>
@@ -2434,250 +1157,20 @@
         <w:rPr>
           <w:rFonts w:ascii="Times New Roman" w:hAnsi="Times New Roman" w:cs="Times New Roman"/>
           <w:sz w:val="28"/>
-          <w:lang w:val="en-US"/>
-        </w:rPr>
-      </w:pPr>
-      <w:r>
-        <w:rPr>
-          <w:rFonts w:ascii="Times New Roman" w:hAnsi="Times New Roman" w:cs="Times New Roman"/>
-          <w:sz w:val="28"/>
-        </w:rPr>
-        <w:t>Рисунок</w:t>
-      </w:r>
-      <w:r>
-        <w:rPr>
-          <w:rFonts w:ascii="Times New Roman" w:hAnsi="Times New Roman" w:cs="Times New Roman"/>
-          <w:sz w:val="28"/>
-          <w:lang w:val="en-US"/>
-        </w:rPr>
-        <w:t xml:space="preserve"> 2 — </w:t>
-      </w:r>
-      <w:r>
-        <w:rPr>
-          <w:rFonts w:ascii="Times New Roman" w:hAnsi="Times New Roman" w:cs="Times New Roman"/>
-          <w:sz w:val="28"/>
-        </w:rPr>
-        <w:t>Дизайн</w:t>
-      </w:r>
-      <w:r>
-        <w:rPr>
-          <w:rFonts w:ascii="Times New Roman" w:hAnsi="Times New Roman" w:cs="Times New Roman"/>
-          <w:sz w:val="28"/>
-          <w:lang w:val="en-US"/>
-        </w:rPr>
-        <w:t xml:space="preserve"> </w:t>
-      </w:r>
-      <w:proofErr w:type="spellStart"/>
-      <w:r>
-        <w:rPr>
-          <w:rFonts w:ascii="Times New Roman" w:hAnsi="Times New Roman" w:cs="Times New Roman"/>
-          <w:sz w:val="28"/>
-          <w:lang w:val="en-US"/>
-        </w:rPr>
-        <w:t>SpaceEngine</w:t>
-      </w:r>
-      <w:proofErr w:type="spellEnd"/>
-    </w:p>
-    <w:p>
-      <w:pPr>
-        <w:rPr>
-          <w:rFonts w:ascii="Times New Roman" w:hAnsi="Times New Roman" w:cs="Times New Roman"/>
-          <w:sz w:val="28"/>
-          <w:lang w:val="en-US"/>
-        </w:rPr>
-      </w:pPr>
-      <w:r>
-        <w:rPr>
-          <w:rFonts w:ascii="Times New Roman" w:hAnsi="Times New Roman" w:cs="Times New Roman"/>
-          <w:sz w:val="28"/>
-          <w:lang w:val="en-US"/>
-        </w:rPr>
-        <w:br w:type="page"/>
+        </w:rPr>
+      </w:pPr>
+      <w:r>
+        <w:rPr>
+          <w:rFonts w:ascii="Times New Roman" w:hAnsi="Times New Roman" w:cs="Times New Roman"/>
+          <w:sz w:val="28"/>
+        </w:rPr>
+        <w:t>Рисунок 2 — Вкладка выбора объекта</w:t>
       </w:r>
     </w:p>
     <w:p>
       <w:pPr>
         <w:spacing w:after="0" w:line="240" w:lineRule="auto"/>
-        <w:rPr>
-          <w:rFonts w:ascii="Times New Roman" w:hAnsi="Times New Roman" w:cs="Times New Roman"/>
-          <w:sz w:val="28"/>
-          <w:lang w:val="en-US"/>
-        </w:rPr>
-      </w:pPr>
-      <w:proofErr w:type="spellStart"/>
-      <w:r>
-        <w:rPr>
-          <w:rFonts w:ascii="Times New Roman" w:hAnsi="Times New Roman" w:cs="Times New Roman"/>
-          <w:sz w:val="28"/>
-          <w:lang w:val="en-US"/>
-        </w:rPr>
-        <w:lastRenderedPageBreak/>
-        <w:t>Celestia</w:t>
-      </w:r>
-      <w:proofErr w:type="spellEnd"/>
-    </w:p>
-    <w:p>
-      <w:pPr>
-        <w:spacing w:after="0" w:line="240" w:lineRule="auto"/>
-        <w:rPr>
-          <w:rFonts w:ascii="Times New Roman" w:hAnsi="Times New Roman" w:cs="Times New Roman"/>
-          <w:b/>
-          <w:sz w:val="28"/>
-          <w:u w:val="single"/>
-          <w:lang w:val="en-US"/>
-        </w:rPr>
-      </w:pPr>
-      <w:r>
-        <w:rPr>
-          <w:rFonts w:ascii="Times New Roman" w:hAnsi="Times New Roman" w:cs="Times New Roman"/>
-          <w:b/>
-          <w:sz w:val="28"/>
-          <w:u w:val="single"/>
-        </w:rPr>
-        <w:t>Функциональность</w:t>
-      </w:r>
-      <w:r>
-        <w:rPr>
-          <w:rFonts w:ascii="Times New Roman" w:hAnsi="Times New Roman" w:cs="Times New Roman"/>
-          <w:b/>
-          <w:sz w:val="28"/>
-          <w:u w:val="single"/>
-          <w:lang w:val="en-US"/>
-        </w:rPr>
-        <w:t>:</w:t>
-      </w:r>
-    </w:p>
-    <w:p>
-      <w:pPr>
-        <w:spacing w:after="0" w:line="240" w:lineRule="auto"/>
-        <w:ind w:firstLine="708"/>
-        <w:jc w:val="both"/>
-        <w:rPr>
-          <w:rFonts w:ascii="Times New Roman" w:hAnsi="Times New Roman" w:cs="Times New Roman"/>
-          <w:sz w:val="28"/>
-        </w:rPr>
-      </w:pPr>
-      <w:r>
-        <w:rPr>
-          <w:rFonts w:ascii="Times New Roman" w:hAnsi="Times New Roman" w:cs="Times New Roman"/>
-          <w:sz w:val="28"/>
-        </w:rPr>
-        <w:t xml:space="preserve">Приложение позволяет пользователю перемещаться по космической сцене, наблюдая за звездами, планетами, галактиками и другими космическими объектами. </w:t>
-      </w:r>
-      <w:proofErr w:type="spellStart"/>
-      <w:r>
-        <w:rPr>
-          <w:rFonts w:ascii="Times New Roman" w:hAnsi="Times New Roman" w:cs="Times New Roman"/>
-          <w:sz w:val="28"/>
-        </w:rPr>
-        <w:t>Celestia</w:t>
-      </w:r>
-      <w:proofErr w:type="spellEnd"/>
-      <w:r>
-        <w:rPr>
-          <w:rFonts w:ascii="Times New Roman" w:hAnsi="Times New Roman" w:cs="Times New Roman"/>
-          <w:sz w:val="28"/>
-        </w:rPr>
-        <w:t xml:space="preserve"> также предоставляет подробную информацию о каждом объекте и позволяет пользователю управлять скоростью перемещения во времени. В приложении есть большое количество настроек и опций, которые позволяют пользователю настроить приложение в соответствии с его потребностями. </w:t>
-      </w:r>
-      <w:proofErr w:type="spellStart"/>
-      <w:r>
-        <w:rPr>
-          <w:rFonts w:ascii="Times New Roman" w:hAnsi="Times New Roman" w:cs="Times New Roman"/>
-          <w:sz w:val="28"/>
-        </w:rPr>
-        <w:t>Celestia</w:t>
-      </w:r>
-      <w:proofErr w:type="spellEnd"/>
-      <w:r>
-        <w:rPr>
-          <w:rFonts w:ascii="Times New Roman" w:hAnsi="Times New Roman" w:cs="Times New Roman"/>
-          <w:sz w:val="28"/>
-        </w:rPr>
-        <w:t xml:space="preserve"> также поддерживает модификации, позволяющие добавлять новые космические объекты и улучшать графику.</w:t>
-      </w:r>
-    </w:p>
-    <w:p>
-      <w:pPr>
-        <w:spacing w:after="0" w:line="240" w:lineRule="auto"/>
-        <w:rPr>
-          <w:rFonts w:ascii="Times New Roman" w:hAnsi="Times New Roman" w:cs="Times New Roman"/>
-          <w:b/>
-          <w:sz w:val="28"/>
-          <w:u w:val="single"/>
-        </w:rPr>
-      </w:pPr>
-      <w:r>
-        <w:rPr>
-          <w:rFonts w:ascii="Times New Roman" w:hAnsi="Times New Roman" w:cs="Times New Roman"/>
-          <w:b/>
-          <w:sz w:val="28"/>
-          <w:u w:val="single"/>
-        </w:rPr>
-        <w:t>Внешний вид</w:t>
-      </w:r>
-      <w:r>
-        <w:rPr>
-          <w:rFonts w:ascii="Times New Roman" w:hAnsi="Times New Roman" w:cs="Times New Roman"/>
-          <w:b/>
-          <w:sz w:val="28"/>
-          <w:u w:val="single"/>
-        </w:rPr>
-        <w:t>:</w:t>
-      </w:r>
-    </w:p>
-    <w:p>
-      <w:pPr>
-        <w:spacing w:after="0" w:line="240" w:lineRule="auto"/>
-        <w:ind w:firstLine="708"/>
-        <w:jc w:val="both"/>
-        <w:rPr>
-          <w:rFonts w:ascii="Times New Roman" w:hAnsi="Times New Roman" w:cs="Times New Roman"/>
-          <w:sz w:val="28"/>
-        </w:rPr>
-      </w:pPr>
-      <w:r>
-        <w:rPr>
-          <w:rFonts w:ascii="Times New Roman" w:hAnsi="Times New Roman" w:cs="Times New Roman"/>
-          <w:sz w:val="28"/>
-        </w:rPr>
-        <w:t xml:space="preserve">Внешний вид </w:t>
-      </w:r>
-      <w:r>
-        <w:rPr>
-          <w:rFonts w:ascii="Times New Roman" w:hAnsi="Times New Roman" w:cs="Times New Roman"/>
-          <w:sz w:val="28"/>
-        </w:rPr>
-        <w:t xml:space="preserve">представлен в виде графического интерфейса с трехмерными моделями планет, звезд, галактик и других космических объектов. Графический интерфейс позволяет пользователю перемещаться по вселенной, приближать и отдалять изображение, вращать объекты и просматривать информацию об объектах. </w:t>
-      </w:r>
-      <w:proofErr w:type="spellStart"/>
-      <w:r>
-        <w:rPr>
-          <w:rFonts w:ascii="Times New Roman" w:hAnsi="Times New Roman" w:cs="Times New Roman"/>
-          <w:sz w:val="28"/>
-        </w:rPr>
-        <w:t>Celestia</w:t>
-      </w:r>
-      <w:proofErr w:type="spellEnd"/>
-      <w:r>
-        <w:rPr>
-          <w:rFonts w:ascii="Times New Roman" w:hAnsi="Times New Roman" w:cs="Times New Roman"/>
-          <w:sz w:val="28"/>
-        </w:rPr>
-        <w:t xml:space="preserve"> имеет достаточно реалистичную графику и может быть использована как для научных исследований, так и для образовательных целей.</w:t>
-      </w:r>
-      <w:r>
-        <w:rPr>
-          <w:rFonts w:ascii="Times New Roman" w:hAnsi="Times New Roman" w:cs="Times New Roman"/>
-          <w:sz w:val="28"/>
-        </w:rPr>
-        <w:t xml:space="preserve"> Дизайн приведен на рисунке 3.</w:t>
-      </w:r>
-    </w:p>
-    <w:p>
-      <w:pPr>
-        <w:spacing w:after="0" w:line="240" w:lineRule="auto"/>
-        <w:jc w:val="both"/>
+        <w:jc w:val="center"/>
         <w:rPr>
           <w:rFonts w:ascii="Times New Roman" w:hAnsi="Times New Roman" w:cs="Times New Roman"/>
           <w:sz w:val="28"/>
@@ -2688,11 +1181,12 @@
           <w:noProof/>
           <w:lang w:eastAsia="ru-RU"/>
         </w:rPr>
+        <w:lastRenderedPageBreak/>
         <w:drawing>
-          <wp:inline distT="0" distB="0" distL="0" distR="0" wp14:anchorId="371127DE" wp14:editId="4E0B25B2">
-            <wp:extent cx="5940425" cy="3331210"/>
-            <wp:effectExtent l="0" t="0" r="3175" b="2540"/>
-            <wp:docPr id="1" name="Рисунок 1"/>
+          <wp:inline distT="0" distB="0" distL="0" distR="0" wp14:anchorId="46CE5627" wp14:editId="4D1FA148">
+            <wp:extent cx="3905250" cy="7848600"/>
+            <wp:effectExtent l="0" t="0" r="0" b="0"/>
+            <wp:docPr id="8" name="Рисунок 8"/>
             <wp:cNvGraphicFramePr>
               <a:graphicFrameLocks xmlns:a="http://schemas.openxmlformats.org/drawingml/2006/main" noChangeAspect="1"/>
             </wp:cNvGraphicFramePr>
@@ -2712,6 +1206,852 @@
                   <pic:spPr>
                     <a:xfrm>
                       <a:off x="0" y="0"/>
+                      <a:ext cx="3905250" cy="7848600"/>
+                    </a:xfrm>
+                    <a:prstGeom prst="rect">
+                      <a:avLst/>
+                    </a:prstGeom>
+                  </pic:spPr>
+                </pic:pic>
+              </a:graphicData>
+            </a:graphic>
+          </wp:inline>
+        </w:drawing>
+      </w:r>
+    </w:p>
+    <w:p>
+      <w:pPr>
+        <w:spacing w:after="0" w:line="240" w:lineRule="auto"/>
+        <w:jc w:val="center"/>
+        <w:rPr>
+          <w:rFonts w:ascii="Times New Roman" w:hAnsi="Times New Roman" w:cs="Times New Roman"/>
+          <w:sz w:val="28"/>
+        </w:rPr>
+      </w:pPr>
+      <w:r>
+        <w:rPr>
+          <w:rFonts w:ascii="Times New Roman" w:hAnsi="Times New Roman" w:cs="Times New Roman"/>
+          <w:sz w:val="28"/>
+        </w:rPr>
+        <w:t>Рисунок 3 —</w:t>
+      </w:r>
+      <w:r>
+        <w:rPr>
+          <w:rFonts w:ascii="Times New Roman" w:hAnsi="Times New Roman" w:cs="Times New Roman"/>
+          <w:sz w:val="28"/>
+          <w:lang w:val="en-US"/>
+        </w:rPr>
+        <w:t xml:space="preserve"> </w:t>
+      </w:r>
+      <w:r>
+        <w:rPr>
+          <w:rFonts w:ascii="Times New Roman" w:hAnsi="Times New Roman" w:cs="Times New Roman"/>
+          <w:sz w:val="28"/>
+        </w:rPr>
+        <w:t>Вкладка редактирования объекта</w:t>
+      </w:r>
+    </w:p>
+    <w:p>
+      <w:pPr>
+        <w:rPr>
+          <w:rFonts w:ascii="Times New Roman" w:hAnsi="Times New Roman" w:cs="Times New Roman"/>
+          <w:sz w:val="28"/>
+        </w:rPr>
+      </w:pPr>
+      <w:r>
+        <w:rPr>
+          <w:rFonts w:ascii="Times New Roman" w:hAnsi="Times New Roman" w:cs="Times New Roman"/>
+          <w:sz w:val="28"/>
+        </w:rPr>
+        <w:br w:type="page"/>
+      </w:r>
+    </w:p>
+    <w:p>
+      <w:pPr>
+        <w:spacing w:after="0" w:line="240" w:lineRule="auto"/>
+        <w:rPr>
+          <w:rFonts w:ascii="Times New Roman" w:hAnsi="Times New Roman" w:cs="Times New Roman"/>
+          <w:sz w:val="28"/>
+        </w:rPr>
+      </w:pPr>
+      <w:proofErr w:type="spellStart"/>
+      <w:r>
+        <w:rPr>
+          <w:rFonts w:ascii="Times New Roman" w:hAnsi="Times New Roman" w:cs="Times New Roman"/>
+          <w:sz w:val="28"/>
+          <w:lang w:val="en-US"/>
+        </w:rPr>
+        <w:lastRenderedPageBreak/>
+        <w:t>SpaceEngine</w:t>
+      </w:r>
+      <w:proofErr w:type="spellEnd"/>
+    </w:p>
+    <w:p>
+      <w:pPr>
+        <w:spacing w:after="0" w:line="240" w:lineRule="auto"/>
+        <w:rPr>
+          <w:rFonts w:ascii="Times New Roman" w:hAnsi="Times New Roman" w:cs="Times New Roman"/>
+          <w:b/>
+          <w:sz w:val="28"/>
+          <w:u w:val="single"/>
+        </w:rPr>
+      </w:pPr>
+      <w:r>
+        <w:rPr>
+          <w:rFonts w:ascii="Times New Roman" w:hAnsi="Times New Roman" w:cs="Times New Roman"/>
+          <w:b/>
+          <w:sz w:val="28"/>
+          <w:u w:val="single"/>
+        </w:rPr>
+        <w:t>Функциональность</w:t>
+      </w:r>
+      <w:r>
+        <w:rPr>
+          <w:rFonts w:ascii="Times New Roman" w:hAnsi="Times New Roman" w:cs="Times New Roman"/>
+          <w:b/>
+          <w:sz w:val="28"/>
+          <w:u w:val="single"/>
+        </w:rPr>
+        <w:t>:</w:t>
+      </w:r>
+    </w:p>
+    <w:p>
+      <w:pPr>
+        <w:spacing w:after="0" w:line="240" w:lineRule="auto"/>
+        <w:ind w:firstLine="708"/>
+        <w:jc w:val="both"/>
+        <w:rPr>
+          <w:rFonts w:ascii="Times New Roman" w:hAnsi="Times New Roman" w:cs="Times New Roman"/>
+          <w:sz w:val="28"/>
+        </w:rPr>
+      </w:pPr>
+      <w:proofErr w:type="spellStart"/>
+      <w:r>
+        <w:rPr>
+          <w:rFonts w:ascii="Times New Roman" w:hAnsi="Times New Roman" w:cs="Times New Roman"/>
+          <w:sz w:val="28"/>
+        </w:rPr>
+        <w:t>SpaceEngine</w:t>
+      </w:r>
+      <w:proofErr w:type="spellEnd"/>
+      <w:r>
+        <w:rPr>
+          <w:rFonts w:ascii="Times New Roman" w:hAnsi="Times New Roman" w:cs="Times New Roman"/>
+          <w:sz w:val="28"/>
+        </w:rPr>
+        <w:t xml:space="preserve"> - это приложение для исследования космоса, которое позволяет пользователям создавать свои собственные галактики, звездные системы и планеты. Оно включает в себя функции, такие как импорт и экспорт данных, создание </w:t>
+      </w:r>
+      <w:proofErr w:type="spellStart"/>
+      <w:r>
+        <w:rPr>
+          <w:rFonts w:ascii="Times New Roman" w:hAnsi="Times New Roman" w:cs="Times New Roman"/>
+          <w:sz w:val="28"/>
+        </w:rPr>
+        <w:t>анимаций</w:t>
+      </w:r>
+      <w:proofErr w:type="spellEnd"/>
+      <w:r>
+        <w:rPr>
+          <w:rFonts w:ascii="Times New Roman" w:hAnsi="Times New Roman" w:cs="Times New Roman"/>
+          <w:sz w:val="28"/>
+        </w:rPr>
+        <w:t xml:space="preserve"> и путешествий в космосе, режим отображения реалистичных звездных карт и симуляцию космических объектов. </w:t>
+      </w:r>
+      <w:proofErr w:type="spellStart"/>
+      <w:r>
+        <w:rPr>
+          <w:rFonts w:ascii="Times New Roman" w:hAnsi="Times New Roman" w:cs="Times New Roman"/>
+          <w:sz w:val="28"/>
+        </w:rPr>
+        <w:t>SpaceEngine</w:t>
+      </w:r>
+      <w:proofErr w:type="spellEnd"/>
+      <w:r>
+        <w:rPr>
+          <w:rFonts w:ascii="Times New Roman" w:hAnsi="Times New Roman" w:cs="Times New Roman"/>
+          <w:sz w:val="28"/>
+        </w:rPr>
+        <w:t xml:space="preserve"> также поддерживает виртуальную реальность</w:t>
+      </w:r>
+      <w:r>
+        <w:rPr>
+          <w:rFonts w:ascii="Times New Roman" w:hAnsi="Times New Roman" w:cs="Times New Roman"/>
+          <w:sz w:val="28"/>
+        </w:rPr>
+        <w:t xml:space="preserve"> и многопользовательский режим.</w:t>
+      </w:r>
+    </w:p>
+    <w:p>
+      <w:pPr>
+        <w:spacing w:after="0" w:line="240" w:lineRule="auto"/>
+        <w:rPr>
+          <w:rFonts w:ascii="Times New Roman" w:hAnsi="Times New Roman" w:cs="Times New Roman"/>
+          <w:b/>
+          <w:sz w:val="28"/>
+          <w:u w:val="single"/>
+        </w:rPr>
+      </w:pPr>
+      <w:r>
+        <w:rPr>
+          <w:rFonts w:ascii="Times New Roman" w:hAnsi="Times New Roman" w:cs="Times New Roman"/>
+          <w:b/>
+          <w:sz w:val="28"/>
+          <w:u w:val="single"/>
+        </w:rPr>
+        <w:t>Внешний вид</w:t>
+      </w:r>
+      <w:r>
+        <w:rPr>
+          <w:rFonts w:ascii="Times New Roman" w:hAnsi="Times New Roman" w:cs="Times New Roman"/>
+          <w:b/>
+          <w:sz w:val="28"/>
+          <w:u w:val="single"/>
+        </w:rPr>
+        <w:t>:</w:t>
+      </w:r>
+    </w:p>
+    <w:p>
+      <w:pPr>
+        <w:spacing w:after="0" w:line="240" w:lineRule="auto"/>
+        <w:ind w:firstLine="708"/>
+        <w:jc w:val="both"/>
+        <w:rPr>
+          <w:rFonts w:ascii="Times New Roman" w:hAnsi="Times New Roman" w:cs="Times New Roman"/>
+          <w:sz w:val="28"/>
+        </w:rPr>
+      </w:pPr>
+      <w:proofErr w:type="spellStart"/>
+      <w:r>
+        <w:rPr>
+          <w:rFonts w:ascii="Times New Roman" w:hAnsi="Times New Roman" w:cs="Times New Roman"/>
+          <w:sz w:val="28"/>
+        </w:rPr>
+        <w:t>SpaceEngine</w:t>
+      </w:r>
+      <w:proofErr w:type="spellEnd"/>
+      <w:r>
+        <w:rPr>
+          <w:rFonts w:ascii="Times New Roman" w:hAnsi="Times New Roman" w:cs="Times New Roman"/>
+          <w:sz w:val="28"/>
+        </w:rPr>
+        <w:t xml:space="preserve"> имеет реалистичную 3D графику, которая отображает космические объекты, такие как планеты, звезды, галактики и другие космические тела. Интерфейс приложения интуитивно понятен и прост в использовании. Кроме того, </w:t>
+      </w:r>
+      <w:proofErr w:type="spellStart"/>
+      <w:r>
+        <w:rPr>
+          <w:rFonts w:ascii="Times New Roman" w:hAnsi="Times New Roman" w:cs="Times New Roman"/>
+          <w:sz w:val="28"/>
+        </w:rPr>
+        <w:t>SpaceEngine</w:t>
+      </w:r>
+      <w:proofErr w:type="spellEnd"/>
+      <w:r>
+        <w:rPr>
+          <w:rFonts w:ascii="Times New Roman" w:hAnsi="Times New Roman" w:cs="Times New Roman"/>
+          <w:sz w:val="28"/>
+        </w:rPr>
+        <w:t xml:space="preserve"> обладает большим количеством настроек и опций, которые позволяют пользователю настроить приложение в соответствии с его потребностями. </w:t>
+      </w:r>
+      <w:r>
+        <w:rPr>
+          <w:rFonts w:ascii="Times New Roman" w:hAnsi="Times New Roman" w:cs="Times New Roman"/>
+          <w:sz w:val="28"/>
+        </w:rPr>
+        <w:t>Дизайн показан на рисунке 4</w:t>
+      </w:r>
+      <w:r>
+        <w:rPr>
+          <w:rFonts w:ascii="Times New Roman" w:hAnsi="Times New Roman" w:cs="Times New Roman"/>
+          <w:sz w:val="28"/>
+        </w:rPr>
+        <w:t>.</w:t>
+      </w:r>
+      <w:r>
+        <w:rPr>
+          <w:rFonts w:ascii="Times New Roman" w:hAnsi="Times New Roman" w:cs="Times New Roman"/>
+          <w:sz w:val="28"/>
+        </w:rPr>
+        <w:t xml:space="preserve"> При просмотре характеристик об объекте, они будут выводиться в отдельном окне (рисунок 5), которое можно поместить в удобное в данное время место.</w:t>
+      </w:r>
+      <w:r>
+        <w:rPr>
+          <w:rFonts w:ascii="Times New Roman" w:hAnsi="Times New Roman" w:cs="Times New Roman"/>
+          <w:sz w:val="28"/>
+        </w:rPr>
+        <w:t xml:space="preserve"> Также, более краткие характеристики вынесены в левый верхний угол (рисунок 6).</w:t>
+      </w:r>
+    </w:p>
+    <w:p>
+      <w:pPr>
+        <w:spacing w:after="0" w:line="240" w:lineRule="auto"/>
+        <w:jc w:val="both"/>
+        <w:rPr>
+          <w:rFonts w:ascii="Times New Roman" w:hAnsi="Times New Roman" w:cs="Times New Roman"/>
+          <w:sz w:val="28"/>
+        </w:rPr>
+      </w:pPr>
+      <w:r>
+        <w:rPr>
+          <w:noProof/>
+          <w:lang w:eastAsia="ru-RU"/>
+        </w:rPr>
+        <w:drawing>
+          <wp:inline distT="0" distB="0" distL="0" distR="0">
+            <wp:extent cx="5940425" cy="3341489"/>
+            <wp:effectExtent l="0" t="0" r="3175" b="0"/>
+            <wp:docPr id="9" name="Рисунок 9" descr="https://steamcdn-a.akamaihd.net/steam/apps/314650/ss_1f1831fb1bd28e33e96bbea606af6c30831ddf38.1920x1080.jpg?t=1564597743"/>
+            <wp:cNvGraphicFramePr>
+              <a:graphicFrameLocks xmlns:a="http://schemas.openxmlformats.org/drawingml/2006/main" noChangeAspect="1"/>
+            </wp:cNvGraphicFramePr>
+            <a:graphic xmlns:a="http://schemas.openxmlformats.org/drawingml/2006/main">
+              <a:graphicData uri="http://schemas.openxmlformats.org/drawingml/2006/picture">
+                <pic:pic xmlns:pic="http://schemas.openxmlformats.org/drawingml/2006/picture">
+                  <pic:nvPicPr>
+                    <pic:cNvPr id="0" name="Picture 3" descr="https://steamcdn-a.akamaihd.net/steam/apps/314650/ss_1f1831fb1bd28e33e96bbea606af6c30831ddf38.1920x1080.jpg?t=1564597743"/>
+                    <pic:cNvPicPr>
+                      <a:picLocks noChangeAspect="1" noChangeArrowheads="1"/>
+                    </pic:cNvPicPr>
+                  </pic:nvPicPr>
+                  <pic:blipFill>
+                    <a:blip r:embed="rId9" cstate="print">
+                      <a:extLst>
+                        <a:ext uri="{28A0092B-C50C-407E-A947-70E740481C1C}">
+                          <a14:useLocalDpi xmlns:a14="http://schemas.microsoft.com/office/drawing/2010/main" val="0"/>
+                        </a:ext>
+                      </a:extLst>
+                    </a:blip>
+                    <a:srcRect/>
+                    <a:stretch>
+                      <a:fillRect/>
+                    </a:stretch>
+                  </pic:blipFill>
+                  <pic:spPr bwMode="auto">
+                    <a:xfrm>
+                      <a:off x="0" y="0"/>
+                      <a:ext cx="5940425" cy="3341489"/>
+                    </a:xfrm>
+                    <a:prstGeom prst="rect">
+                      <a:avLst/>
+                    </a:prstGeom>
+                    <a:noFill/>
+                    <a:ln>
+                      <a:noFill/>
+                    </a:ln>
+                  </pic:spPr>
+                </pic:pic>
+              </a:graphicData>
+            </a:graphic>
+          </wp:inline>
+        </w:drawing>
+      </w:r>
+    </w:p>
+    <w:p>
+      <w:pPr>
+        <w:spacing w:after="0" w:line="240" w:lineRule="auto"/>
+        <w:jc w:val="center"/>
+        <w:rPr>
+          <w:rFonts w:ascii="Times New Roman" w:hAnsi="Times New Roman" w:cs="Times New Roman"/>
+          <w:sz w:val="28"/>
+          <w:lang w:val="en-US"/>
+        </w:rPr>
+      </w:pPr>
+      <w:r>
+        <w:rPr>
+          <w:rFonts w:ascii="Times New Roman" w:hAnsi="Times New Roman" w:cs="Times New Roman"/>
+          <w:sz w:val="28"/>
+        </w:rPr>
+        <w:t>Рисунок</w:t>
+      </w:r>
+      <w:r>
+        <w:rPr>
+          <w:rFonts w:ascii="Times New Roman" w:hAnsi="Times New Roman" w:cs="Times New Roman"/>
+          <w:sz w:val="28"/>
+          <w:lang w:val="en-US"/>
+        </w:rPr>
+        <w:t xml:space="preserve"> 4</w:t>
+      </w:r>
+      <w:r>
+        <w:rPr>
+          <w:rFonts w:ascii="Times New Roman" w:hAnsi="Times New Roman" w:cs="Times New Roman"/>
+          <w:sz w:val="28"/>
+          <w:lang w:val="en-US"/>
+        </w:rPr>
+        <w:t xml:space="preserve"> — </w:t>
+      </w:r>
+      <w:r>
+        <w:rPr>
+          <w:rFonts w:ascii="Times New Roman" w:hAnsi="Times New Roman" w:cs="Times New Roman"/>
+          <w:sz w:val="28"/>
+        </w:rPr>
+        <w:t>Дизайн</w:t>
+      </w:r>
+      <w:r>
+        <w:rPr>
+          <w:rFonts w:ascii="Times New Roman" w:hAnsi="Times New Roman" w:cs="Times New Roman"/>
+          <w:sz w:val="28"/>
+          <w:lang w:val="en-US"/>
+        </w:rPr>
+        <w:t xml:space="preserve"> </w:t>
+      </w:r>
+      <w:proofErr w:type="spellStart"/>
+      <w:r>
+        <w:rPr>
+          <w:rFonts w:ascii="Times New Roman" w:hAnsi="Times New Roman" w:cs="Times New Roman"/>
+          <w:sz w:val="28"/>
+          <w:lang w:val="en-US"/>
+        </w:rPr>
+        <w:t>SpaceEngine</w:t>
+      </w:r>
+      <w:proofErr w:type="spellEnd"/>
+    </w:p>
+    <w:p>
+      <w:pPr>
+        <w:spacing w:after="0"/>
+        <w:rPr>
+          <w:rFonts w:ascii="Times New Roman" w:hAnsi="Times New Roman" w:cs="Times New Roman"/>
+          <w:sz w:val="28"/>
+          <w:lang w:val="en-US"/>
+        </w:rPr>
+      </w:pPr>
+      <w:r>
+        <w:rPr>
+          <w:noProof/>
+          <w:lang w:eastAsia="ru-RU"/>
+        </w:rPr>
+        <w:lastRenderedPageBreak/>
+        <w:drawing>
+          <wp:inline distT="0" distB="0" distL="0" distR="0" wp14:anchorId="19BD4883" wp14:editId="0D939173">
+            <wp:extent cx="5940425" cy="3150870"/>
+            <wp:effectExtent l="0" t="0" r="3175" b="0"/>
+            <wp:docPr id="4" name="Рисунок 4" descr="Инопланетные моря – Space Engine"/>
+            <wp:cNvGraphicFramePr>
+              <a:graphicFrameLocks xmlns:a="http://schemas.openxmlformats.org/drawingml/2006/main" noChangeAspect="1"/>
+            </wp:cNvGraphicFramePr>
+            <a:graphic xmlns:a="http://schemas.openxmlformats.org/drawingml/2006/main">
+              <a:graphicData uri="http://schemas.openxmlformats.org/drawingml/2006/picture">
+                <pic:pic xmlns:pic="http://schemas.openxmlformats.org/drawingml/2006/picture">
+                  <pic:nvPicPr>
+                    <pic:cNvPr id="0" name="Picture 10" descr="Инопланетные моря – Space Engine"/>
+                    <pic:cNvPicPr>
+                      <a:picLocks noChangeAspect="1" noChangeArrowheads="1"/>
+                    </pic:cNvPicPr>
+                  </pic:nvPicPr>
+                  <pic:blipFill>
+                    <a:blip r:embed="rId10" cstate="print">
+                      <a:extLst>
+                        <a:ext uri="{28A0092B-C50C-407E-A947-70E740481C1C}">
+                          <a14:useLocalDpi xmlns:a14="http://schemas.microsoft.com/office/drawing/2010/main" val="0"/>
+                        </a:ext>
+                      </a:extLst>
+                    </a:blip>
+                    <a:srcRect/>
+                    <a:stretch>
+                      <a:fillRect/>
+                    </a:stretch>
+                  </pic:blipFill>
+                  <pic:spPr bwMode="auto">
+                    <a:xfrm>
+                      <a:off x="0" y="0"/>
+                      <a:ext cx="5940425" cy="3150870"/>
+                    </a:xfrm>
+                    <a:prstGeom prst="rect">
+                      <a:avLst/>
+                    </a:prstGeom>
+                    <a:noFill/>
+                    <a:ln>
+                      <a:noFill/>
+                    </a:ln>
+                  </pic:spPr>
+                </pic:pic>
+              </a:graphicData>
+            </a:graphic>
+          </wp:inline>
+        </w:drawing>
+      </w:r>
+    </w:p>
+    <w:p>
+      <w:pPr>
+        <w:spacing w:after="0"/>
+        <w:jc w:val="center"/>
+        <w:rPr>
+          <w:rFonts w:ascii="Times New Roman" w:hAnsi="Times New Roman" w:cs="Times New Roman"/>
+          <w:sz w:val="28"/>
+        </w:rPr>
+      </w:pPr>
+      <w:r>
+        <w:rPr>
+          <w:rFonts w:ascii="Times New Roman" w:hAnsi="Times New Roman" w:cs="Times New Roman"/>
+          <w:sz w:val="28"/>
+        </w:rPr>
+        <w:t>Рисунок 5 — Окно просмотра характеристик</w:t>
+      </w:r>
+    </w:p>
+    <w:p>
+      <w:pPr>
+        <w:spacing w:after="0"/>
+        <w:jc w:val="center"/>
+        <w:rPr>
+          <w:rFonts w:ascii="Times New Roman" w:hAnsi="Times New Roman" w:cs="Times New Roman"/>
+          <w:sz w:val="28"/>
+        </w:rPr>
+      </w:pPr>
+      <w:r>
+        <w:rPr>
+          <w:noProof/>
+          <w:lang w:eastAsia="ru-RU"/>
+        </w:rPr>
+        <w:drawing>
+          <wp:inline distT="0" distB="0" distL="0" distR="0" wp14:anchorId="1E5BEFC6" wp14:editId="3D1E14A4">
+            <wp:extent cx="2771775" cy="3057525"/>
+            <wp:effectExtent l="0" t="0" r="9525" b="9525"/>
+            <wp:docPr id="10" name="Рисунок 10"/>
+            <wp:cNvGraphicFramePr>
+              <a:graphicFrameLocks xmlns:a="http://schemas.openxmlformats.org/drawingml/2006/main" noChangeAspect="1"/>
+            </wp:cNvGraphicFramePr>
+            <a:graphic xmlns:a="http://schemas.openxmlformats.org/drawingml/2006/main">
+              <a:graphicData uri="http://schemas.openxmlformats.org/drawingml/2006/picture">
+                <pic:pic xmlns:pic="http://schemas.openxmlformats.org/drawingml/2006/picture">
+                  <pic:nvPicPr>
+                    <pic:cNvPr id="1" name=""/>
+                    <pic:cNvPicPr/>
+                  </pic:nvPicPr>
+                  <pic:blipFill>
+                    <a:blip r:embed="rId11"/>
+                    <a:stretch>
+                      <a:fillRect/>
+                    </a:stretch>
+                  </pic:blipFill>
+                  <pic:spPr>
+                    <a:xfrm>
+                      <a:off x="0" y="0"/>
+                      <a:ext cx="2771775" cy="3057525"/>
+                    </a:xfrm>
+                    <a:prstGeom prst="rect">
+                      <a:avLst/>
+                    </a:prstGeom>
+                  </pic:spPr>
+                </pic:pic>
+              </a:graphicData>
+            </a:graphic>
+          </wp:inline>
+        </w:drawing>
+      </w:r>
+    </w:p>
+    <w:p>
+      <w:pPr>
+        <w:spacing w:after="0"/>
+        <w:jc w:val="center"/>
+        <w:rPr>
+          <w:rFonts w:ascii="Times New Roman" w:hAnsi="Times New Roman" w:cs="Times New Roman"/>
+          <w:sz w:val="28"/>
+        </w:rPr>
+      </w:pPr>
+      <w:r>
+        <w:rPr>
+          <w:rFonts w:ascii="Times New Roman" w:hAnsi="Times New Roman" w:cs="Times New Roman"/>
+          <w:sz w:val="28"/>
+        </w:rPr>
+        <w:t>Рисунок 6</w:t>
+      </w:r>
+      <w:r>
+        <w:rPr>
+          <w:rFonts w:ascii="Times New Roman" w:hAnsi="Times New Roman" w:cs="Times New Roman"/>
+          <w:sz w:val="28"/>
+        </w:rPr>
+        <w:t xml:space="preserve"> — </w:t>
+      </w:r>
+      <w:r>
+        <w:rPr>
+          <w:rFonts w:ascii="Times New Roman" w:hAnsi="Times New Roman" w:cs="Times New Roman"/>
+          <w:sz w:val="28"/>
+        </w:rPr>
+        <w:t>«Выпадающие»</w:t>
+      </w:r>
+      <w:r>
+        <w:rPr>
+          <w:rFonts w:ascii="Times New Roman" w:hAnsi="Times New Roman" w:cs="Times New Roman"/>
+          <w:sz w:val="28"/>
+        </w:rPr>
+        <w:t xml:space="preserve"> характеристик</w:t>
+      </w:r>
+      <w:r>
+        <w:rPr>
+          <w:rFonts w:ascii="Times New Roman" w:hAnsi="Times New Roman" w:cs="Times New Roman"/>
+          <w:sz w:val="28"/>
+        </w:rPr>
+        <w:t>и (кратко)</w:t>
+      </w:r>
+    </w:p>
+    <w:p>
+      <w:pPr>
+        <w:rPr>
+          <w:rFonts w:ascii="Times New Roman" w:hAnsi="Times New Roman" w:cs="Times New Roman"/>
+          <w:sz w:val="28"/>
+        </w:rPr>
+      </w:pPr>
+      <w:r>
+        <w:rPr>
+          <w:rFonts w:ascii="Times New Roman" w:hAnsi="Times New Roman" w:cs="Times New Roman"/>
+          <w:sz w:val="28"/>
+        </w:rPr>
+        <w:br w:type="page"/>
+      </w:r>
+    </w:p>
+    <w:p>
+      <w:pPr>
+        <w:spacing w:after="0" w:line="240" w:lineRule="auto"/>
+        <w:rPr>
+          <w:rFonts w:ascii="Times New Roman" w:hAnsi="Times New Roman" w:cs="Times New Roman"/>
+          <w:sz w:val="28"/>
+        </w:rPr>
+      </w:pPr>
+      <w:proofErr w:type="spellStart"/>
+      <w:r>
+        <w:rPr>
+          <w:rFonts w:ascii="Times New Roman" w:hAnsi="Times New Roman" w:cs="Times New Roman"/>
+          <w:sz w:val="28"/>
+          <w:lang w:val="en-US"/>
+        </w:rPr>
+        <w:lastRenderedPageBreak/>
+        <w:t>Celestia</w:t>
+      </w:r>
+      <w:proofErr w:type="spellEnd"/>
+    </w:p>
+    <w:p>
+      <w:pPr>
+        <w:spacing w:after="0" w:line="240" w:lineRule="auto"/>
+        <w:rPr>
+          <w:rFonts w:ascii="Times New Roman" w:hAnsi="Times New Roman" w:cs="Times New Roman"/>
+          <w:b/>
+          <w:sz w:val="28"/>
+          <w:u w:val="single"/>
+          <w:lang w:val="en-US"/>
+        </w:rPr>
+      </w:pPr>
+      <w:r>
+        <w:rPr>
+          <w:rFonts w:ascii="Times New Roman" w:hAnsi="Times New Roman" w:cs="Times New Roman"/>
+          <w:b/>
+          <w:sz w:val="28"/>
+          <w:u w:val="single"/>
+        </w:rPr>
+        <w:t>Функциональность</w:t>
+      </w:r>
+      <w:r>
+        <w:rPr>
+          <w:rFonts w:ascii="Times New Roman" w:hAnsi="Times New Roman" w:cs="Times New Roman"/>
+          <w:b/>
+          <w:sz w:val="28"/>
+          <w:u w:val="single"/>
+          <w:lang w:val="en-US"/>
+        </w:rPr>
+        <w:t>:</w:t>
+      </w:r>
+    </w:p>
+    <w:p>
+      <w:pPr>
+        <w:spacing w:after="0" w:line="240" w:lineRule="auto"/>
+        <w:ind w:firstLine="708"/>
+        <w:jc w:val="both"/>
+        <w:rPr>
+          <w:rFonts w:ascii="Times New Roman" w:hAnsi="Times New Roman" w:cs="Times New Roman"/>
+          <w:sz w:val="28"/>
+        </w:rPr>
+      </w:pPr>
+      <w:r>
+        <w:rPr>
+          <w:rFonts w:ascii="Times New Roman" w:hAnsi="Times New Roman" w:cs="Times New Roman"/>
+          <w:sz w:val="28"/>
+        </w:rPr>
+        <w:t xml:space="preserve">Приложение позволяет пользователю перемещаться по космической сцене, наблюдая за звездами, планетами, галактиками и другими космическими объектами. </w:t>
+      </w:r>
+      <w:proofErr w:type="spellStart"/>
+      <w:r>
+        <w:rPr>
+          <w:rFonts w:ascii="Times New Roman" w:hAnsi="Times New Roman" w:cs="Times New Roman"/>
+          <w:sz w:val="28"/>
+        </w:rPr>
+        <w:t>Celestia</w:t>
+      </w:r>
+      <w:proofErr w:type="spellEnd"/>
+      <w:r>
+        <w:rPr>
+          <w:rFonts w:ascii="Times New Roman" w:hAnsi="Times New Roman" w:cs="Times New Roman"/>
+          <w:sz w:val="28"/>
+        </w:rPr>
+        <w:t xml:space="preserve"> также предоставляет подробную информацию о каждом объекте и позволяет пользователю управлять скоростью перемещения во времени. В приложении есть большое количество настроек и опций, которые позволяют пользователю настроить приложение в соответствии с его потребностями. </w:t>
+      </w:r>
+      <w:proofErr w:type="spellStart"/>
+      <w:r>
+        <w:rPr>
+          <w:rFonts w:ascii="Times New Roman" w:hAnsi="Times New Roman" w:cs="Times New Roman"/>
+          <w:sz w:val="28"/>
+        </w:rPr>
+        <w:t>Celestia</w:t>
+      </w:r>
+      <w:proofErr w:type="spellEnd"/>
+      <w:r>
+        <w:rPr>
+          <w:rFonts w:ascii="Times New Roman" w:hAnsi="Times New Roman" w:cs="Times New Roman"/>
+          <w:sz w:val="28"/>
+        </w:rPr>
+        <w:t xml:space="preserve"> также поддерживает модификации, позволяющие добавлять новые космические объекты и улучшать графику.</w:t>
+      </w:r>
+    </w:p>
+    <w:p>
+      <w:pPr>
+        <w:spacing w:after="0" w:line="240" w:lineRule="auto"/>
+        <w:rPr>
+          <w:rFonts w:ascii="Times New Roman" w:hAnsi="Times New Roman" w:cs="Times New Roman"/>
+          <w:b/>
+          <w:sz w:val="28"/>
+          <w:u w:val="single"/>
+        </w:rPr>
+      </w:pPr>
+      <w:r>
+        <w:rPr>
+          <w:rFonts w:ascii="Times New Roman" w:hAnsi="Times New Roman" w:cs="Times New Roman"/>
+          <w:b/>
+          <w:sz w:val="28"/>
+          <w:u w:val="single"/>
+        </w:rPr>
+        <w:t>Внешний вид</w:t>
+      </w:r>
+      <w:r>
+        <w:rPr>
+          <w:rFonts w:ascii="Times New Roman" w:hAnsi="Times New Roman" w:cs="Times New Roman"/>
+          <w:b/>
+          <w:sz w:val="28"/>
+          <w:u w:val="single"/>
+        </w:rPr>
+        <w:t>:</w:t>
+      </w:r>
+    </w:p>
+    <w:p>
+      <w:pPr>
+        <w:spacing w:after="0" w:line="240" w:lineRule="auto"/>
+        <w:ind w:firstLine="708"/>
+        <w:jc w:val="both"/>
+        <w:rPr>
+          <w:rFonts w:ascii="Times New Roman" w:hAnsi="Times New Roman" w:cs="Times New Roman"/>
+          <w:sz w:val="28"/>
+        </w:rPr>
+      </w:pPr>
+      <w:r>
+        <w:rPr>
+          <w:rFonts w:ascii="Times New Roman" w:hAnsi="Times New Roman" w:cs="Times New Roman"/>
+          <w:sz w:val="28"/>
+        </w:rPr>
+        <w:t xml:space="preserve">Внешний вид </w:t>
+      </w:r>
+      <w:r>
+        <w:rPr>
+          <w:rFonts w:ascii="Times New Roman" w:hAnsi="Times New Roman" w:cs="Times New Roman"/>
+          <w:sz w:val="28"/>
+        </w:rPr>
+        <w:t xml:space="preserve">представлен в виде графического интерфейса с трехмерными моделями планет, звезд, галактик и других космических объектов. Графический интерфейс позволяет пользователю перемещаться по вселенной, приближать и отдалять изображение, вращать объекты и просматривать информацию об объектах. </w:t>
+      </w:r>
+      <w:proofErr w:type="spellStart"/>
+      <w:r>
+        <w:rPr>
+          <w:rFonts w:ascii="Times New Roman" w:hAnsi="Times New Roman" w:cs="Times New Roman"/>
+          <w:sz w:val="28"/>
+        </w:rPr>
+        <w:t>Celestia</w:t>
+      </w:r>
+      <w:proofErr w:type="spellEnd"/>
+      <w:r>
+        <w:rPr>
+          <w:rFonts w:ascii="Times New Roman" w:hAnsi="Times New Roman" w:cs="Times New Roman"/>
+          <w:sz w:val="28"/>
+        </w:rPr>
+        <w:t xml:space="preserve"> имеет достаточно реалистичную графику и может быть использована как для научных исследований, так и для образовательных целей.</w:t>
+      </w:r>
+      <w:r>
+        <w:rPr>
+          <w:rFonts w:ascii="Times New Roman" w:hAnsi="Times New Roman" w:cs="Times New Roman"/>
+          <w:sz w:val="28"/>
+        </w:rPr>
+        <w:t xml:space="preserve"> </w:t>
+      </w:r>
+      <w:r>
+        <w:rPr>
+          <w:rFonts w:ascii="Times New Roman" w:hAnsi="Times New Roman" w:cs="Times New Roman"/>
+          <w:sz w:val="28"/>
+        </w:rPr>
+        <w:t xml:space="preserve">Сам же дизайн, который представлен на рисунке 7, довольно-таки не рационален, так как содержит в себе множество элементов </w:t>
+      </w:r>
+      <w:proofErr w:type="gramStart"/>
+      <w:r>
+        <w:rPr>
+          <w:rFonts w:ascii="Times New Roman" w:hAnsi="Times New Roman" w:cs="Times New Roman"/>
+          <w:sz w:val="28"/>
+        </w:rPr>
+        <w:t>управления ,</w:t>
+      </w:r>
+      <w:proofErr w:type="gramEnd"/>
+      <w:r>
+        <w:rPr>
+          <w:rFonts w:ascii="Times New Roman" w:hAnsi="Times New Roman" w:cs="Times New Roman"/>
+          <w:sz w:val="28"/>
+        </w:rPr>
+        <w:t xml:space="preserve"> которые находятся в разных частях окна просмотра, к тому же, они не очень удобны, </w:t>
+      </w:r>
+      <w:proofErr w:type="spellStart"/>
+      <w:r>
+        <w:rPr>
+          <w:rFonts w:ascii="Times New Roman" w:hAnsi="Times New Roman" w:cs="Times New Roman"/>
+          <w:sz w:val="28"/>
+        </w:rPr>
+        <w:t>т.к</w:t>
+      </w:r>
+      <w:proofErr w:type="spellEnd"/>
+      <w:r>
+        <w:rPr>
+          <w:rFonts w:ascii="Times New Roman" w:hAnsi="Times New Roman" w:cs="Times New Roman"/>
+          <w:sz w:val="28"/>
+        </w:rPr>
+        <w:t xml:space="preserve"> размер у них не велик.</w:t>
+      </w:r>
+    </w:p>
+    <w:p>
+      <w:pPr>
+        <w:spacing w:after="0" w:line="240" w:lineRule="auto"/>
+        <w:jc w:val="both"/>
+        <w:rPr>
+          <w:rFonts w:ascii="Times New Roman" w:hAnsi="Times New Roman" w:cs="Times New Roman"/>
+          <w:sz w:val="28"/>
+        </w:rPr>
+      </w:pPr>
+      <w:r>
+        <w:rPr>
+          <w:noProof/>
+          <w:lang w:eastAsia="ru-RU"/>
+        </w:rPr>
+        <w:drawing>
+          <wp:inline distT="0" distB="0" distL="0" distR="0" wp14:anchorId="371127DE" wp14:editId="4E0B25B2">
+            <wp:extent cx="5940425" cy="3331210"/>
+            <wp:effectExtent l="0" t="0" r="3175" b="2540"/>
+            <wp:docPr id="1" name="Рисунок 1"/>
+            <wp:cNvGraphicFramePr>
+              <a:graphicFrameLocks xmlns:a="http://schemas.openxmlformats.org/drawingml/2006/main" noChangeAspect="1"/>
+            </wp:cNvGraphicFramePr>
+            <a:graphic xmlns:a="http://schemas.openxmlformats.org/drawingml/2006/main">
+              <a:graphicData uri="http://schemas.openxmlformats.org/drawingml/2006/picture">
+                <pic:pic xmlns:pic="http://schemas.openxmlformats.org/drawingml/2006/picture">
+                  <pic:nvPicPr>
+                    <pic:cNvPr id="1" name=""/>
+                    <pic:cNvPicPr/>
+                  </pic:nvPicPr>
+                  <pic:blipFill>
+                    <a:blip r:embed="rId12"/>
+                    <a:stretch>
+                      <a:fillRect/>
+                    </a:stretch>
+                  </pic:blipFill>
+                  <pic:spPr>
+                    <a:xfrm>
+                      <a:off x="0" y="0"/>
                       <a:ext cx="5940425" cy="3331210"/>
                     </a:xfrm>
                     <a:prstGeom prst="rect">
@@ -2739,7 +2079,14 @@
           <w:rFonts w:ascii="Times New Roman" w:hAnsi="Times New Roman" w:cs="Times New Roman"/>
           <w:sz w:val="28"/>
         </w:rPr>
-        <w:t>Рисунок 3 — Д</w:t>
+        <w:t>Рисунок 7</w:t>
+      </w:r>
+      <w:r>
+        <w:rPr>
+          <w:rFonts w:ascii="Times New Roman" w:hAnsi="Times New Roman" w:cs="Times New Roman"/>
+          <w:sz w:val="28"/>
+        </w:rPr>
+        <w:t xml:space="preserve"> — Д</w:t>
       </w:r>
       <w:r>
         <w:rPr>
@@ -2840,15 +2187,7 @@
           <w:sz w:val="28"/>
         </w:rPr>
         <w:tab/>
-        <w:t xml:space="preserve">Например, вторичным аналогом для симулятора Солнечной системы может послужить астрономический </w:t>
-      </w:r>
-      <w:bookmarkStart w:id="0" w:name="_GoBack"/>
-      <w:r>
-        <w:rPr>
-          <w:rFonts w:ascii="Times New Roman" w:hAnsi="Times New Roman" w:cs="Times New Roman"/>
-          <w:sz w:val="28"/>
-        </w:rPr>
-        <w:t>календарь.</w:t>
+        <w:t>Например, вторичным аналогом для симулятора Солнечной системы может послужить астрономический календарь.</w:t>
       </w:r>
       <w:r>
         <w:rPr>
@@ -2860,7 +2199,6 @@
         </w:rPr>
         <w:t xml:space="preserve"> </w:t>
       </w:r>
-      <w:bookmarkEnd w:id="0"/>
       <w:r>
         <w:rPr>
           <w:rFonts w:ascii="Times New Roman" w:hAnsi="Times New Roman" w:cs="Times New Roman"/>
@@ -3161,7 +2499,28 @@
           <w:rFonts w:ascii="Times New Roman" w:hAnsi="Times New Roman" w:cs="Times New Roman"/>
           <w:sz w:val="28"/>
         </w:rPr>
-        <w:t xml:space="preserve"> Дизайн приложения показан на рисунке 4.</w:t>
+        <w:t xml:space="preserve"> Дизайн</w:t>
+      </w:r>
+      <w:r>
+        <w:rPr>
+          <w:rFonts w:ascii="Times New Roman" w:hAnsi="Times New Roman" w:cs="Times New Roman"/>
+          <w:sz w:val="28"/>
+        </w:rPr>
+        <w:t xml:space="preserve"> приложения показан на рисунке 8</w:t>
+      </w:r>
+      <w:r>
+        <w:rPr>
+          <w:rFonts w:ascii="Times New Roman" w:hAnsi="Times New Roman" w:cs="Times New Roman"/>
+          <w:sz w:val="28"/>
+        </w:rPr>
+        <w:t>.</w:t>
+      </w:r>
+      <w:r>
+        <w:rPr>
+          <w:rFonts w:ascii="Times New Roman" w:hAnsi="Times New Roman" w:cs="Times New Roman"/>
+          <w:sz w:val="28"/>
+        </w:rPr>
+        <w:t xml:space="preserve"> Также, для более удобного просмотра и ориентира, на небе можно включить/выключить сетку (рисунок 9).</w:t>
       </w:r>
     </w:p>
     <w:p>
@@ -3182,8 +2541,8 @@
         </w:rPr>
         <w:drawing>
           <wp:inline distT="0" distB="0" distL="0" distR="0">
-            <wp:extent cx="5227320" cy="2903942"/>
-            <wp:effectExtent l="0" t="0" r="0" b="0"/>
+            <wp:extent cx="4853940" cy="2696519"/>
+            <wp:effectExtent l="0" t="0" r="3810" b="8890"/>
             <wp:docPr id="6" name="Рисунок 6"/>
             <wp:cNvGraphicFramePr>
               <a:graphicFrameLocks xmlns:a="http://schemas.openxmlformats.org/drawingml/2006/main" noChangeAspect="1"/>
@@ -3196,7 +2555,7 @@
                     <pic:cNvPicPr/>
                   </pic:nvPicPr>
                   <pic:blipFill>
-                    <a:blip r:embed="rId9" cstate="print">
+                    <a:blip r:embed="rId13" cstate="print">
                       <a:extLst>
                         <a:ext uri="{28A0092B-C50C-407E-A947-70E740481C1C}">
                           <a14:useLocalDpi xmlns:a14="http://schemas.microsoft.com/office/drawing/2010/main" val="0"/>
@@ -3210,7 +2569,7 @@
                   <pic:spPr>
                     <a:xfrm>
                       <a:off x="0" y="0"/>
-                      <a:ext cx="5227604" cy="2904100"/>
+                      <a:ext cx="4872000" cy="2706552"/>
                     </a:xfrm>
                     <a:prstGeom prst="rect">
                       <a:avLst/>
@@ -3237,7 +2596,14 @@
           <w:rFonts w:ascii="Times New Roman" w:hAnsi="Times New Roman" w:cs="Times New Roman"/>
           <w:sz w:val="28"/>
         </w:rPr>
-        <w:t xml:space="preserve">Рисунок 4 — Дизайн </w:t>
+        <w:t>Рисунок 8</w:t>
+      </w:r>
+      <w:r>
+        <w:rPr>
+          <w:rFonts w:ascii="Times New Roman" w:hAnsi="Times New Roman" w:cs="Times New Roman"/>
+          <w:sz w:val="28"/>
+        </w:rPr>
+        <w:t xml:space="preserve"> — Дизайн </w:t>
       </w:r>
       <w:proofErr w:type="spellStart"/>
       <w:r>
@@ -3248,6 +2614,117 @@
         <w:t>Stellarium</w:t>
       </w:r>
       <w:proofErr w:type="spellEnd"/>
+    </w:p>
+    <w:p>
+      <w:pPr>
+        <w:spacing w:after="0" w:line="240" w:lineRule="auto"/>
+        <w:rPr>
+          <w:rFonts w:ascii="Times New Roman" w:hAnsi="Times New Roman" w:cs="Times New Roman"/>
+          <w:sz w:val="28"/>
+        </w:rPr>
+      </w:pPr>
+      <w:r>
+        <w:rPr>
+          <w:noProof/>
+          <w:lang w:eastAsia="ru-RU"/>
+        </w:rPr>
+        <w:lastRenderedPageBreak/>
+        <w:drawing>
+          <wp:inline distT="0" distB="0" distL="0" distR="0">
+            <wp:extent cx="5942472" cy="3342640"/>
+            <wp:effectExtent l="0" t="0" r="1270" b="0"/>
+            <wp:docPr id="12" name="Рисунок 12" descr="Stellarium Is the Free 'Planetarium' for Your Computer | HowStuffWorks"/>
+            <wp:cNvGraphicFramePr>
+              <a:graphicFrameLocks xmlns:a="http://schemas.openxmlformats.org/drawingml/2006/main" noChangeAspect="1"/>
+            </wp:cNvGraphicFramePr>
+            <a:graphic xmlns:a="http://schemas.openxmlformats.org/drawingml/2006/main">
+              <a:graphicData uri="http://schemas.openxmlformats.org/drawingml/2006/picture">
+                <pic:pic xmlns:pic="http://schemas.openxmlformats.org/drawingml/2006/picture">
+                  <pic:nvPicPr>
+                    <pic:cNvPr id="0" name="Picture 10" descr="Stellarium Is the Free 'Planetarium' for Your Computer | HowStuffWorks"/>
+                    <pic:cNvPicPr>
+                      <a:picLocks noChangeAspect="1" noChangeArrowheads="1"/>
+                    </pic:cNvPicPr>
+                  </pic:nvPicPr>
+                  <pic:blipFill>
+                    <a:blip r:embed="rId14" cstate="print">
+                      <a:extLst>
+                        <a:ext uri="{28A0092B-C50C-407E-A947-70E740481C1C}">
+                          <a14:useLocalDpi xmlns:a14="http://schemas.microsoft.com/office/drawing/2010/main" val="0"/>
+                        </a:ext>
+                      </a:extLst>
+                    </a:blip>
+                    <a:srcRect/>
+                    <a:stretch>
+                      <a:fillRect/>
+                    </a:stretch>
+                  </pic:blipFill>
+                  <pic:spPr bwMode="auto">
+                    <a:xfrm>
+                      <a:off x="0" y="0"/>
+                      <a:ext cx="5958092" cy="3351426"/>
+                    </a:xfrm>
+                    <a:prstGeom prst="rect">
+                      <a:avLst/>
+                    </a:prstGeom>
+                    <a:noFill/>
+                    <a:ln>
+                      <a:noFill/>
+                    </a:ln>
+                  </pic:spPr>
+                </pic:pic>
+              </a:graphicData>
+            </a:graphic>
+          </wp:inline>
+        </w:drawing>
+      </w:r>
+      <w:r>
+        <w:rPr>
+          <w:rFonts w:ascii="Times New Roman" w:hAnsi="Times New Roman" w:cs="Times New Roman"/>
+          <w:sz w:val="28"/>
+        </w:rPr>
+        <w:t xml:space="preserve"> </w:t>
+      </w:r>
+    </w:p>
+    <w:p>
+      <w:pPr>
+        <w:spacing w:after="0" w:line="240" w:lineRule="auto"/>
+        <w:jc w:val="center"/>
+        <w:rPr>
+          <w:rFonts w:ascii="Times New Roman" w:hAnsi="Times New Roman" w:cs="Times New Roman"/>
+          <w:sz w:val="28"/>
+        </w:rPr>
+      </w:pPr>
+      <w:r>
+        <w:rPr>
+          <w:rFonts w:ascii="Times New Roman" w:hAnsi="Times New Roman" w:cs="Times New Roman"/>
+          <w:sz w:val="28"/>
+        </w:rPr>
+        <w:t>Рисунок 9</w:t>
+      </w:r>
+      <w:r>
+        <w:rPr>
+          <w:rFonts w:ascii="Times New Roman" w:hAnsi="Times New Roman" w:cs="Times New Roman"/>
+          <w:sz w:val="28"/>
+        </w:rPr>
+        <w:t xml:space="preserve"> — </w:t>
+      </w:r>
+      <w:r>
+        <w:rPr>
+          <w:rFonts w:ascii="Times New Roman" w:hAnsi="Times New Roman" w:cs="Times New Roman"/>
+          <w:sz w:val="28"/>
+        </w:rPr>
+        <w:t>Сетка на звёздном небе</w:t>
+      </w:r>
+    </w:p>
+    <w:p>
+      <w:pPr>
+        <w:spacing w:after="0" w:line="240" w:lineRule="auto"/>
+        <w:rPr>
+          <w:rFonts w:ascii="Times New Roman" w:hAnsi="Times New Roman" w:cs="Times New Roman"/>
+          <w:sz w:val="28"/>
+        </w:rPr>
+      </w:pPr>
       <w:r>
         <w:rPr>
           <w:rFonts w:ascii="Times New Roman" w:hAnsi="Times New Roman" w:cs="Times New Roman"/>
@@ -4013,8 +3490,61 @@
           <w:rFonts w:ascii="Times New Roman" w:hAnsi="Times New Roman" w:cs="Times New Roman"/>
           <w:sz w:val="28"/>
         </w:rPr>
-        <w:t>Дизайн игры изображён на рисунке 5.</w:t>
-      </w:r>
+        <w:t>Ди</w:t>
+      </w:r>
+      <w:r>
+        <w:rPr>
+          <w:rFonts w:ascii="Times New Roman" w:hAnsi="Times New Roman" w:cs="Times New Roman"/>
+          <w:sz w:val="28"/>
+        </w:rPr>
+        <w:t>зайн игры изображён на рисунке 10</w:t>
+      </w:r>
+      <w:r>
+        <w:rPr>
+          <w:rFonts w:ascii="Times New Roman" w:hAnsi="Times New Roman" w:cs="Times New Roman"/>
+          <w:sz w:val="28"/>
+        </w:rPr>
+        <w:t>.</w:t>
+      </w:r>
+      <w:r>
+        <w:rPr>
+          <w:rFonts w:ascii="Times New Roman" w:hAnsi="Times New Roman" w:cs="Times New Roman"/>
+          <w:sz w:val="28"/>
+        </w:rPr>
+        <w:t xml:space="preserve"> </w:t>
+      </w:r>
+      <w:r>
+        <w:rPr>
+          <w:rFonts w:ascii="Times New Roman" w:hAnsi="Times New Roman" w:cs="Times New Roman"/>
+          <w:sz w:val="28"/>
+        </w:rPr>
+        <w:t xml:space="preserve">В игре хорошо проработана система </w:t>
+      </w:r>
+      <w:proofErr w:type="spellStart"/>
+      <w:r>
+        <w:rPr>
+          <w:rFonts w:ascii="Times New Roman" w:hAnsi="Times New Roman" w:cs="Times New Roman"/>
+          <w:sz w:val="28"/>
+        </w:rPr>
+        <w:t>квестов</w:t>
+      </w:r>
+      <w:proofErr w:type="spellEnd"/>
+      <w:r>
+        <w:rPr>
+          <w:rFonts w:ascii="Times New Roman" w:hAnsi="Times New Roman" w:cs="Times New Roman"/>
+          <w:sz w:val="28"/>
+        </w:rPr>
+        <w:t xml:space="preserve"> (рисунок 11)</w:t>
+      </w:r>
+      <w:r>
+        <w:rPr>
+          <w:rFonts w:ascii="Times New Roman" w:hAnsi="Times New Roman" w:cs="Times New Roman"/>
+          <w:sz w:val="28"/>
+        </w:rPr>
+        <w:t>.</w:t>
+      </w:r>
+      <w:bookmarkStart w:id="0" w:name="_GoBack"/>
+      <w:bookmarkEnd w:id="0"/>
     </w:p>
     <w:p>
       <w:pPr>
@@ -4048,7 +3578,7 @@
                     </pic:cNvPicPr>
                   </pic:nvPicPr>
                   <pic:blipFill>
-                    <a:blip r:embed="rId10">
+                    <a:blip r:embed="rId15">
                       <a:extLst>
                         <a:ext uri="{28A0092B-C50C-407E-A947-70E740481C1C}">
                           <a14:useLocalDpi xmlns:a14="http://schemas.microsoft.com/office/drawing/2010/main" val="0"/>
@@ -4094,7 +3624,21 @@
           <w:rFonts w:ascii="Times New Roman" w:hAnsi="Times New Roman" w:cs="Times New Roman"/>
           <w:sz w:val="28"/>
         </w:rPr>
-        <w:t xml:space="preserve">Рисунок 5 — Дизайн игры </w:t>
+        <w:t>Рису</w:t>
+      </w:r>
+      <w:r>
+        <w:rPr>
+          <w:rFonts w:ascii="Times New Roman" w:hAnsi="Times New Roman" w:cs="Times New Roman"/>
+          <w:sz w:val="28"/>
+        </w:rPr>
+        <w:t>нок 10</w:t>
+      </w:r>
+      <w:r>
+        <w:rPr>
+          <w:rFonts w:ascii="Times New Roman" w:hAnsi="Times New Roman" w:cs="Times New Roman"/>
+          <w:sz w:val="28"/>
+        </w:rPr>
+        <w:t xml:space="preserve"> — Дизайн игры </w:t>
       </w:r>
       <w:proofErr w:type="spellStart"/>
       <w:r>
@@ -4140,152 +3684,125 @@
     </w:p>
     <w:p>
       <w:pPr>
-        <w:ind w:firstLine="708"/>
-        <w:rPr>
-          <w:rFonts w:ascii="Times New Roman" w:hAnsi="Times New Roman" w:cs="Times New Roman"/>
-          <w:sz w:val="28"/>
-        </w:rPr>
-      </w:pPr>
-      <w:r>
-        <w:rPr>
-          <w:rFonts w:ascii="Times New Roman" w:hAnsi="Times New Roman" w:cs="Times New Roman"/>
-          <w:sz w:val="28"/>
-        </w:rPr>
-        <w:br w:type="page"/>
-      </w:r>
-    </w:p>
-    <w:p>
-      <w:pPr>
+        <w:spacing w:after="0" w:line="240" w:lineRule="auto"/>
+        <w:rPr>
+          <w:rFonts w:ascii="Times New Roman" w:hAnsi="Times New Roman" w:cs="Times New Roman"/>
+          <w:sz w:val="28"/>
+        </w:rPr>
+      </w:pPr>
+      <w:r>
+        <w:rPr>
+          <w:noProof/>
+          <w:lang w:eastAsia="ru-RU"/>
+        </w:rPr>
+        <w:drawing>
+          <wp:inline distT="0" distB="0" distL="0" distR="0">
+            <wp:extent cx="5940195" cy="2979420"/>
+            <wp:effectExtent l="0" t="0" r="3810" b="0"/>
+            <wp:docPr id="13" name="Рисунок 13" descr="https://game-lands.ru/images/guide/No-Man-s-Sky/Livings-Ship/Rtut/NMS-Rtut-1.jpg"/>
+            <wp:cNvGraphicFramePr>
+              <a:graphicFrameLocks xmlns:a="http://schemas.openxmlformats.org/drawingml/2006/main" noChangeAspect="1"/>
+            </wp:cNvGraphicFramePr>
+            <a:graphic xmlns:a="http://schemas.openxmlformats.org/drawingml/2006/main">
+              <a:graphicData uri="http://schemas.openxmlformats.org/drawingml/2006/picture">
+                <pic:pic xmlns:pic="http://schemas.openxmlformats.org/drawingml/2006/picture">
+                  <pic:nvPicPr>
+                    <pic:cNvPr id="0" name="Picture 12" descr="https://game-lands.ru/images/guide/No-Man-s-Sky/Livings-Ship/Rtut/NMS-Rtut-1.jpg"/>
+                    <pic:cNvPicPr>
+                      <a:picLocks noChangeAspect="1" noChangeArrowheads="1"/>
+                    </pic:cNvPicPr>
+                  </pic:nvPicPr>
+                  <pic:blipFill rotWithShape="1">
+                    <a:blip r:embed="rId16">
+                      <a:extLst>
+                        <a:ext uri="{28A0092B-C50C-407E-A947-70E740481C1C}">
+                          <a14:useLocalDpi xmlns:a14="http://schemas.microsoft.com/office/drawing/2010/main" val="0"/>
+                        </a:ext>
+                      </a:extLst>
+                    </a:blip>
+                    <a:srcRect b="19423"/>
+                    <a:stretch/>
+                  </pic:blipFill>
+                  <pic:spPr bwMode="auto">
+                    <a:xfrm>
+                      <a:off x="0" y="0"/>
+                      <a:ext cx="5940425" cy="2979535"/>
+                    </a:xfrm>
+                    <a:prstGeom prst="rect">
+                      <a:avLst/>
+                    </a:prstGeom>
+                    <a:noFill/>
+                    <a:ln>
+                      <a:noFill/>
+                    </a:ln>
+                    <a:extLst>
+                      <a:ext uri="{53640926-AAD7-44D8-BBD7-CCE9431645EC}">
+                        <a14:shadowObscured xmlns:a14="http://schemas.microsoft.com/office/drawing/2010/main"/>
+                      </a:ext>
+                    </a:extLst>
+                  </pic:spPr>
+                </pic:pic>
+              </a:graphicData>
+            </a:graphic>
+          </wp:inline>
+        </w:drawing>
+      </w:r>
+    </w:p>
+    <w:p>
+      <w:pPr>
+        <w:spacing w:after="0" w:line="240" w:lineRule="auto"/>
         <w:jc w:val="center"/>
         <w:rPr>
           <w:rFonts w:ascii="Times New Roman" w:hAnsi="Times New Roman" w:cs="Times New Roman"/>
-          <w:b/>
-          <w:sz w:val="28"/>
-        </w:rPr>
-      </w:pPr>
-      <w:r>
-        <w:rPr>
-          <w:rFonts w:ascii="Times New Roman" w:hAnsi="Times New Roman" w:cs="Times New Roman"/>
-          <w:b/>
-          <w:sz w:val="28"/>
-        </w:rPr>
-        <w:lastRenderedPageBreak/>
-        <w:t>Целевая аудитория</w:t>
-      </w:r>
-    </w:p>
-    <w:p>
-      <w:pPr>
-        <w:ind w:firstLine="708"/>
-        <w:jc w:val="both"/>
-        <w:rPr>
-          <w:rFonts w:ascii="Times New Roman" w:hAnsi="Times New Roman" w:cs="Times New Roman"/>
-          <w:sz w:val="28"/>
-        </w:rPr>
-      </w:pPr>
-      <w:r>
-        <w:rPr>
-          <w:rFonts w:ascii="Times New Roman" w:hAnsi="Times New Roman" w:cs="Times New Roman"/>
-          <w:sz w:val="28"/>
-        </w:rPr>
-        <w:t>Целевая аудитория для симулятора Солнечной системы может быть широкой и включать в себя людей разных возрастов и интересов. Однако, чтобы лучше понимать, кто может заинтересоваться использованием данного симулятора, можно выделить следующие группы пользователей:</w:t>
-      </w:r>
-    </w:p>
-    <w:p>
-      <w:pPr>
-        <w:numPr>
-          <w:ilvl w:val="0"/>
-          <w:numId w:val="32"/>
-        </w:numPr>
-        <w:jc w:val="both"/>
-        <w:rPr>
-          <w:rFonts w:ascii="Times New Roman" w:hAnsi="Times New Roman" w:cs="Times New Roman"/>
-          <w:sz w:val="28"/>
-        </w:rPr>
-      </w:pPr>
-      <w:r>
-        <w:rPr>
-          <w:rFonts w:ascii="Times New Roman" w:hAnsi="Times New Roman" w:cs="Times New Roman"/>
-          <w:sz w:val="28"/>
-        </w:rPr>
-        <w:t>Школьники и студенты. Симулятор Солнечной системы может быть очень полезен для обучения астрономии, физики и других наук, связанных с космосом. Он позволяет исследовать планеты, спутники, астероиды, кометы и другие космические объекты, а также изучать их свойства и характеристики.</w:t>
-      </w:r>
-    </w:p>
-    <w:p>
-      <w:pPr>
-        <w:numPr>
-          <w:ilvl w:val="0"/>
-          <w:numId w:val="32"/>
-        </w:numPr>
-        <w:jc w:val="both"/>
-        <w:rPr>
-          <w:rFonts w:ascii="Times New Roman" w:hAnsi="Times New Roman" w:cs="Times New Roman"/>
-          <w:sz w:val="28"/>
-        </w:rPr>
-      </w:pPr>
-      <w:r>
-        <w:rPr>
-          <w:rFonts w:ascii="Times New Roman" w:hAnsi="Times New Roman" w:cs="Times New Roman"/>
-          <w:sz w:val="28"/>
-        </w:rPr>
-        <w:t>Любители научной фантастики и космоса. Многие люди увлечены космосом, фантастическими и научными теориями, связанными с ним. Симулятор Солнечной системы может стать отличным инструментом для исследования этих тем.</w:t>
-      </w:r>
-    </w:p>
-    <w:p>
-      <w:pPr>
-        <w:numPr>
-          <w:ilvl w:val="0"/>
-          <w:numId w:val="32"/>
-        </w:numPr>
-        <w:jc w:val="both"/>
-        <w:rPr>
-          <w:rFonts w:ascii="Times New Roman" w:hAnsi="Times New Roman" w:cs="Times New Roman"/>
-          <w:sz w:val="28"/>
-        </w:rPr>
-      </w:pPr>
-      <w:r>
-        <w:rPr>
-          <w:rFonts w:ascii="Times New Roman" w:hAnsi="Times New Roman" w:cs="Times New Roman"/>
-          <w:sz w:val="28"/>
-        </w:rPr>
-        <w:t>Преподаватели и ученые. Симулятор Солнечной системы может быть полезен для преподавателей и ученых, работающих в области астрономии, физики, геологии и других наук, связанных с космосом. Он позволяет проводить исследования и эксперименты в виртуальной среде, а также создавать и тестировать различные теории.</w:t>
-      </w:r>
-    </w:p>
-    <w:p>
-      <w:pPr>
-        <w:numPr>
-          <w:ilvl w:val="0"/>
-          <w:numId w:val="32"/>
-        </w:numPr>
-        <w:jc w:val="both"/>
-        <w:rPr>
-          <w:rFonts w:ascii="Times New Roman" w:hAnsi="Times New Roman" w:cs="Times New Roman"/>
-          <w:sz w:val="28"/>
-        </w:rPr>
-      </w:pPr>
-      <w:r>
-        <w:rPr>
-          <w:rFonts w:ascii="Times New Roman" w:hAnsi="Times New Roman" w:cs="Times New Roman"/>
-          <w:sz w:val="28"/>
-        </w:rPr>
-        <w:t>Просто любопытные люди. Некоторые люди просто интересуются космосом и хотят узнать больше о Солнечной системе и ее объектах. Симулятор Солнечной системы может быть интересен для таких людей, так как он предоставляет возможность исследовать и узнавать новое о космосе.</w:t>
-      </w:r>
-    </w:p>
-    <w:p>
-      <w:pPr>
-        <w:ind w:firstLine="708"/>
-        <w:jc w:val="both"/>
-        <w:rPr>
-          <w:rFonts w:ascii="Times New Roman" w:hAnsi="Times New Roman" w:cs="Times New Roman"/>
-          <w:sz w:val="28"/>
-        </w:rPr>
-      </w:pPr>
-      <w:r>
-        <w:rPr>
-          <w:rFonts w:ascii="Times New Roman" w:hAnsi="Times New Roman" w:cs="Times New Roman"/>
-          <w:sz w:val="28"/>
-        </w:rPr>
-        <w:t>Таким образом, целевая аудитория для симулятора Солнечной системы может включать в себя широкий диапазон пользователей, в том числе школьников и студентов, любителей научной фантастики, преподавателей и ученых, а также любопытных людей, которые просто хотят узнать больше о космосе.</w:t>
-      </w:r>
+          <w:sz w:val="28"/>
+        </w:rPr>
+      </w:pPr>
+      <w:r>
+        <w:rPr>
+          <w:rFonts w:ascii="Times New Roman" w:hAnsi="Times New Roman" w:cs="Times New Roman"/>
+          <w:sz w:val="28"/>
+        </w:rPr>
+        <w:t>Рису</w:t>
+      </w:r>
+      <w:r>
+        <w:rPr>
+          <w:rFonts w:ascii="Times New Roman" w:hAnsi="Times New Roman" w:cs="Times New Roman"/>
+          <w:sz w:val="28"/>
+        </w:rPr>
+        <w:t>нок 11</w:t>
+      </w:r>
+      <w:r>
+        <w:rPr>
+          <w:rFonts w:ascii="Times New Roman" w:hAnsi="Times New Roman" w:cs="Times New Roman"/>
+          <w:sz w:val="28"/>
+        </w:rPr>
+        <w:t xml:space="preserve"> — </w:t>
+      </w:r>
+      <w:r>
+        <w:rPr>
+          <w:rFonts w:ascii="Times New Roman" w:hAnsi="Times New Roman" w:cs="Times New Roman"/>
+          <w:sz w:val="28"/>
+        </w:rPr>
+        <w:t xml:space="preserve">Система </w:t>
+      </w:r>
+      <w:proofErr w:type="spellStart"/>
+      <w:r>
+        <w:rPr>
+          <w:rFonts w:ascii="Times New Roman" w:hAnsi="Times New Roman" w:cs="Times New Roman"/>
+          <w:sz w:val="28"/>
+        </w:rPr>
+        <w:t>квестов</w:t>
+      </w:r>
+      <w:proofErr w:type="spellEnd"/>
+    </w:p>
+    <w:p>
+      <w:pPr>
+        <w:spacing w:after="0" w:line="240" w:lineRule="auto"/>
+        <w:rPr>
+          <w:rFonts w:ascii="Times New Roman" w:hAnsi="Times New Roman" w:cs="Times New Roman"/>
+          <w:sz w:val="28"/>
+        </w:rPr>
+      </w:pPr>
     </w:p>
     <w:p>
       <w:pPr>
@@ -4539,6 +4056,92 @@
 <file path=word/numbering.xml><?xml version="1.0" encoding="utf-8"?>
 <w:numbering xmlns:wpc="http://schemas.microsoft.com/office/word/2010/wordprocessingCanvas" xmlns:cx="http://schemas.microsoft.com/office/drawing/2014/chartex" xmlns:mc="http://schemas.openxmlformats.org/markup-compatibility/2006" xmlns:o="urn:schemas-microsoft-com:office:office" xmlns:r="http://schemas.openxmlformats.org/officeDocument/2006/relationships" xmlns:m="http://schemas.openxmlformats.org/officeDocument/2006/math" xmlns:v="urn:schemas-microsoft-com:vml" xmlns:wp14="http://schemas.microsoft.com/office/word/2010/wordprocessingDrawing" xmlns:wp="http://schemas.openxmlformats.org/drawingml/2006/wordprocessingDrawing" xmlns:w10="urn:schemas-microsoft-com:office:word" xmlns:w="http://schemas.openxmlformats.org/wordprocessingml/2006/main" xmlns:w14="http://schemas.microsoft.com/office/word/2010/wordml" xmlns:w15="http://schemas.microsoft.com/office/word/2012/wordml" xmlns:w16se="http://schemas.microsoft.com/office/word/2015/wordml/symex" xmlns:wpg="http://schemas.microsoft.com/office/word/2010/wordprocessingGroup" xmlns:wpi="http://schemas.microsoft.com/office/word/2010/wordprocessingInk" xmlns:wne="http://schemas.microsoft.com/office/word/2006/wordml" xmlns:wps="http://schemas.microsoft.com/office/word/2010/wordprocessingShape" mc:Ignorable="w14 w15 w16se wp14">
   <w:abstractNum w:abstractNumId="0" w15:restartNumberingAfterBreak="0">
+    <w:nsid w:val="052A4AD5"/>
+    <w:multiLevelType w:val="hybridMultilevel"/>
+    <w:tmpl w:val="1C72BBA0"/>
+    <w:lvl w:ilvl="0" w:tplc="0419000F">
+      <w:start w:val="1"/>
+      <w:numFmt w:val="decimal"/>
+      <w:lvlText w:val="%1."/>
+      <w:lvlJc w:val="left"/>
+      <w:pPr>
+        <w:ind w:left="720" w:hanging="360"/>
+      </w:pPr>
+    </w:lvl>
+    <w:lvl w:ilvl="1" w:tplc="04190019">
+      <w:start w:val="1"/>
+      <w:numFmt w:val="lowerLetter"/>
+      <w:lvlText w:val="%2."/>
+      <w:lvlJc w:val="left"/>
+      <w:pPr>
+        <w:ind w:left="1440" w:hanging="360"/>
+      </w:pPr>
+    </w:lvl>
+    <w:lvl w:ilvl="2" w:tplc="0419001B" w:tentative="1">
+      <w:start w:val="1"/>
+      <w:numFmt w:val="lowerRoman"/>
+      <w:lvlText w:val="%3."/>
+      <w:lvlJc w:val="right"/>
+      <w:pPr>
+        <w:ind w:left="2160" w:hanging="180"/>
+      </w:pPr>
+    </w:lvl>
+    <w:lvl w:ilvl="3" w:tplc="0419000F" w:tentative="1">
+      <w:start w:val="1"/>
+      <w:numFmt w:val="decimal"/>
+      <w:lvlText w:val="%4."/>
+      <w:lvlJc w:val="left"/>
+      <w:pPr>
+        <w:ind w:left="2880" w:hanging="360"/>
+      </w:pPr>
+    </w:lvl>
+    <w:lvl w:ilvl="4" w:tplc="04190019" w:tentative="1">
+      <w:start w:val="1"/>
+      <w:numFmt w:val="lowerLetter"/>
+      <w:lvlText w:val="%5."/>
+      <w:lvlJc w:val="left"/>
+      <w:pPr>
+        <w:ind w:left="3600" w:hanging="360"/>
+      </w:pPr>
+    </w:lvl>
+    <w:lvl w:ilvl="5" w:tplc="0419001B" w:tentative="1">
+      <w:start w:val="1"/>
+      <w:numFmt w:val="lowerRoman"/>
+      <w:lvlText w:val="%6."/>
+      <w:lvlJc w:val="right"/>
+      <w:pPr>
+        <w:ind w:left="4320" w:hanging="180"/>
+      </w:pPr>
+    </w:lvl>
+    <w:lvl w:ilvl="6" w:tplc="0419000F" w:tentative="1">
+      <w:start w:val="1"/>
+      <w:numFmt w:val="decimal"/>
+      <w:lvlText w:val="%7."/>
+      <w:lvlJc w:val="left"/>
+      <w:pPr>
+        <w:ind w:left="5040" w:hanging="360"/>
+      </w:pPr>
+    </w:lvl>
+    <w:lvl w:ilvl="7" w:tplc="04190019" w:tentative="1">
+      <w:start w:val="1"/>
+      <w:numFmt w:val="lowerLetter"/>
+      <w:lvlText w:val="%8."/>
+      <w:lvlJc w:val="left"/>
+      <w:pPr>
+        <w:ind w:left="5760" w:hanging="360"/>
+      </w:pPr>
+    </w:lvl>
+    <w:lvl w:ilvl="8" w:tplc="0419001B" w:tentative="1">
+      <w:start w:val="1"/>
+      <w:numFmt w:val="lowerRoman"/>
+      <w:lvlText w:val="%9."/>
+      <w:lvlJc w:val="right"/>
+      <w:pPr>
+        <w:ind w:left="6480" w:hanging="180"/>
+      </w:pPr>
+    </w:lvl>
+  </w:abstractNum>
+  <w:abstractNum w:abstractNumId="1" w15:restartNumberingAfterBreak="0">
     <w:nsid w:val="05E42635"/>
     <w:multiLevelType w:val="multilevel"/>
     <w:tmpl w:val="E534A718"/>
@@ -4651,7 +4254,93 @@
       </w:pPr>
     </w:lvl>
   </w:abstractNum>
-  <w:abstractNum w:abstractNumId="1" w15:restartNumberingAfterBreak="0">
+  <w:abstractNum w:abstractNumId="2" w15:restartNumberingAfterBreak="0">
+    <w:nsid w:val="06EC2EC6"/>
+    <w:multiLevelType w:val="hybridMultilevel"/>
+    <w:tmpl w:val="5264298C"/>
+    <w:lvl w:ilvl="0" w:tplc="0419000F">
+      <w:start w:val="1"/>
+      <w:numFmt w:val="decimal"/>
+      <w:lvlText w:val="%1."/>
+      <w:lvlJc w:val="left"/>
+      <w:pPr>
+        <w:ind w:left="720" w:hanging="360"/>
+      </w:pPr>
+    </w:lvl>
+    <w:lvl w:ilvl="1" w:tplc="04190019" w:tentative="1">
+      <w:start w:val="1"/>
+      <w:numFmt w:val="lowerLetter"/>
+      <w:lvlText w:val="%2."/>
+      <w:lvlJc w:val="left"/>
+      <w:pPr>
+        <w:ind w:left="1440" w:hanging="360"/>
+      </w:pPr>
+    </w:lvl>
+    <w:lvl w:ilvl="2" w:tplc="0419001B" w:tentative="1">
+      <w:start w:val="1"/>
+      <w:numFmt w:val="lowerRoman"/>
+      <w:lvlText w:val="%3."/>
+      <w:lvlJc w:val="right"/>
+      <w:pPr>
+        <w:ind w:left="2160" w:hanging="180"/>
+      </w:pPr>
+    </w:lvl>
+    <w:lvl w:ilvl="3" w:tplc="0419000F" w:tentative="1">
+      <w:start w:val="1"/>
+      <w:numFmt w:val="decimal"/>
+      <w:lvlText w:val="%4."/>
+      <w:lvlJc w:val="left"/>
+      <w:pPr>
+        <w:ind w:left="2880" w:hanging="360"/>
+      </w:pPr>
+    </w:lvl>
+    <w:lvl w:ilvl="4" w:tplc="04190019" w:tentative="1">
+      <w:start w:val="1"/>
+      <w:numFmt w:val="lowerLetter"/>
+      <w:lvlText w:val="%5."/>
+      <w:lvlJc w:val="left"/>
+      <w:pPr>
+        <w:ind w:left="3600" w:hanging="360"/>
+      </w:pPr>
+    </w:lvl>
+    <w:lvl w:ilvl="5" w:tplc="0419001B" w:tentative="1">
+      <w:start w:val="1"/>
+      <w:numFmt w:val="lowerRoman"/>
+      <w:lvlText w:val="%6."/>
+      <w:lvlJc w:val="right"/>
+      <w:pPr>
+        <w:ind w:left="4320" w:hanging="180"/>
+      </w:pPr>
+    </w:lvl>
+    <w:lvl w:ilvl="6" w:tplc="0419000F" w:tentative="1">
+      <w:start w:val="1"/>
+      <w:numFmt w:val="decimal"/>
+      <w:lvlText w:val="%7."/>
+      <w:lvlJc w:val="left"/>
+      <w:pPr>
+        <w:ind w:left="5040" w:hanging="360"/>
+      </w:pPr>
+    </w:lvl>
+    <w:lvl w:ilvl="7" w:tplc="04190019" w:tentative="1">
+      <w:start w:val="1"/>
+      <w:numFmt w:val="lowerLetter"/>
+      <w:lvlText w:val="%8."/>
+      <w:lvlJc w:val="left"/>
+      <w:pPr>
+        <w:ind w:left="5760" w:hanging="360"/>
+      </w:pPr>
+    </w:lvl>
+    <w:lvl w:ilvl="8" w:tplc="0419001B" w:tentative="1">
+      <w:start w:val="1"/>
+      <w:numFmt w:val="lowerRoman"/>
+      <w:lvlText w:val="%9."/>
+      <w:lvlJc w:val="right"/>
+      <w:pPr>
+        <w:ind w:left="6480" w:hanging="180"/>
+      </w:pPr>
+    </w:lvl>
+  </w:abstractNum>
+  <w:abstractNum w:abstractNumId="3" w15:restartNumberingAfterBreak="0">
     <w:nsid w:val="0CFC4D23"/>
     <w:multiLevelType w:val="hybridMultilevel"/>
     <w:tmpl w:val="08AAA5F8"/>
@@ -4737,7 +4426,7 @@
       </w:pPr>
     </w:lvl>
   </w:abstractNum>
-  <w:abstractNum w:abstractNumId="2" w15:restartNumberingAfterBreak="0">
+  <w:abstractNum w:abstractNumId="4" w15:restartNumberingAfterBreak="0">
     <w:nsid w:val="0DCF64E9"/>
     <w:multiLevelType w:val="multilevel"/>
     <w:tmpl w:val="0A221F4E"/>
@@ -4850,7 +4539,7 @@
       </w:pPr>
     </w:lvl>
   </w:abstractNum>
-  <w:abstractNum w:abstractNumId="3" w15:restartNumberingAfterBreak="0">
+  <w:abstractNum w:abstractNumId="5" w15:restartNumberingAfterBreak="0">
     <w:nsid w:val="0FA60584"/>
     <w:multiLevelType w:val="multilevel"/>
     <w:tmpl w:val="88745CD0"/>
@@ -4963,7 +4652,7 @@
       </w:pPr>
     </w:lvl>
   </w:abstractNum>
-  <w:abstractNum w:abstractNumId="4" w15:restartNumberingAfterBreak="0">
+  <w:abstractNum w:abstractNumId="6" w15:restartNumberingAfterBreak="0">
     <w:nsid w:val="113D080F"/>
     <w:multiLevelType w:val="multilevel"/>
     <w:tmpl w:val="9F42522E"/>
@@ -5112,7 +4801,7 @@
       </w:rPr>
     </w:lvl>
   </w:abstractNum>
-  <w:abstractNum w:abstractNumId="5" w15:restartNumberingAfterBreak="0">
+  <w:abstractNum w:abstractNumId="7" w15:restartNumberingAfterBreak="0">
     <w:nsid w:val="156C1491"/>
     <w:multiLevelType w:val="multilevel"/>
     <w:tmpl w:val="88745CD0"/>
@@ -5225,7 +4914,7 @@
       </w:pPr>
     </w:lvl>
   </w:abstractNum>
-  <w:abstractNum w:abstractNumId="6" w15:restartNumberingAfterBreak="0">
+  <w:abstractNum w:abstractNumId="8" w15:restartNumberingAfterBreak="0">
     <w:nsid w:val="19092099"/>
     <w:multiLevelType w:val="multilevel"/>
     <w:tmpl w:val="72A8129A"/>
@@ -5338,7 +5027,93 @@
       </w:pPr>
     </w:lvl>
   </w:abstractNum>
-  <w:abstractNum w:abstractNumId="7" w15:restartNumberingAfterBreak="0">
+  <w:abstractNum w:abstractNumId="9" w15:restartNumberingAfterBreak="0">
+    <w:nsid w:val="19162950"/>
+    <w:multiLevelType w:val="hybridMultilevel"/>
+    <w:tmpl w:val="2F18F422"/>
+    <w:lvl w:ilvl="0" w:tplc="0419000F">
+      <w:start w:val="1"/>
+      <w:numFmt w:val="decimal"/>
+      <w:lvlText w:val="%1."/>
+      <w:lvlJc w:val="left"/>
+      <w:pPr>
+        <w:ind w:left="720" w:hanging="360"/>
+      </w:pPr>
+    </w:lvl>
+    <w:lvl w:ilvl="1" w:tplc="04190019" w:tentative="1">
+      <w:start w:val="1"/>
+      <w:numFmt w:val="lowerLetter"/>
+      <w:lvlText w:val="%2."/>
+      <w:lvlJc w:val="left"/>
+      <w:pPr>
+        <w:ind w:left="1440" w:hanging="360"/>
+      </w:pPr>
+    </w:lvl>
+    <w:lvl w:ilvl="2" w:tplc="0419001B" w:tentative="1">
+      <w:start w:val="1"/>
+      <w:numFmt w:val="lowerRoman"/>
+      <w:lvlText w:val="%3."/>
+      <w:lvlJc w:val="right"/>
+      <w:pPr>
+        <w:ind w:left="2160" w:hanging="180"/>
+      </w:pPr>
+    </w:lvl>
+    <w:lvl w:ilvl="3" w:tplc="0419000F" w:tentative="1">
+      <w:start w:val="1"/>
+      <w:numFmt w:val="decimal"/>
+      <w:lvlText w:val="%4."/>
+      <w:lvlJc w:val="left"/>
+      <w:pPr>
+        <w:ind w:left="2880" w:hanging="360"/>
+      </w:pPr>
+    </w:lvl>
+    <w:lvl w:ilvl="4" w:tplc="04190019" w:tentative="1">
+      <w:start w:val="1"/>
+      <w:numFmt w:val="lowerLetter"/>
+      <w:lvlText w:val="%5."/>
+      <w:lvlJc w:val="left"/>
+      <w:pPr>
+        <w:ind w:left="3600" w:hanging="360"/>
+      </w:pPr>
+    </w:lvl>
+    <w:lvl w:ilvl="5" w:tplc="0419001B" w:tentative="1">
+      <w:start w:val="1"/>
+      <w:numFmt w:val="lowerRoman"/>
+      <w:lvlText w:val="%6."/>
+      <w:lvlJc w:val="right"/>
+      <w:pPr>
+        <w:ind w:left="4320" w:hanging="180"/>
+      </w:pPr>
+    </w:lvl>
+    <w:lvl w:ilvl="6" w:tplc="0419000F" w:tentative="1">
+      <w:start w:val="1"/>
+      <w:numFmt w:val="decimal"/>
+      <w:lvlText w:val="%7."/>
+      <w:lvlJc w:val="left"/>
+      <w:pPr>
+        <w:ind w:left="5040" w:hanging="360"/>
+      </w:pPr>
+    </w:lvl>
+    <w:lvl w:ilvl="7" w:tplc="04190019" w:tentative="1">
+      <w:start w:val="1"/>
+      <w:numFmt w:val="lowerLetter"/>
+      <w:lvlText w:val="%8."/>
+      <w:lvlJc w:val="left"/>
+      <w:pPr>
+        <w:ind w:left="5760" w:hanging="360"/>
+      </w:pPr>
+    </w:lvl>
+    <w:lvl w:ilvl="8" w:tplc="0419001B" w:tentative="1">
+      <w:start w:val="1"/>
+      <w:numFmt w:val="lowerRoman"/>
+      <w:lvlText w:val="%9."/>
+      <w:lvlJc w:val="right"/>
+      <w:pPr>
+        <w:ind w:left="6480" w:hanging="180"/>
+      </w:pPr>
+    </w:lvl>
+  </w:abstractNum>
+  <w:abstractNum w:abstractNumId="10" w15:restartNumberingAfterBreak="0">
     <w:nsid w:val="1A3E053D"/>
     <w:multiLevelType w:val="multilevel"/>
     <w:tmpl w:val="D9F0770E"/>
@@ -5487,7 +5262,7 @@
       </w:rPr>
     </w:lvl>
   </w:abstractNum>
-  <w:abstractNum w:abstractNumId="8" w15:restartNumberingAfterBreak="0">
+  <w:abstractNum w:abstractNumId="11" w15:restartNumberingAfterBreak="0">
     <w:nsid w:val="1E182668"/>
     <w:multiLevelType w:val="multilevel"/>
     <w:tmpl w:val="D9F0770E"/>
@@ -5636,7 +5411,7 @@
       </w:rPr>
     </w:lvl>
   </w:abstractNum>
-  <w:abstractNum w:abstractNumId="9" w15:restartNumberingAfterBreak="0">
+  <w:abstractNum w:abstractNumId="12" w15:restartNumberingAfterBreak="0">
     <w:nsid w:val="1ED627B3"/>
     <w:multiLevelType w:val="multilevel"/>
     <w:tmpl w:val="8E549384"/>
@@ -5749,7 +5524,7 @@
       </w:pPr>
     </w:lvl>
   </w:abstractNum>
-  <w:abstractNum w:abstractNumId="10" w15:restartNumberingAfterBreak="0">
+  <w:abstractNum w:abstractNumId="13" w15:restartNumberingAfterBreak="0">
     <w:nsid w:val="254A4C05"/>
     <w:multiLevelType w:val="multilevel"/>
     <w:tmpl w:val="D9F0770E"/>
@@ -5898,7 +5673,7 @@
       </w:rPr>
     </w:lvl>
   </w:abstractNum>
-  <w:abstractNum w:abstractNumId="11" w15:restartNumberingAfterBreak="0">
+  <w:abstractNum w:abstractNumId="14" w15:restartNumberingAfterBreak="0">
     <w:nsid w:val="276874B2"/>
     <w:multiLevelType w:val="hybridMultilevel"/>
     <w:tmpl w:val="959C0106"/>
@@ -6011,7 +5786,7 @@
       </w:rPr>
     </w:lvl>
   </w:abstractNum>
-  <w:abstractNum w:abstractNumId="12" w15:restartNumberingAfterBreak="0">
+  <w:abstractNum w:abstractNumId="15" w15:restartNumberingAfterBreak="0">
     <w:nsid w:val="34072A6C"/>
     <w:multiLevelType w:val="hybridMultilevel"/>
     <w:tmpl w:val="4DF6449A"/>
@@ -6124,7 +5899,7 @@
       </w:rPr>
     </w:lvl>
   </w:abstractNum>
-  <w:abstractNum w:abstractNumId="13" w15:restartNumberingAfterBreak="0">
+  <w:abstractNum w:abstractNumId="16" w15:restartNumberingAfterBreak="0">
     <w:nsid w:val="35623106"/>
     <w:multiLevelType w:val="multilevel"/>
     <w:tmpl w:val="E228DA76"/>
@@ -6273,7 +6048,7 @@
       </w:rPr>
     </w:lvl>
   </w:abstractNum>
-  <w:abstractNum w:abstractNumId="14" w15:restartNumberingAfterBreak="0">
+  <w:abstractNum w:abstractNumId="17" w15:restartNumberingAfterBreak="0">
     <w:nsid w:val="36FD5042"/>
     <w:multiLevelType w:val="multilevel"/>
     <w:tmpl w:val="D9F0770E"/>
@@ -6422,7 +6197,7 @@
       </w:rPr>
     </w:lvl>
   </w:abstractNum>
-  <w:abstractNum w:abstractNumId="15" w15:restartNumberingAfterBreak="0">
+  <w:abstractNum w:abstractNumId="18" w15:restartNumberingAfterBreak="0">
     <w:nsid w:val="3A4A7B43"/>
     <w:multiLevelType w:val="multilevel"/>
     <w:tmpl w:val="F8269114"/>
@@ -6535,7 +6310,7 @@
       </w:pPr>
     </w:lvl>
   </w:abstractNum>
-  <w:abstractNum w:abstractNumId="16" w15:restartNumberingAfterBreak="0">
+  <w:abstractNum w:abstractNumId="19" w15:restartNumberingAfterBreak="0">
     <w:nsid w:val="3E16145A"/>
     <w:multiLevelType w:val="multilevel"/>
     <w:tmpl w:val="D9F0770E"/>
@@ -6684,7 +6459,7 @@
       </w:rPr>
     </w:lvl>
   </w:abstractNum>
-  <w:abstractNum w:abstractNumId="17" w15:restartNumberingAfterBreak="0">
+  <w:abstractNum w:abstractNumId="20" w15:restartNumberingAfterBreak="0">
     <w:nsid w:val="3FC517A3"/>
     <w:multiLevelType w:val="multilevel"/>
     <w:tmpl w:val="DADEF40A"/>
@@ -6797,7 +6572,7 @@
       </w:pPr>
     </w:lvl>
   </w:abstractNum>
-  <w:abstractNum w:abstractNumId="18" w15:restartNumberingAfterBreak="0">
+  <w:abstractNum w:abstractNumId="21" w15:restartNumberingAfterBreak="0">
     <w:nsid w:val="406829D5"/>
     <w:multiLevelType w:val="multilevel"/>
     <w:tmpl w:val="0A221F4E"/>
@@ -6910,7 +6685,93 @@
       </w:pPr>
     </w:lvl>
   </w:abstractNum>
-  <w:abstractNum w:abstractNumId="19" w15:restartNumberingAfterBreak="0">
+  <w:abstractNum w:abstractNumId="22" w15:restartNumberingAfterBreak="0">
+    <w:nsid w:val="42F0349C"/>
+    <w:multiLevelType w:val="hybridMultilevel"/>
+    <w:tmpl w:val="0532A294"/>
+    <w:lvl w:ilvl="0" w:tplc="0419000F">
+      <w:start w:val="1"/>
+      <w:numFmt w:val="decimal"/>
+      <w:lvlText w:val="%1."/>
+      <w:lvlJc w:val="left"/>
+      <w:pPr>
+        <w:ind w:left="720" w:hanging="360"/>
+      </w:pPr>
+    </w:lvl>
+    <w:lvl w:ilvl="1" w:tplc="04190019" w:tentative="1">
+      <w:start w:val="1"/>
+      <w:numFmt w:val="lowerLetter"/>
+      <w:lvlText w:val="%2."/>
+      <w:lvlJc w:val="left"/>
+      <w:pPr>
+        <w:ind w:left="1440" w:hanging="360"/>
+      </w:pPr>
+    </w:lvl>
+    <w:lvl w:ilvl="2" w:tplc="0419001B" w:tentative="1">
+      <w:start w:val="1"/>
+      <w:numFmt w:val="lowerRoman"/>
+      <w:lvlText w:val="%3."/>
+      <w:lvlJc w:val="right"/>
+      <w:pPr>
+        <w:ind w:left="2160" w:hanging="180"/>
+      </w:pPr>
+    </w:lvl>
+    <w:lvl w:ilvl="3" w:tplc="0419000F" w:tentative="1">
+      <w:start w:val="1"/>
+      <w:numFmt w:val="decimal"/>
+      <w:lvlText w:val="%4."/>
+      <w:lvlJc w:val="left"/>
+      <w:pPr>
+        <w:ind w:left="2880" w:hanging="360"/>
+      </w:pPr>
+    </w:lvl>
+    <w:lvl w:ilvl="4" w:tplc="04190019" w:tentative="1">
+      <w:start w:val="1"/>
+      <w:numFmt w:val="lowerLetter"/>
+      <w:lvlText w:val="%5."/>
+      <w:lvlJc w:val="left"/>
+      <w:pPr>
+        <w:ind w:left="3600" w:hanging="360"/>
+      </w:pPr>
+    </w:lvl>
+    <w:lvl w:ilvl="5" w:tplc="0419001B" w:tentative="1">
+      <w:start w:val="1"/>
+      <w:numFmt w:val="lowerRoman"/>
+      <w:lvlText w:val="%6."/>
+      <w:lvlJc w:val="right"/>
+      <w:pPr>
+        <w:ind w:left="4320" w:hanging="180"/>
+      </w:pPr>
+    </w:lvl>
+    <w:lvl w:ilvl="6" w:tplc="0419000F" w:tentative="1">
+      <w:start w:val="1"/>
+      <w:numFmt w:val="decimal"/>
+      <w:lvlText w:val="%7."/>
+      <w:lvlJc w:val="left"/>
+      <w:pPr>
+        <w:ind w:left="5040" w:hanging="360"/>
+      </w:pPr>
+    </w:lvl>
+    <w:lvl w:ilvl="7" w:tplc="04190019" w:tentative="1">
+      <w:start w:val="1"/>
+      <w:numFmt w:val="lowerLetter"/>
+      <w:lvlText w:val="%8."/>
+      <w:lvlJc w:val="left"/>
+      <w:pPr>
+        <w:ind w:left="5760" w:hanging="360"/>
+      </w:pPr>
+    </w:lvl>
+    <w:lvl w:ilvl="8" w:tplc="0419001B" w:tentative="1">
+      <w:start w:val="1"/>
+      <w:numFmt w:val="lowerRoman"/>
+      <w:lvlText w:val="%9."/>
+      <w:lvlJc w:val="right"/>
+      <w:pPr>
+        <w:ind w:left="6480" w:hanging="180"/>
+      </w:pPr>
+    </w:lvl>
+  </w:abstractNum>
+  <w:abstractNum w:abstractNumId="23" w15:restartNumberingAfterBreak="0">
     <w:nsid w:val="43FA0DE8"/>
     <w:multiLevelType w:val="hybridMultilevel"/>
     <w:tmpl w:val="43D4A9F6"/>
@@ -7023,7 +6884,7 @@
       </w:rPr>
     </w:lvl>
   </w:abstractNum>
-  <w:abstractNum w:abstractNumId="20" w15:restartNumberingAfterBreak="0">
+  <w:abstractNum w:abstractNumId="24" w15:restartNumberingAfterBreak="0">
     <w:nsid w:val="4CFB06CE"/>
     <w:multiLevelType w:val="multilevel"/>
     <w:tmpl w:val="0A221F4E"/>
@@ -7136,7 +6997,7 @@
       </w:pPr>
     </w:lvl>
   </w:abstractNum>
-  <w:abstractNum w:abstractNumId="21" w15:restartNumberingAfterBreak="0">
+  <w:abstractNum w:abstractNumId="25" w15:restartNumberingAfterBreak="0">
     <w:nsid w:val="502B4B57"/>
     <w:multiLevelType w:val="hybridMultilevel"/>
     <w:tmpl w:val="409ADA14"/>
@@ -7222,7 +7083,7 @@
       </w:pPr>
     </w:lvl>
   </w:abstractNum>
-  <w:abstractNum w:abstractNumId="22" w15:restartNumberingAfterBreak="0">
+  <w:abstractNum w:abstractNumId="26" w15:restartNumberingAfterBreak="0">
     <w:nsid w:val="54271330"/>
     <w:multiLevelType w:val="multilevel"/>
     <w:tmpl w:val="88745CD0"/>
@@ -7335,7 +7196,93 @@
       </w:pPr>
     </w:lvl>
   </w:abstractNum>
-  <w:abstractNum w:abstractNumId="23" w15:restartNumberingAfterBreak="0">
+  <w:abstractNum w:abstractNumId="27" w15:restartNumberingAfterBreak="0">
+    <w:nsid w:val="54E054EF"/>
+    <w:multiLevelType w:val="hybridMultilevel"/>
+    <w:tmpl w:val="33C6A7F8"/>
+    <w:lvl w:ilvl="0" w:tplc="0419000F">
+      <w:start w:val="1"/>
+      <w:numFmt w:val="decimal"/>
+      <w:lvlText w:val="%1."/>
+      <w:lvlJc w:val="left"/>
+      <w:pPr>
+        <w:ind w:left="1080" w:hanging="360"/>
+      </w:pPr>
+    </w:lvl>
+    <w:lvl w:ilvl="1" w:tplc="04190019" w:tentative="1">
+      <w:start w:val="1"/>
+      <w:numFmt w:val="lowerLetter"/>
+      <w:lvlText w:val="%2."/>
+      <w:lvlJc w:val="left"/>
+      <w:pPr>
+        <w:ind w:left="1800" w:hanging="360"/>
+      </w:pPr>
+    </w:lvl>
+    <w:lvl w:ilvl="2" w:tplc="0419001B" w:tentative="1">
+      <w:start w:val="1"/>
+      <w:numFmt w:val="lowerRoman"/>
+      <w:lvlText w:val="%3."/>
+      <w:lvlJc w:val="right"/>
+      <w:pPr>
+        <w:ind w:left="2520" w:hanging="180"/>
+      </w:pPr>
+    </w:lvl>
+    <w:lvl w:ilvl="3" w:tplc="0419000F" w:tentative="1">
+      <w:start w:val="1"/>
+      <w:numFmt w:val="decimal"/>
+      <w:lvlText w:val="%4."/>
+      <w:lvlJc w:val="left"/>
+      <w:pPr>
+        <w:ind w:left="3240" w:hanging="360"/>
+      </w:pPr>
+    </w:lvl>
+    <w:lvl w:ilvl="4" w:tplc="04190019" w:tentative="1">
+      <w:start w:val="1"/>
+      <w:numFmt w:val="lowerLetter"/>
+      <w:lvlText w:val="%5."/>
+      <w:lvlJc w:val="left"/>
+      <w:pPr>
+        <w:ind w:left="3960" w:hanging="360"/>
+      </w:pPr>
+    </w:lvl>
+    <w:lvl w:ilvl="5" w:tplc="0419001B" w:tentative="1">
+      <w:start w:val="1"/>
+      <w:numFmt w:val="lowerRoman"/>
+      <w:lvlText w:val="%6."/>
+      <w:lvlJc w:val="right"/>
+      <w:pPr>
+        <w:ind w:left="4680" w:hanging="180"/>
+      </w:pPr>
+    </w:lvl>
+    <w:lvl w:ilvl="6" w:tplc="0419000F" w:tentative="1">
+      <w:start w:val="1"/>
+      <w:numFmt w:val="decimal"/>
+      <w:lvlText w:val="%7."/>
+      <w:lvlJc w:val="left"/>
+      <w:pPr>
+        <w:ind w:left="5400" w:hanging="360"/>
+      </w:pPr>
+    </w:lvl>
+    <w:lvl w:ilvl="7" w:tplc="04190019" w:tentative="1">
+      <w:start w:val="1"/>
+      <w:numFmt w:val="lowerLetter"/>
+      <w:lvlText w:val="%8."/>
+      <w:lvlJc w:val="left"/>
+      <w:pPr>
+        <w:ind w:left="6120" w:hanging="360"/>
+      </w:pPr>
+    </w:lvl>
+    <w:lvl w:ilvl="8" w:tplc="0419001B" w:tentative="1">
+      <w:start w:val="1"/>
+      <w:numFmt w:val="lowerRoman"/>
+      <w:lvlText w:val="%9."/>
+      <w:lvlJc w:val="right"/>
+      <w:pPr>
+        <w:ind w:left="6840" w:hanging="180"/>
+      </w:pPr>
+    </w:lvl>
+  </w:abstractNum>
+  <w:abstractNum w:abstractNumId="28" w15:restartNumberingAfterBreak="0">
     <w:nsid w:val="556C6A91"/>
     <w:multiLevelType w:val="multilevel"/>
     <w:tmpl w:val="12BCFFFA"/>
@@ -7484,7 +7431,7 @@
       </w:rPr>
     </w:lvl>
   </w:abstractNum>
-  <w:abstractNum w:abstractNumId="24" w15:restartNumberingAfterBreak="0">
+  <w:abstractNum w:abstractNumId="29" w15:restartNumberingAfterBreak="0">
     <w:nsid w:val="55AC79E5"/>
     <w:multiLevelType w:val="multilevel"/>
     <w:tmpl w:val="1B8E8A54"/>
@@ -7597,7 +7544,7 @@
       </w:pPr>
     </w:lvl>
   </w:abstractNum>
-  <w:abstractNum w:abstractNumId="25" w15:restartNumberingAfterBreak="0">
+  <w:abstractNum w:abstractNumId="30" w15:restartNumberingAfterBreak="0">
     <w:nsid w:val="57BC1490"/>
     <w:multiLevelType w:val="multilevel"/>
     <w:tmpl w:val="2020DD50"/>
@@ -7746,7 +7693,7 @@
       </w:rPr>
     </w:lvl>
   </w:abstractNum>
-  <w:abstractNum w:abstractNumId="26" w15:restartNumberingAfterBreak="0">
+  <w:abstractNum w:abstractNumId="31" w15:restartNumberingAfterBreak="0">
     <w:nsid w:val="58FD1B0A"/>
     <w:multiLevelType w:val="hybridMultilevel"/>
     <w:tmpl w:val="EE365142"/>
@@ -7832,7 +7779,7 @@
       </w:pPr>
     </w:lvl>
   </w:abstractNum>
-  <w:abstractNum w:abstractNumId="27" w15:restartNumberingAfterBreak="0">
+  <w:abstractNum w:abstractNumId="32" w15:restartNumberingAfterBreak="0">
     <w:nsid w:val="5BBB553F"/>
     <w:multiLevelType w:val="multilevel"/>
     <w:tmpl w:val="D9F0770E"/>
@@ -7981,7 +7928,7 @@
       </w:rPr>
     </w:lvl>
   </w:abstractNum>
-  <w:abstractNum w:abstractNumId="28" w15:restartNumberingAfterBreak="0">
+  <w:abstractNum w:abstractNumId="33" w15:restartNumberingAfterBreak="0">
     <w:nsid w:val="615A7338"/>
     <w:multiLevelType w:val="multilevel"/>
     <w:tmpl w:val="01521694"/>
@@ -8130,7 +8077,7 @@
       </w:rPr>
     </w:lvl>
   </w:abstractNum>
-  <w:abstractNum w:abstractNumId="29" w15:restartNumberingAfterBreak="0">
+  <w:abstractNum w:abstractNumId="34" w15:restartNumberingAfterBreak="0">
     <w:nsid w:val="63F85B65"/>
     <w:multiLevelType w:val="multilevel"/>
     <w:tmpl w:val="D4545326"/>
@@ -8243,7 +8190,7 @@
       </w:pPr>
     </w:lvl>
   </w:abstractNum>
-  <w:abstractNum w:abstractNumId="30" w15:restartNumberingAfterBreak="0">
+  <w:abstractNum w:abstractNumId="35" w15:restartNumberingAfterBreak="0">
     <w:nsid w:val="657763B6"/>
     <w:multiLevelType w:val="multilevel"/>
     <w:tmpl w:val="0A221F4E"/>
@@ -8356,7 +8303,7 @@
       </w:pPr>
     </w:lvl>
   </w:abstractNum>
-  <w:abstractNum w:abstractNumId="31" w15:restartNumberingAfterBreak="0">
+  <w:abstractNum w:abstractNumId="36" w15:restartNumberingAfterBreak="0">
     <w:nsid w:val="66B33EA5"/>
     <w:multiLevelType w:val="multilevel"/>
     <w:tmpl w:val="EF66C5FE"/>
@@ -8505,7 +8452,7 @@
       </w:rPr>
     </w:lvl>
   </w:abstractNum>
-  <w:abstractNum w:abstractNumId="32" w15:restartNumberingAfterBreak="0">
+  <w:abstractNum w:abstractNumId="37" w15:restartNumberingAfterBreak="0">
     <w:nsid w:val="6FF67778"/>
     <w:multiLevelType w:val="multilevel"/>
     <w:tmpl w:val="00C4A580"/>
@@ -8654,7 +8601,7 @@
       </w:rPr>
     </w:lvl>
   </w:abstractNum>
-  <w:abstractNum w:abstractNumId="33" w15:restartNumberingAfterBreak="0">
+  <w:abstractNum w:abstractNumId="38" w15:restartNumberingAfterBreak="0">
     <w:nsid w:val="73FD7B64"/>
     <w:multiLevelType w:val="multilevel"/>
     <w:tmpl w:val="F2B0CF70"/>
@@ -8803,7 +8750,7 @@
       </w:rPr>
     </w:lvl>
   </w:abstractNum>
-  <w:abstractNum w:abstractNumId="34" w15:restartNumberingAfterBreak="0">
+  <w:abstractNum w:abstractNumId="39" w15:restartNumberingAfterBreak="0">
     <w:nsid w:val="757E2B53"/>
     <w:multiLevelType w:val="multilevel"/>
     <w:tmpl w:val="B61AA4B0"/>
@@ -8952,7 +8899,7 @@
       </w:rPr>
     </w:lvl>
   </w:abstractNum>
-  <w:abstractNum w:abstractNumId="35" w15:restartNumberingAfterBreak="0">
+  <w:abstractNum w:abstractNumId="40" w15:restartNumberingAfterBreak="0">
     <w:nsid w:val="7D226529"/>
     <w:multiLevelType w:val="multilevel"/>
     <w:tmpl w:val="29784F6C"/>
@@ -9102,97 +9049,97 @@
     </w:lvl>
   </w:abstractNum>
   <w:num w:numId="1">
+    <w:abstractNumId w:val="23"/>
+  </w:num>
+  <w:num w:numId="2">
+    <w:abstractNumId w:val="14"/>
+  </w:num>
+  <w:num w:numId="3">
+    <w:abstractNumId w:val="15"/>
+  </w:num>
+  <w:num w:numId="4">
+    <w:abstractNumId w:val="31"/>
+  </w:num>
+  <w:num w:numId="5">
+    <w:abstractNumId w:val="25"/>
+  </w:num>
+  <w:num w:numId="6">
+    <w:abstractNumId w:val="34"/>
+  </w:num>
+  <w:num w:numId="7">
+    <w:abstractNumId w:val="1"/>
+  </w:num>
+  <w:num w:numId="8">
+    <w:abstractNumId w:val="39"/>
+  </w:num>
+  <w:num w:numId="9">
+    <w:abstractNumId w:val="21"/>
+  </w:num>
+  <w:num w:numId="10">
+    <w:abstractNumId w:val="16"/>
+  </w:num>
+  <w:num w:numId="11">
+    <w:abstractNumId w:val="20"/>
+  </w:num>
+  <w:num w:numId="12">
+    <w:abstractNumId w:val="33"/>
+  </w:num>
+  <w:num w:numId="13">
+    <w:abstractNumId w:val="18"/>
+  </w:num>
+  <w:num w:numId="14">
+    <w:abstractNumId w:val="6"/>
+  </w:num>
+  <w:num w:numId="15">
+    <w:abstractNumId w:val="12"/>
+  </w:num>
+  <w:num w:numId="16">
+    <w:abstractNumId w:val="30"/>
+  </w:num>
+  <w:num w:numId="17">
+    <w:abstractNumId w:val="4"/>
+  </w:num>
+  <w:num w:numId="18">
+    <w:abstractNumId w:val="38"/>
+  </w:num>
+  <w:num w:numId="19">
     <w:abstractNumId w:val="19"/>
   </w:num>
-  <w:num w:numId="2">
+  <w:num w:numId="20">
+    <w:abstractNumId w:val="40"/>
+  </w:num>
+  <w:num w:numId="21">
+    <w:abstractNumId w:val="36"/>
+  </w:num>
+  <w:num w:numId="22">
+    <w:abstractNumId w:val="37"/>
+  </w:num>
+  <w:num w:numId="23">
+    <w:abstractNumId w:val="28"/>
+  </w:num>
+  <w:num w:numId="24">
+    <w:abstractNumId w:val="24"/>
+  </w:num>
+  <w:num w:numId="25">
+    <w:abstractNumId w:val="35"/>
+  </w:num>
+  <w:num w:numId="26">
+    <w:abstractNumId w:val="10"/>
+  </w:num>
+  <w:num w:numId="27">
+    <w:abstractNumId w:val="13"/>
+  </w:num>
+  <w:num w:numId="28">
+    <w:abstractNumId w:val="32"/>
+  </w:num>
+  <w:num w:numId="29">
+    <w:abstractNumId w:val="17"/>
+  </w:num>
+  <w:num w:numId="30">
     <w:abstractNumId w:val="11"/>
   </w:num>
-  <w:num w:numId="3">
-    <w:abstractNumId w:val="12"/>
-  </w:num>
-  <w:num w:numId="4">
-    <w:abstractNumId w:val="26"/>
-  </w:num>
-  <w:num w:numId="5">
-    <w:abstractNumId w:val="21"/>
-  </w:num>
-  <w:num w:numId="6">
-    <w:abstractNumId w:val="29"/>
-  </w:num>
-  <w:num w:numId="7">
-    <w:abstractNumId w:val="0"/>
-  </w:num>
-  <w:num w:numId="8">
-    <w:abstractNumId w:val="34"/>
-  </w:num>
-  <w:num w:numId="9">
-    <w:abstractNumId w:val="18"/>
-  </w:num>
-  <w:num w:numId="10">
-    <w:abstractNumId w:val="13"/>
-  </w:num>
-  <w:num w:numId="11">
-    <w:abstractNumId w:val="17"/>
-  </w:num>
-  <w:num w:numId="12">
-    <w:abstractNumId w:val="28"/>
-  </w:num>
-  <w:num w:numId="13">
-    <w:abstractNumId w:val="15"/>
-  </w:num>
-  <w:num w:numId="14">
-    <w:abstractNumId w:val="4"/>
-  </w:num>
-  <w:num w:numId="15">
-    <w:abstractNumId w:val="9"/>
-  </w:num>
-  <w:num w:numId="16">
-    <w:abstractNumId w:val="25"/>
-  </w:num>
-  <w:num w:numId="17">
-    <w:abstractNumId w:val="2"/>
-  </w:num>
-  <w:num w:numId="18">
-    <w:abstractNumId w:val="33"/>
-  </w:num>
-  <w:num w:numId="19">
-    <w:abstractNumId w:val="16"/>
-  </w:num>
-  <w:num w:numId="20">
-    <w:abstractNumId w:val="35"/>
-  </w:num>
-  <w:num w:numId="21">
-    <w:abstractNumId w:val="31"/>
-  </w:num>
-  <w:num w:numId="22">
-    <w:abstractNumId w:val="32"/>
-  </w:num>
-  <w:num w:numId="23">
-    <w:abstractNumId w:val="23"/>
-  </w:num>
-  <w:num w:numId="24">
-    <w:abstractNumId w:val="20"/>
-  </w:num>
-  <w:num w:numId="25">
-    <w:abstractNumId w:val="30"/>
-  </w:num>
-  <w:num w:numId="26">
-    <w:abstractNumId w:val="7"/>
-  </w:num>
-  <w:num w:numId="27">
-    <w:abstractNumId w:val="10"/>
-  </w:num>
-  <w:num w:numId="28">
-    <w:abstractNumId w:val="27"/>
-  </w:num>
-  <w:num w:numId="29">
-    <w:abstractNumId w:val="14"/>
-  </w:num>
-  <w:num w:numId="30">
-    <w:abstractNumId w:val="8"/>
-  </w:num>
   <w:num w:numId="31">
-    <w:abstractNumId w:val="1"/>
+    <w:abstractNumId w:val="3"/>
     <w:lvlOverride w:ilvl="0">
       <w:startOverride w:val="1"/>
     </w:lvlOverride>
@@ -9222,19 +9169,34 @@
     </w:lvlOverride>
   </w:num>
   <w:num w:numId="32">
-    <w:abstractNumId w:val="6"/>
+    <w:abstractNumId w:val="8"/>
   </w:num>
   <w:num w:numId="33">
-    <w:abstractNumId w:val="24"/>
+    <w:abstractNumId w:val="29"/>
   </w:num>
   <w:num w:numId="34">
-    <w:abstractNumId w:val="3"/>
+    <w:abstractNumId w:val="5"/>
   </w:num>
   <w:num w:numId="35">
+    <w:abstractNumId w:val="26"/>
+  </w:num>
+  <w:num w:numId="36">
+    <w:abstractNumId w:val="7"/>
+  </w:num>
+  <w:num w:numId="37">
+    <w:abstractNumId w:val="27"/>
+  </w:num>
+  <w:num w:numId="38">
+    <w:abstractNumId w:val="0"/>
+  </w:num>
+  <w:num w:numId="39">
     <w:abstractNumId w:val="22"/>
   </w:num>
-  <w:num w:numId="36">
-    <w:abstractNumId w:val="5"/>
+  <w:num w:numId="40">
+    <w:abstractNumId w:val="9"/>
+  </w:num>
+  <w:num w:numId="41">
+    <w:abstractNumId w:val="2"/>
   </w:num>
 </w:numbering>
 </file>
@@ -9632,7 +9594,7 @@
   <w:style w:type="paragraph" w:default="1" w:styleId="a">
     <w:name w:val="Normal"/>
     <w:qFormat/>
-    <w:rsid w:val="007352F0"/>
+    <w:rsid w:val="00BE13D4"/>
   </w:style>
   <w:style w:type="paragraph" w:styleId="1">
     <w:name w:val="heading 1"/>
@@ -9991,7 +9953,7 @@
 </file>
 
 <file path=customXml/itemProps1.xml><?xml version="1.0" encoding="utf-8"?>
-<ds:datastoreItem xmlns:ds="http://schemas.openxmlformats.org/officeDocument/2006/customXml" ds:itemID="{2676B7F6-E725-4B83-BFBE-A7935E4EF803}">
+<ds:datastoreItem xmlns:ds="http://schemas.openxmlformats.org/officeDocument/2006/customXml" ds:itemID="{6701EE35-1A1C-45CD-B804-0B3485AAA9E5}">
   <ds:schemaRefs>
     <ds:schemaRef ds:uri="http://schemas.openxmlformats.org/officeDocument/2006/bibliography"/>
   </ds:schemaRefs>

</xml_diff>

<commit_message>
Perfect Lab6 Java (install JDK 17)
</commit_message>
<xml_diff>
--- a/4сем/ДПИ/Lab2/Lab2.docx
+++ b/4сем/ДПИ/Lab2/Lab2.docx
@@ -1239,7 +1239,6 @@
         <w:rPr>
           <w:rFonts w:ascii="Times New Roman" w:hAnsi="Times New Roman" w:cs="Times New Roman"/>
           <w:sz w:val="28"/>
-          <w:lang w:val="en-US"/>
         </w:rPr>
         <w:t xml:space="preserve"> </w:t>
       </w:r>
@@ -1751,35 +1750,7 @@
           <w:rFonts w:ascii="Times New Roman" w:hAnsi="Times New Roman" w:cs="Times New Roman"/>
           <w:sz w:val="28"/>
         </w:rPr>
-        <w:t>Рисунок 6</w:t>
-      </w:r>
-      <w:r>
-        <w:rPr>
-          <w:rFonts w:ascii="Times New Roman" w:hAnsi="Times New Roman" w:cs="Times New Roman"/>
-          <w:sz w:val="28"/>
-        </w:rPr>
-        <w:t xml:space="preserve"> — </w:t>
-      </w:r>
-      <w:r>
-        <w:rPr>
-          <w:rFonts w:ascii="Times New Roman" w:hAnsi="Times New Roman" w:cs="Times New Roman"/>
-          <w:sz w:val="28"/>
-        </w:rPr>
-        <w:t>«Выпадающие»</w:t>
-      </w:r>
-      <w:r>
-        <w:rPr>
-          <w:rFonts w:ascii="Times New Roman" w:hAnsi="Times New Roman" w:cs="Times New Roman"/>
-          <w:sz w:val="28"/>
-        </w:rPr>
-        <w:t xml:space="preserve"> характеристик</w:t>
-      </w:r>
-      <w:r>
-        <w:rPr>
-          <w:rFonts w:ascii="Times New Roman" w:hAnsi="Times New Roman" w:cs="Times New Roman"/>
-          <w:sz w:val="28"/>
-        </w:rPr>
-        <w:t>и (кратко)</w:t>
+        <w:t>Рисунок 6 — «Выпадающие» характеристики (кратко)</w:t>
       </w:r>
     </w:p>
     <w:p>
@@ -1825,7 +1796,6 @@
           <w:b/>
           <w:sz w:val="28"/>
           <w:u w:val="single"/>
-          <w:lang w:val="en-US"/>
         </w:rPr>
       </w:pPr>
       <w:r>
@@ -1843,7 +1813,6 @@
           <w:b/>
           <w:sz w:val="28"/>
           <w:u w:val="single"/>
-          <w:lang w:val="en-US"/>
         </w:rPr>
         <w:t>:</w:t>
       </w:r>
@@ -2700,21 +2669,7 @@
           <w:rFonts w:ascii="Times New Roman" w:hAnsi="Times New Roman" w:cs="Times New Roman"/>
           <w:sz w:val="28"/>
         </w:rPr>
-        <w:t>Рисунок 9</w:t>
-      </w:r>
-      <w:r>
-        <w:rPr>
-          <w:rFonts w:ascii="Times New Roman" w:hAnsi="Times New Roman" w:cs="Times New Roman"/>
-          <w:sz w:val="28"/>
-        </w:rPr>
-        <w:t xml:space="preserve"> — </w:t>
-      </w:r>
-      <w:r>
-        <w:rPr>
-          <w:rFonts w:ascii="Times New Roman" w:hAnsi="Times New Roman" w:cs="Times New Roman"/>
-          <w:sz w:val="28"/>
-        </w:rPr>
-        <w:t>Сетка на звёздном небе</w:t>
+        <w:t>Рисунок 9 — Сетка на звёздном небе</w:t>
       </w:r>
     </w:p>
     <w:p>
@@ -2789,7 +2744,14 @@
           <w:rFonts w:ascii="Times New Roman" w:hAnsi="Times New Roman" w:cs="Times New Roman"/>
           <w:sz w:val="28"/>
         </w:rPr>
-        <w:t>олнечной системы может быть игрой "</w:t>
+        <w:t>олн</w:t>
+      </w:r>
+      <w:r>
+        <w:rPr>
+          <w:rFonts w:ascii="Times New Roman" w:hAnsi="Times New Roman" w:cs="Times New Roman"/>
+          <w:sz w:val="28"/>
+        </w:rPr>
+        <w:t>ечной системы может быть игрой «</w:t>
       </w:r>
       <w:proofErr w:type="spellStart"/>
       <w:r>
@@ -2837,7 +2799,14 @@
           <w:rFonts w:ascii="Times New Roman" w:hAnsi="Times New Roman" w:cs="Times New Roman"/>
           <w:sz w:val="28"/>
         </w:rPr>
-        <w:t>", которая является открытым космическим миром, в котором игроки могут исследовать и открывать новые планеты, галактики и другие небесные тела.</w:t>
+        <w:t>»</w:t>
+      </w:r>
+      <w:r>
+        <w:rPr>
+          <w:rFonts w:ascii="Times New Roman" w:hAnsi="Times New Roman" w:cs="Times New Roman"/>
+          <w:sz w:val="28"/>
+        </w:rPr>
+        <w:t>, которая является открытым космическим миром, в котором игроки могут исследовать и открывать новые планеты, галактики и другие небесные тела.</w:t>
       </w:r>
     </w:p>
     <w:p>
@@ -2880,7 +2849,7 @@
           <w:rFonts w:ascii="Times New Roman" w:hAnsi="Times New Roman" w:cs="Times New Roman"/>
           <w:sz w:val="28"/>
         </w:rPr>
-        <w:t>"</w:t>
+        <w:t>«</w:t>
       </w:r>
       <w:proofErr w:type="spellStart"/>
       <w:r>
@@ -2928,7 +2897,14 @@
           <w:rFonts w:ascii="Times New Roman" w:hAnsi="Times New Roman" w:cs="Times New Roman"/>
           <w:sz w:val="28"/>
         </w:rPr>
-        <w:t>" также использует процедурную генерацию контента, что означает, что каждый мир, который игрок открывает, является уникальным и создается динамически в соответствии с алгоритмами игры. Это дает игрокам бесконечные возможности для исследования и открытия новых миров внутри игры.</w:t>
+        <w:t>»</w:t>
+      </w:r>
+      <w:r>
+        <w:rPr>
+          <w:rFonts w:ascii="Times New Roman" w:hAnsi="Times New Roman" w:cs="Times New Roman"/>
+          <w:sz w:val="28"/>
+        </w:rPr>
+        <w:t xml:space="preserve"> также использует процедурную генерацию контента, что означает, что каждый мир, который игрок открывает, является уникальным и создается динамически в соответствии с алгоритмами игры. Это дает игрокам бесконечные возможности для исследования и открытия новых миров внутри игры.</w:t>
       </w:r>
     </w:p>
     <w:p>
@@ -2946,7 +2922,7 @@
           <w:rFonts w:ascii="Times New Roman" w:hAnsi="Times New Roman" w:cs="Times New Roman"/>
           <w:sz w:val="28"/>
         </w:rPr>
-        <w:t>В целом, "</w:t>
+        <w:t>В целом, «</w:t>
       </w:r>
       <w:proofErr w:type="spellStart"/>
       <w:r>
@@ -2994,7 +2970,14 @@
           <w:rFonts w:ascii="Times New Roman" w:hAnsi="Times New Roman" w:cs="Times New Roman"/>
           <w:sz w:val="28"/>
         </w:rPr>
-        <w:t>" не является точной симуляцией солнечной системы, но она предоставляет аналогичный опыт исследования и открытия мира, который может заинтересовать людей, интересующихся астрономией.</w:t>
+        <w:t>»</w:t>
+      </w:r>
+      <w:r>
+        <w:rPr>
+          <w:rFonts w:ascii="Times New Roman" w:hAnsi="Times New Roman" w:cs="Times New Roman"/>
+          <w:sz w:val="28"/>
+        </w:rPr>
+        <w:t xml:space="preserve"> не является точной симуляцией солнечной системы, но она предоставляет аналогичный опыт исследования и открытия мира, который может заинтересовать людей, интересующихся астрономией.</w:t>
       </w:r>
     </w:p>
     <w:p>
@@ -3041,8 +3024,10 @@
           <w:rFonts w:ascii="Times New Roman" w:hAnsi="Times New Roman" w:cs="Times New Roman"/>
           <w:sz w:val="28"/>
         </w:rPr>
-        <w:t>"</w:t>
-      </w:r>
+        <w:t>«</w:t>
+      </w:r>
+      <w:bookmarkStart w:id="0" w:name="_GoBack"/>
+      <w:bookmarkEnd w:id="0"/>
       <w:proofErr w:type="spellStart"/>
       <w:r>
         <w:rPr>
@@ -3089,7 +3074,14 @@
           <w:rFonts w:ascii="Times New Roman" w:hAnsi="Times New Roman" w:cs="Times New Roman"/>
           <w:sz w:val="28"/>
         </w:rPr>
-        <w:t>" - это открытый мир научно-фантастической игры, которая позволяет игрокам исследовать различные планеты и галактики в уникальной процедурно-генерируемой вселенной. Игроки могут свободно перемещаться по галактике, пилотировать космические корабли, исследовать поверхность планет, собирать ресурсы, взаимодействовать с животными и растениями, а также строить базы.</w:t>
+        <w:t>»</w:t>
+      </w:r>
+      <w:r>
+        <w:rPr>
+          <w:rFonts w:ascii="Times New Roman" w:hAnsi="Times New Roman" w:cs="Times New Roman"/>
+          <w:sz w:val="28"/>
+        </w:rPr>
+        <w:t xml:space="preserve"> - это открытый мир научно-фантастической игры, которая позволяет игрокам исследовать различные планеты и галактики в уникальной процедурно-генерируемой вселенной. Игроки могут свободно перемещаться по галактике, пилотировать космические корабли, исследовать поверхность планет, собирать ресурсы, взаимодействовать с животными и растениями, а также строить базы.</w:t>
       </w:r>
     </w:p>
     <w:p>
@@ -3543,8 +3535,6 @@
         </w:rPr>
         <w:t>.</w:t>
       </w:r>
-      <w:bookmarkStart w:id="0" w:name="_GoBack"/>
-      <w:bookmarkEnd w:id="0"/>
     </w:p>
     <w:p>
       <w:pPr>
@@ -3762,28 +3752,7 @@
           <w:rFonts w:ascii="Times New Roman" w:hAnsi="Times New Roman" w:cs="Times New Roman"/>
           <w:sz w:val="28"/>
         </w:rPr>
-        <w:t>Рису</w:t>
-      </w:r>
-      <w:r>
-        <w:rPr>
-          <w:rFonts w:ascii="Times New Roman" w:hAnsi="Times New Roman" w:cs="Times New Roman"/>
-          <w:sz w:val="28"/>
-        </w:rPr>
-        <w:t>нок 11</w:t>
-      </w:r>
-      <w:r>
-        <w:rPr>
-          <w:rFonts w:ascii="Times New Roman" w:hAnsi="Times New Roman" w:cs="Times New Roman"/>
-          <w:sz w:val="28"/>
-        </w:rPr>
-        <w:t xml:space="preserve"> — </w:t>
-      </w:r>
-      <w:r>
-        <w:rPr>
-          <w:rFonts w:ascii="Times New Roman" w:hAnsi="Times New Roman" w:cs="Times New Roman"/>
-          <w:sz w:val="28"/>
-        </w:rPr>
-        <w:t xml:space="preserve">Система </w:t>
+        <w:t xml:space="preserve">Рисунок 11 — Система </w:t>
       </w:r>
       <w:proofErr w:type="spellStart"/>
       <w:r>
@@ -9953,7 +9922,7 @@
 </file>
 
 <file path=customXml/itemProps1.xml><?xml version="1.0" encoding="utf-8"?>
-<ds:datastoreItem xmlns:ds="http://schemas.openxmlformats.org/officeDocument/2006/customXml" ds:itemID="{6701EE35-1A1C-45CD-B804-0B3485AAA9E5}">
+<ds:datastoreItem xmlns:ds="http://schemas.openxmlformats.org/officeDocument/2006/customXml" ds:itemID="{072E0772-165D-4062-BDCE-890A5617BB82}">
   <ds:schemaRefs>
     <ds:schemaRef ds:uri="http://schemas.openxmlformats.org/officeDocument/2006/bibliography"/>
   </ds:schemaRefs>

</xml_diff>